<commit_message>
small update to lab 2 Tutorial
</commit_message>
<xml_diff>
--- a/Labs/Lab_2/DemoFilesAndDocumentation/Tutorial/Lab_2.docx
+++ b/Labs/Lab_2/DemoFilesAndDocumentation/Tutorial/Lab_2.docx
@@ -256,7 +256,7 @@
                         <w:sz w:val="24"/>
                         <w:szCs w:val="24"/>
                       </w:rPr>
-                      <w:t>0.3</w:t>
+                      <w:t>0.4</w:t>
                     </w:r>
                   </w:p>
                 </w:sdtContent>
@@ -269,7 +269,7 @@
                   <w:alias w:val="Date"/>
                   <w:id w:val="13406932"/>
                   <w:dataBinding w:prefixMappings="xmlns:ns0='http://schemas.microsoft.com/office/2006/coverPageProps'" w:xpath="/ns0:CoverPageProperties[1]/ns0:PublishDate[1]" w:storeItemID="{55AF091B-3C7A-41E3-B477-F2FDAA23CFDA}"/>
-                  <w:date w:fullDate="2013-01-09T00:00:00Z">
+                  <w:date w:fullDate="2013-05-17T00:00:00Z">
                     <w:dateFormat w:val="M/d/yyyy"/>
                     <w:lid w:val="en-US"/>
                     <w:storeMappedDataAs w:val="dateTime"/>
@@ -288,7 +288,7 @@
                       <w:rPr>
                         <w:color w:val="4F81BD" w:themeColor="accent1"/>
                       </w:rPr>
-                      <w:t>1/9/2013</w:t>
+                      <w:t>5/17/2013</w:t>
                     </w:r>
                   </w:p>
                 </w:sdtContent>
@@ -866,7 +866,7 @@
                 <w:noProof/>
                 <w:webHidden/>
               </w:rPr>
-              <w:t>11</w:t>
+              <w:t>10</w:t>
             </w:r>
             <w:r>
               <w:rPr>
@@ -946,7 +946,7 @@
                 <w:noProof/>
                 <w:webHidden/>
               </w:rPr>
-              <w:t>11</w:t>
+              <w:t>10</w:t>
             </w:r>
             <w:r>
               <w:rPr>
@@ -1026,7 +1026,7 @@
                 <w:noProof/>
                 <w:webHidden/>
               </w:rPr>
-              <w:t>12</w:t>
+              <w:t>11</w:t>
             </w:r>
             <w:r>
               <w:rPr>
@@ -1106,7 +1106,7 @@
                 <w:noProof/>
                 <w:webHidden/>
               </w:rPr>
-              <w:t>12</w:t>
+              <w:t>11</w:t>
             </w:r>
             <w:r>
               <w:rPr>
@@ -1186,7 +1186,7 @@
                 <w:noProof/>
                 <w:webHidden/>
               </w:rPr>
-              <w:t>12</w:t>
+              <w:t>11</w:t>
             </w:r>
             <w:r>
               <w:rPr>
@@ -1266,7 +1266,7 @@
                 <w:noProof/>
                 <w:webHidden/>
               </w:rPr>
-              <w:t>14</w:t>
+              <w:t>13</w:t>
             </w:r>
             <w:r>
               <w:rPr>
@@ -1338,7 +1338,7 @@
                 <w:noProof/>
                 <w:webHidden/>
               </w:rPr>
-              <w:t>16</w:t>
+              <w:t>15</w:t>
             </w:r>
             <w:r>
               <w:rPr>
@@ -1418,7 +1418,7 @@
                 <w:noProof/>
                 <w:webHidden/>
               </w:rPr>
-              <w:t>16</w:t>
+              <w:t>15</w:t>
             </w:r>
             <w:r>
               <w:rPr>
@@ -1498,7 +1498,7 @@
                 <w:noProof/>
                 <w:webHidden/>
               </w:rPr>
-              <w:t>17</w:t>
+              <w:t>16</w:t>
             </w:r>
             <w:r>
               <w:rPr>
@@ -1578,7 +1578,7 @@
                 <w:noProof/>
                 <w:webHidden/>
               </w:rPr>
-              <w:t>19</w:t>
+              <w:t>18</w:t>
             </w:r>
             <w:r>
               <w:rPr>
@@ -1650,7 +1650,7 @@
                 <w:noProof/>
                 <w:webHidden/>
               </w:rPr>
-              <w:t>20</w:t>
+              <w:t>19</w:t>
             </w:r>
             <w:r>
               <w:rPr>
@@ -1730,7 +1730,7 @@
                 <w:noProof/>
                 <w:webHidden/>
               </w:rPr>
-              <w:t>20</w:t>
+              <w:t>19</w:t>
             </w:r>
             <w:r>
               <w:rPr>
@@ -1810,7 +1810,7 @@
                 <w:noProof/>
                 <w:webHidden/>
               </w:rPr>
-              <w:t>21</w:t>
+              <w:t>20</w:t>
             </w:r>
             <w:r>
               <w:rPr>
@@ -1881,7 +1881,7 @@
                 <w:noProof/>
                 <w:webHidden/>
               </w:rPr>
-              <w:t>24</w:t>
+              <w:t>23</w:t>
             </w:r>
             <w:r>
               <w:rPr>
@@ -3099,10 +3099,10 @@
             <v:path o:extrusionok="f" gradientshapeok="t" o:connecttype="rect"/>
             <o:lock v:ext="edit" aspectratio="t"/>
           </v:shapetype>
-          <v:shape id="_x0000_i1027" type="#_x0000_t75" style="width:351.75pt;height:405.15pt" o:ole="">
+          <v:shape id="_x0000_i1027" type="#_x0000_t75" style="width:351.85pt;height:404.85pt" o:ole="">
             <v:imagedata r:id="rId9" o:title=""/>
           </v:shape>
-          <o:OLEObject Type="Embed" ProgID="PBrush" ShapeID="_x0000_i1027" DrawAspect="Content" ObjectID="_1419429089" r:id="rId10"/>
+          <o:OLEObject Type="Embed" ProgID="PBrush" ShapeID="_x0000_i1027" DrawAspect="Content" ObjectID="_1430289294" r:id="rId10"/>
         </w:object>
       </w:r>
     </w:p>
@@ -3162,7 +3162,7 @@
             <v:imagedata r:id="rId11" o:title=""/>
             <w10:wrap type="square" anchorx="margin" anchory="margin"/>
           </v:shape>
-          <o:OLEObject Type="Embed" ProgID="PBrush" ShapeID="_x0000_s1078" DrawAspect="Content" ObjectID="_1419429108" r:id="rId12"/>
+          <o:OLEObject Type="Embed" ProgID="PBrush" ShapeID="_x0000_s1078" DrawAspect="Content" ObjectID="_1430289313" r:id="rId12"/>
         </w:pict>
       </w:r>
       <w:r>
@@ -3365,37 +3365,8 @@
       <w:r>
         <w:rPr>
           <w:rFonts w:ascii="Cambria" w:hAnsi="Cambria" w:cs="Times New Roman"/>
-          <w:b/>
-        </w:rPr>
-        <w:t xml:space="preserve">Be sure to change the </w:t>
-      </w:r>
-      <w:proofErr w:type="spellStart"/>
-      <w:r>
-        <w:rPr>
-          <w:rFonts w:ascii="Cambria" w:hAnsi="Cambria" w:cs="Times New Roman"/>
-          <w:b/>
-        </w:rPr>
-        <w:t>cfg</w:t>
-      </w:r>
-      <w:proofErr w:type="spellEnd"/>
-      <w:r>
-        <w:rPr>
-          <w:rFonts w:ascii="Cambria" w:hAnsi="Cambria" w:cs="Times New Roman"/>
-          <w:b/>
-        </w:rPr>
-        <w:t xml:space="preserve"> file as well to find the files in your new directory structure.</w:t>
-      </w:r>
-      <w:r>
-        <w:rPr>
-          <w:rFonts w:ascii="Cambria" w:hAnsi="Cambria" w:cs="Times New Roman"/>
-        </w:rPr>
-        <w:t xml:space="preserve"> </w:t>
-      </w:r>
-      <w:r>
-        <w:rPr>
-          <w:rFonts w:ascii="Cambria" w:hAnsi="Cambria" w:cs="Times New Roman"/>
-        </w:rPr>
-        <w:t xml:space="preserve"> Name the file </w:t>
+        </w:rPr>
+        <w:t xml:space="preserve">Name the file </w:t>
       </w:r>
       <w:r>
         <w:rPr>
@@ -3575,10 +3546,10 @@
           <w:rFonts w:ascii="Cambria" w:hAnsi="Cambria" w:cs="Times New Roman"/>
         </w:rPr>
         <w:object w:dxaOrig="9374" w:dyaOrig="6151">
-          <v:shape id="_x0000_i1028" type="#_x0000_t75" style="width:468.75pt;height:307.5pt" o:ole="">
+          <v:shape id="_x0000_i1028" type="#_x0000_t75" style="width:468.7pt;height:307.7pt" o:ole="">
             <v:imagedata r:id="rId13" o:title=""/>
           </v:shape>
-          <o:OLEObject Type="Embed" ProgID="PBrush" ShapeID="_x0000_i1028" DrawAspect="Content" ObjectID="_1419429090" r:id="rId14"/>
+          <o:OLEObject Type="Embed" ProgID="PBrush" ShapeID="_x0000_i1028" DrawAspect="Content" ObjectID="_1430289295" r:id="rId14"/>
         </w:object>
       </w:r>
     </w:p>
@@ -3651,7 +3622,6 @@
           <w:rFonts w:ascii="Cambria" w:hAnsi="Cambria" w:cs="Times New Roman"/>
           <w:b/>
         </w:rPr>
-        <w:lastRenderedPageBreak/>
         <w:t>Create</w:t>
       </w:r>
       <w:r>
@@ -3702,6 +3672,7 @@
         <w:rPr>
           <w:rFonts w:ascii="Cambria" w:hAnsi="Cambria" w:cs="Times New Roman"/>
         </w:rPr>
+        <w:lastRenderedPageBreak/>
         <w:t>The w</w:t>
       </w:r>
       <w:r>
@@ -3872,14 +3843,14 @@
           <w:rFonts w:ascii="Cambria" w:hAnsi="Cambria" w:cs="Times New Roman"/>
         </w:rPr>
         <w:object w:dxaOrig="8385" w:dyaOrig="3555">
-          <v:shape id="_x0000_i1029" type="#_x0000_t75" style="width:419.25pt;height:177.75pt" o:ole="" o:bordertopcolor="this" o:borderleftcolor="this" o:borderbottomcolor="this" o:borderrightcolor="this">
+          <v:shape id="_x0000_i1029" type="#_x0000_t75" style="width:419.1pt;height:177.95pt" o:ole="" o:bordertopcolor="this" o:borderleftcolor="this" o:borderbottomcolor="this" o:borderrightcolor="this">
             <v:imagedata r:id="rId15" o:title=""/>
             <w10:bordertop type="single" width="4"/>
             <w10:borderleft type="single" width="4"/>
             <w10:borderbottom type="single" width="4"/>
             <w10:borderright type="single" width="4"/>
           </v:shape>
-          <o:OLEObject Type="Embed" ProgID="PBrush" ShapeID="_x0000_i1029" DrawAspect="Content" ObjectID="_1419429091" r:id="rId16"/>
+          <o:OLEObject Type="Embed" ProgID="PBrush" ShapeID="_x0000_i1029" DrawAspect="Content" ObjectID="_1430289296" r:id="rId16"/>
         </w:object>
       </w:r>
     </w:p>
@@ -3981,14 +3952,14 @@
           <w:rFonts w:ascii="Cambria" w:hAnsi="Cambria" w:cs="Times New Roman"/>
         </w:rPr>
         <w:object w:dxaOrig="8684" w:dyaOrig="4454">
-          <v:shape id="_x0000_i1030" type="#_x0000_t75" style="width:434.25pt;height:222.75pt" o:ole="" o:bordertopcolor="this" o:borderleftcolor="this" o:borderbottomcolor="this" o:borderrightcolor="this">
+          <v:shape id="_x0000_i1030" type="#_x0000_t75" style="width:434.05pt;height:222.8pt" o:ole="" o:bordertopcolor="this" o:borderleftcolor="this" o:borderbottomcolor="this" o:borderrightcolor="this">
             <v:imagedata r:id="rId17" o:title=""/>
             <w10:bordertop type="single" width="6"/>
             <w10:borderleft type="single" width="6"/>
             <w10:borderbottom type="single" width="6"/>
             <w10:borderright type="single" width="6"/>
           </v:shape>
-          <o:OLEObject Type="Embed" ProgID="PBrush" ShapeID="_x0000_i1030" DrawAspect="Content" ObjectID="_1419429092" r:id="rId18"/>
+          <o:OLEObject Type="Embed" ProgID="PBrush" ShapeID="_x0000_i1030" DrawAspect="Content" ObjectID="_1430289297" r:id="rId18"/>
         </w:object>
       </w:r>
     </w:p>
@@ -4016,6 +3987,7 @@
         <w:rPr>
           <w:noProof/>
         </w:rPr>
+        <w:lastRenderedPageBreak/>
         <w:pict>
           <v:rect id="_x0000_s1115" style="position:absolute;margin-left:.35pt;margin-top:11.45pt;width:71.15pt;height:69.15pt;z-index:251689984" fillcolor="#8db3e2 [1311]" strokecolor="#8db3e2 [1311]">
             <v:textbox style="mso-next-textbox:#_x0000_s1115">
@@ -4705,7 +4677,6 @@
         <w:rPr>
           <w:rFonts w:ascii="Cambria" w:hAnsi="Cambria" w:cs="Times New Roman"/>
         </w:rPr>
-        <w:lastRenderedPageBreak/>
         <w:t xml:space="preserve">The </w:t>
       </w:r>
       <w:proofErr w:type="spellStart"/>
@@ -5106,6 +5077,7 @@
         <w:rPr>
           <w:rFonts w:ascii="Cambria" w:hAnsi="Cambria" w:cs="Times New Roman"/>
         </w:rPr>
+        <w:lastRenderedPageBreak/>
         <w:t>The</w:t>
       </w:r>
       <w:r>
@@ -5302,7 +5274,7 @@
             <v:imagedata r:id="rId19" o:title=""/>
             <w10:wrap type="square" anchorx="margin" anchory="margin"/>
           </v:shape>
-          <o:OLEObject Type="Embed" ProgID="PBrush" ShapeID="_x0000_s1077" DrawAspect="Content" ObjectID="_1419429109" r:id="rId20"/>
+          <o:OLEObject Type="Embed" ProgID="PBrush" ShapeID="_x0000_s1077" DrawAspect="Content" ObjectID="_1430289314" r:id="rId20"/>
         </w:pict>
       </w:r>
       <w:r>
@@ -5474,10 +5446,10 @@
           <w:rFonts w:ascii="Cambria" w:hAnsi="Cambria" w:cs="Times New Roman"/>
         </w:rPr>
         <w:object w:dxaOrig="6059" w:dyaOrig="645">
-          <v:shape id="_x0000_i1033" type="#_x0000_t75" style="width:303pt;height:32.25pt" o:ole="">
+          <v:shape id="_x0000_i1033" type="#_x0000_t75" style="width:302.95pt;height:31.9pt" o:ole="">
             <v:imagedata r:id="rId21" o:title=""/>
           </v:shape>
-          <o:OLEObject Type="Embed" ProgID="PBrush" ShapeID="_x0000_i1033" DrawAspect="Content" ObjectID="_1419429093" r:id="rId22"/>
+          <o:OLEObject Type="Embed" ProgID="PBrush" ShapeID="_x0000_i1033" DrawAspect="Content" ObjectID="_1430289298" r:id="rId22"/>
         </w:object>
       </w:r>
     </w:p>
@@ -5504,14 +5476,7 @@
         <w:rPr>
           <w:rFonts w:ascii="Cambria" w:hAnsi="Cambria" w:cs="Times New Roman"/>
         </w:rPr>
-        <w:t xml:space="preserve"> You may get a warning about using Simulink </w:t>
-      </w:r>
-      <w:r>
-        <w:rPr>
-          <w:rFonts w:ascii="Cambria" w:hAnsi="Cambria" w:cs="Times New Roman"/>
-        </w:rPr>
-        <w:lastRenderedPageBreak/>
-        <w:t xml:space="preserve">blocks to drive your input gateways, you can ignore it. Once the design runs, you may need to right click on the </w:t>
+        <w:t xml:space="preserve"> You may get a warning about using Simulink blocks to drive your input gateways, you can ignore it. Once the design runs, you may need to right click on the </w:t>
       </w:r>
       <w:r>
         <w:rPr>
@@ -5567,10 +5532,10 @@
           <w:rFonts w:ascii="Cambria" w:hAnsi="Cambria" w:cs="Times New Roman"/>
         </w:rPr>
         <w:object w:dxaOrig="8474" w:dyaOrig="2760">
-          <v:shape id="_x0000_i1034" type="#_x0000_t75" style="width:423.75pt;height:138pt" o:ole="">
+          <v:shape id="_x0000_i1034" type="#_x0000_t75" style="width:423.85pt;height:137.9pt" o:ole="">
             <v:imagedata r:id="rId23" o:title=""/>
           </v:shape>
-          <o:OLEObject Type="Embed" ProgID="PBrush" ShapeID="_x0000_i1034" DrawAspect="Content" ObjectID="_1419429094" r:id="rId24"/>
+          <o:OLEObject Type="Embed" ProgID="PBrush" ShapeID="_x0000_i1034" DrawAspect="Content" ObjectID="_1430289299" r:id="rId24"/>
         </w:object>
       </w:r>
     </w:p>
@@ -5624,6 +5589,7 @@
         <w:rPr>
           <w:rFonts w:asciiTheme="majorHAnsi" w:hAnsiTheme="majorHAnsi"/>
         </w:rPr>
+        <w:lastRenderedPageBreak/>
         <w:t>As you can see fro</w:t>
       </w:r>
       <w:r>
@@ -5675,10 +5641,10 @@
       </w:pPr>
       <w:r>
         <w:object w:dxaOrig="8474" w:dyaOrig="3210">
-          <v:shape id="_x0000_i1035" type="#_x0000_t75" style="width:423.75pt;height:160.5pt" o:ole="">
+          <v:shape id="_x0000_i1035" type="#_x0000_t75" style="width:423.85pt;height:160.3pt" o:ole="">
             <v:imagedata r:id="rId25" o:title=""/>
           </v:shape>
-          <o:OLEObject Type="Embed" ProgID="PBrush" ShapeID="_x0000_i1035" DrawAspect="Content" ObjectID="_1419429095" r:id="rId26"/>
+          <o:OLEObject Type="Embed" ProgID="PBrush" ShapeID="_x0000_i1035" DrawAspect="Content" ObjectID="_1430289300" r:id="rId26"/>
         </w:object>
       </w:r>
     </w:p>
@@ -5914,7 +5880,6 @@
         <w:rPr>
           <w:rFonts w:ascii="Cambria" w:hAnsi="Cambria" w:cs="Times New Roman"/>
         </w:rPr>
-        <w:lastRenderedPageBreak/>
         <w:t xml:space="preserve">Checked; </w:t>
       </w:r>
       <w:r>
@@ -6062,35 +6027,6 @@
           <w:rFonts w:ascii="Cambria" w:hAnsi="Cambria" w:cs="Times New Roman"/>
         </w:rPr>
         <w:t>.</w:t>
-      </w:r>
-      <w:r>
-        <w:rPr>
-          <w:rFonts w:ascii="Cambria" w:hAnsi="Cambria" w:cs="Times New Roman"/>
-        </w:rPr>
-        <w:t xml:space="preserve">  </w:t>
-      </w:r>
-      <w:r>
-        <w:rPr>
-          <w:rFonts w:ascii="Cambria" w:hAnsi="Cambria" w:cs="Times New Roman"/>
-          <w:b/>
-        </w:rPr>
-        <w:t xml:space="preserve">Be sure to change the </w:t>
-      </w:r>
-      <w:proofErr w:type="spellStart"/>
-      <w:r>
-        <w:rPr>
-          <w:rFonts w:ascii="Cambria" w:hAnsi="Cambria" w:cs="Times New Roman"/>
-          <w:b/>
-        </w:rPr>
-        <w:t>cfg</w:t>
-      </w:r>
-      <w:proofErr w:type="spellEnd"/>
-      <w:r>
-        <w:rPr>
-          <w:rFonts w:ascii="Cambria" w:hAnsi="Cambria" w:cs="Times New Roman"/>
-          <w:b/>
-        </w:rPr>
-        <w:t xml:space="preserve"> file as well to find the files in your new directory structure.</w:t>
       </w:r>
       <w:r>
         <w:rPr>
@@ -6631,14 +6567,14 @@
           <w:rFonts w:ascii="Cambria" w:hAnsi="Cambria" w:cs="Times New Roman"/>
         </w:rPr>
         <w:object w:dxaOrig="8926" w:dyaOrig="4861">
-          <v:shape id="_x0000_i1036" type="#_x0000_t75" style="width:365.1pt;height:199.5pt" o:ole="" o:bordertopcolor="this" o:borderleftcolor="this" o:borderbottomcolor="this" o:borderrightcolor="this">
+          <v:shape id="_x0000_i1036" type="#_x0000_t75" style="width:364.75pt;height:199.7pt" o:ole="" o:bordertopcolor="this" o:borderleftcolor="this" o:borderbottomcolor="this" o:borderrightcolor="this">
             <v:imagedata r:id="rId27" o:title=""/>
             <w10:bordertop type="single" width="4"/>
             <w10:borderleft type="single" width="4"/>
             <w10:borderbottom type="single" width="4"/>
             <w10:borderright type="single" width="4"/>
           </v:shape>
-          <o:OLEObject Type="Embed" ProgID="PBrush" ShapeID="_x0000_i1036" DrawAspect="Content" ObjectID="_1419429096" r:id="rId28"/>
+          <o:OLEObject Type="Embed" ProgID="PBrush" ShapeID="_x0000_i1036" DrawAspect="Content" ObjectID="_1430289301" r:id="rId28"/>
         </w:object>
       </w:r>
     </w:p>
@@ -8549,10 +8485,10 @@
           <w:rFonts w:ascii="Cambria" w:hAnsi="Cambria" w:cs="Times New Roman"/>
         </w:rPr>
         <w:object w:dxaOrig="9434" w:dyaOrig="5191">
-          <v:shape id="_x0000_i1039" type="#_x0000_t75" style="width:399.6pt;height:219pt" o:ole="">
+          <v:shape id="_x0000_i1039" type="#_x0000_t75" style="width:399.4pt;height:219.4pt" o:ole="">
             <v:imagedata r:id="rId29" o:title=""/>
           </v:shape>
-          <o:OLEObject Type="Embed" ProgID="PBrush" ShapeID="_x0000_i1039" DrawAspect="Content" ObjectID="_1419429097" r:id="rId30"/>
+          <o:OLEObject Type="Embed" ProgID="PBrush" ShapeID="_x0000_i1039" DrawAspect="Content" ObjectID="_1430289302" r:id="rId30"/>
         </w:object>
       </w:r>
     </w:p>
@@ -8837,14 +8773,14 @@
       </w:pPr>
       <w:r>
         <w:object w:dxaOrig="9360" w:dyaOrig="8224">
-          <v:shape id="_x0000_i1040" type="#_x0000_t75" style="width:462.9pt;height:406.65pt" o:ole="" o:bordertopcolor="this" o:borderleftcolor="this" o:borderbottomcolor="this" o:borderrightcolor="this">
+          <v:shape id="_x0000_i1040" type="#_x0000_t75" style="width:462.55pt;height:406.85pt" o:ole="" o:bordertopcolor="this" o:borderleftcolor="this" o:borderbottomcolor="this" o:borderrightcolor="this">
             <v:imagedata r:id="rId31" o:title=""/>
             <w10:bordertop type="single" width="6"/>
             <w10:borderleft type="single" width="6"/>
             <w10:borderbottom type="single" width="6"/>
             <w10:borderright type="single" width="6"/>
           </v:shape>
-          <o:OLEObject Type="Embed" ProgID="Word.OpenDocumentText.12" ShapeID="_x0000_i1040" DrawAspect="Content" ObjectID="_1419429098" r:id="rId32"/>
+          <o:OLEObject Type="Embed" ProgID="Word.OpenDocumentText.12" ShapeID="_x0000_i1040" DrawAspect="Content" ObjectID="_1430289303" r:id="rId32"/>
         </w:object>
       </w:r>
     </w:p>
@@ -10092,14 +10028,14 @@
           <w:rFonts w:ascii="Cambria" w:hAnsi="Cambria" w:cs="Times New Roman"/>
         </w:rPr>
         <w:object w:dxaOrig="7099" w:dyaOrig="8617">
-          <v:shape id="_x0000_i1045" type="#_x0000_t75" style="width:332.25pt;height:400.65pt" o:ole="" o:bordertopcolor="this" o:borderleftcolor="this" o:borderbottomcolor="this" o:borderrightcolor="this">
+          <v:shape id="_x0000_i1045" type="#_x0000_t75" style="width:332.15pt;height:400.75pt" o:ole="" o:bordertopcolor="this" o:borderleftcolor="this" o:borderbottomcolor="this" o:borderrightcolor="this">
             <v:imagedata r:id="rId34" o:title=""/>
             <w10:bordertop type="single" width="8"/>
             <w10:borderleft type="single" width="8"/>
             <w10:borderbottom type="single" width="8"/>
             <w10:borderright type="single" width="8"/>
           </v:shape>
-          <o:OLEObject Type="Embed" ProgID="Word.OpenDocumentText.12" ShapeID="_x0000_i1045" DrawAspect="Content" ObjectID="_1419429099" r:id="rId35"/>
+          <o:OLEObject Type="Embed" ProgID="Word.OpenDocumentText.12" ShapeID="_x0000_i1045" DrawAspect="Content" ObjectID="_1430289304" r:id="rId35"/>
         </w:object>
       </w:r>
     </w:p>
@@ -10636,10 +10572,10 @@
           <w:rFonts w:ascii="Cambria" w:hAnsi="Cambria" w:cs="Times New Roman"/>
         </w:rPr>
         <w:object w:dxaOrig="9104" w:dyaOrig="6991">
-          <v:shape id="_x0000_i1046" type="#_x0000_t75" style="width:455.25pt;height:349.5pt" o:ole="">
+          <v:shape id="_x0000_i1046" type="#_x0000_t75" style="width:455.1pt;height:349.8pt" o:ole="">
             <v:imagedata r:id="rId36" o:title=""/>
           </v:shape>
-          <o:OLEObject Type="Embed" ProgID="PBrush" ShapeID="_x0000_i1046" DrawAspect="Content" ObjectID="_1419429100" r:id="rId37"/>
+          <o:OLEObject Type="Embed" ProgID="PBrush" ShapeID="_x0000_i1046" DrawAspect="Content" ObjectID="_1430289305" r:id="rId37"/>
         </w:object>
       </w:r>
     </w:p>
@@ -10875,10 +10811,10 @@
           <w:rFonts w:ascii="Cambria" w:hAnsi="Cambria" w:cs="Times New Roman"/>
         </w:rPr>
         <w:object w:dxaOrig="225" w:dyaOrig="150">
-          <v:shape id="_x0000_i1047" type="#_x0000_t75" style="width:11.25pt;height:7.5pt" o:ole="">
+          <v:shape id="_x0000_i1047" type="#_x0000_t75" style="width:11.55pt;height:7.45pt" o:ole="">
             <v:imagedata r:id="rId38" o:title=""/>
           </v:shape>
-          <o:OLEObject Type="Embed" ProgID="PBrush" ShapeID="_x0000_i1047" DrawAspect="Content" ObjectID="_1419429101" r:id="rId39"/>
+          <o:OLEObject Type="Embed" ProgID="PBrush" ShapeID="_x0000_i1047" DrawAspect="Content" ObjectID="_1430289306" r:id="rId39"/>
         </w:object>
       </w:r>
       <w:r>
@@ -11094,10 +11030,10 @@
       </w:r>
       <w:r>
         <w:object w:dxaOrig="360" w:dyaOrig="330">
-          <v:shape id="_x0000_i1048" type="#_x0000_t75" style="width:18pt;height:16.5pt" o:ole="">
+          <v:shape id="_x0000_i1048" type="#_x0000_t75" style="width:18.35pt;height:16.3pt" o:ole="">
             <v:imagedata r:id="rId40" o:title=""/>
           </v:shape>
-          <o:OLEObject Type="Embed" ProgID="PBrush" ShapeID="_x0000_i1048" DrawAspect="Content" ObjectID="_1419429102" r:id="rId41"/>
+          <o:OLEObject Type="Embed" ProgID="PBrush" ShapeID="_x0000_i1048" DrawAspect="Content" ObjectID="_1430289307" r:id="rId41"/>
         </w:object>
       </w:r>
       <w:r>
@@ -11119,10 +11055,10 @@
           <w:rFonts w:ascii="Cambria" w:hAnsi="Cambria" w:cs="Times New Roman"/>
         </w:rPr>
         <w:object w:dxaOrig="8129" w:dyaOrig="2160">
-          <v:shape id="_x0000_i1049" type="#_x0000_t75" style="width:406.5pt;height:108pt" o:ole="">
+          <v:shape id="_x0000_i1049" type="#_x0000_t75" style="width:406.2pt;height:108pt" o:ole="">
             <v:imagedata r:id="rId42" o:title=""/>
           </v:shape>
-          <o:OLEObject Type="Embed" ProgID="PBrush" ShapeID="_x0000_i1049" DrawAspect="Content" ObjectID="_1419429103" r:id="rId43"/>
+          <o:OLEObject Type="Embed" ProgID="PBrush" ShapeID="_x0000_i1049" DrawAspect="Content" ObjectID="_1430289308" r:id="rId43"/>
         </w:object>
       </w:r>
     </w:p>
@@ -11463,10 +11399,10 @@
           <w:rFonts w:ascii="Cambria" w:hAnsi="Cambria" w:cs="Times New Roman"/>
         </w:rPr>
         <w:object w:dxaOrig="8536" w:dyaOrig="5941">
-          <v:shape id="_x0000_i1050" type="#_x0000_t75" style="width:426.75pt;height:297pt" o:ole="">
+          <v:shape id="_x0000_i1050" type="#_x0000_t75" style="width:426.55pt;height:296.85pt" o:ole="">
             <v:imagedata r:id="rId44" o:title=""/>
           </v:shape>
-          <o:OLEObject Type="Embed" ProgID="PBrush" ShapeID="_x0000_i1050" DrawAspect="Content" ObjectID="_1419429104" r:id="rId45"/>
+          <o:OLEObject Type="Embed" ProgID="PBrush" ShapeID="_x0000_i1050" DrawAspect="Content" ObjectID="_1430289309" r:id="rId45"/>
         </w:object>
       </w:r>
     </w:p>
@@ -11999,14 +11935,14 @@
           <w:rFonts w:ascii="Cambria" w:hAnsi="Cambria"/>
         </w:rPr>
         <w:object w:dxaOrig="5511" w:dyaOrig="453">
-          <v:shape id="_x0000_i1053" type="#_x0000_t75" style="width:275.55pt;height:22.5pt" o:ole="" o:bordertopcolor="this" o:borderleftcolor="this" o:borderbottomcolor="this" o:borderrightcolor="this">
+          <v:shape id="_x0000_i1053" type="#_x0000_t75" style="width:275.75pt;height:22.4pt" o:ole="" o:bordertopcolor="this" o:borderleftcolor="this" o:borderbottomcolor="this" o:borderrightcolor="this">
             <v:imagedata r:id="rId46" o:title=""/>
             <w10:bordertop type="single" width="4"/>
             <w10:borderleft type="single" width="4"/>
             <w10:borderbottom type="single" width="4"/>
             <w10:borderright type="single" width="4"/>
           </v:shape>
-          <o:OLEObject Type="Embed" ProgID="Word.OpenDocumentText.12" ShapeID="_x0000_i1053" DrawAspect="Content" ObjectID="_1419429105" r:id="rId47"/>
+          <o:OLEObject Type="Embed" ProgID="Word.OpenDocumentText.12" ShapeID="_x0000_i1053" DrawAspect="Content" ObjectID="_1430289310" r:id="rId47"/>
         </w:object>
       </w:r>
     </w:p>
@@ -12074,14 +12010,14 @@
           <w:rFonts w:ascii="Cambria" w:hAnsi="Cambria"/>
         </w:rPr>
         <w:object w:dxaOrig="7920" w:dyaOrig="4657">
-          <v:shape id="_x0000_i1054" type="#_x0000_t75" style="width:396pt;height:232.8pt" o:ole="" o:bordertopcolor="this" o:borderleftcolor="this" o:borderbottomcolor="this" o:borderrightcolor="this">
+          <v:shape id="_x0000_i1054" type="#_x0000_t75" style="width:396pt;height:233pt" o:ole="" o:bordertopcolor="this" o:borderleftcolor="this" o:borderbottomcolor="this" o:borderrightcolor="this">
             <v:imagedata r:id="rId48" o:title=""/>
             <w10:bordertop type="single" width="4"/>
             <w10:borderleft type="single" width="4"/>
             <w10:borderbottom type="single" width="4"/>
             <w10:borderright type="single" width="4"/>
           </v:shape>
-          <o:OLEObject Type="Embed" ProgID="Word.OpenDocumentText.12" ShapeID="_x0000_i1054" DrawAspect="Content" ObjectID="_1419429106" r:id="rId49"/>
+          <o:OLEObject Type="Embed" ProgID="Word.OpenDocumentText.12" ShapeID="_x0000_i1054" DrawAspect="Content" ObjectID="_1430289311" r:id="rId49"/>
         </w:object>
       </w:r>
     </w:p>
@@ -12247,10 +12183,10 @@
           <w:color w:val="FF0000"/>
         </w:rPr>
         <w:object w:dxaOrig="8431" w:dyaOrig="12568">
-          <v:shape id="_x0000_i1055" type="#_x0000_t75" style="width:411pt;height:612.75pt" o:ole="">
+          <v:shape id="_x0000_i1055" type="#_x0000_t75" style="width:410.95pt;height:612.7pt" o:ole="">
             <v:imagedata r:id="rId50" o:title=""/>
           </v:shape>
-          <o:OLEObject Type="Embed" ProgID="PBrush" ShapeID="_x0000_i1055" DrawAspect="Content" ObjectID="_1419429107" r:id="rId51"/>
+          <o:OLEObject Type="Embed" ProgID="PBrush" ShapeID="_x0000_i1055" DrawAspect="Content" ObjectID="_1430289312" r:id="rId51"/>
         </w:object>
       </w:r>
     </w:p>
@@ -12430,7 +12366,7 @@
               <w:bCs/>
               <w:noProof/>
             </w:rPr>
-            <w:t>3</w:t>
+            <w:t>2</w:t>
           </w:r>
           <w:r>
             <w:rPr>
@@ -16669,7 +16605,7 @@
 
 <file path=customXml/item1.xml><?xml version="1.0" encoding="utf-8"?>
 <CoverPageProperties xmlns="http://schemas.microsoft.com/office/2006/coverPageProps">
-  <PublishDate>2013-01-09T00:00:00</PublishDate>
+  <PublishDate>2013-05-17T00:00:00</PublishDate>
   <Abstract/>
   <CompanyAddress/>
   <CompanyPhone/>
@@ -16691,7 +16627,7 @@
 </file>
 
 <file path=customXml/itemProps2.xml><?xml version="1.0" encoding="utf-8"?>
-<ds:datastoreItem xmlns:ds="http://schemas.openxmlformats.org/officeDocument/2006/customXml" ds:itemID="{44D2B518-EAE9-4B82-A4A9-B1590734AE1A}">
+<ds:datastoreItem xmlns:ds="http://schemas.openxmlformats.org/officeDocument/2006/customXml" ds:itemID="{60727D59-CA59-4492-B9F5-0AE5B81DCA2F}">
   <ds:schemaRefs>
     <ds:schemaRef ds:uri="http://schemas.openxmlformats.org/officeDocument/2006/bibliography"/>
   </ds:schemaRefs>

</xml_diff>

<commit_message>
update to Lab 2 Tutorial
</commit_message>
<xml_diff>
--- a/Labs/Lab_2/DemoFilesAndDocumentation/Tutorial/Lab_2.docx
+++ b/Labs/Lab_2/DemoFilesAndDocumentation/Tutorial/Lab_2.docx
@@ -256,7 +256,7 @@
                         <w:sz w:val="24"/>
                         <w:szCs w:val="24"/>
                       </w:rPr>
-                      <w:t>1.0</w:t>
+                      <w:t>1.2</w:t>
                     </w:r>
                   </w:p>
                 </w:sdtContent>
@@ -269,7 +269,7 @@
                   <w:alias w:val="Date"/>
                   <w:id w:val="13406932"/>
                   <w:dataBinding w:prefixMappings="xmlns:ns0='http://schemas.microsoft.com/office/2006/coverPageProps'" w:xpath="/ns0:CoverPageProperties[1]/ns0:PublishDate[1]" w:storeItemID="{55AF091B-3C7A-41E3-B477-F2FDAA23CFDA}"/>
-                  <w:date w:fullDate="2013-12-13T00:00:00Z">
+                  <w:date w:fullDate="2014-01-09T00:00:00Z">
                     <w:dateFormat w:val="M/d/yyyy"/>
                     <w:lid w:val="en-US"/>
                     <w:storeMappedDataAs w:val="dateTime"/>
@@ -288,7 +288,7 @@
                       <w:rPr>
                         <w:color w:val="4F81BD" w:themeColor="accent1"/>
                       </w:rPr>
-                      <w:t>12/13/2013</w:t>
+                      <w:t>1/9/2014</w:t>
                     </w:r>
                   </w:p>
                 </w:sdtContent>
@@ -396,7 +396,7 @@
             </w:rPr>
             <w:fldChar w:fldCharType="separate"/>
           </w:r>
-          <w:hyperlink w:anchor="_Toc374703942" w:history="1">
+          <w:hyperlink w:anchor="_Toc377132103" w:history="1">
             <w:r>
               <w:rPr>
                 <w:rStyle w:val="Hyperlink"/>
@@ -427,7 +427,7 @@
                 <w:noProof/>
                 <w:webHidden/>
               </w:rPr>
-              <w:instrText xml:space="preserve"> PAGEREF _Toc374703942 \h </w:instrText>
+              <w:instrText xml:space="preserve"> PAGEREF _Toc377132103 \h </w:instrText>
             </w:r>
             <w:r>
               <w:rPr>
@@ -470,7 +470,7 @@
               <w:noProof/>
             </w:rPr>
           </w:pPr>
-          <w:hyperlink w:anchor="_Toc374703943" w:history="1">
+          <w:hyperlink w:anchor="_Toc377132104" w:history="1">
             <w:r>
               <w:rPr>
                 <w:rStyle w:val="Hyperlink"/>
@@ -501,7 +501,7 @@
                 <w:noProof/>
                 <w:webHidden/>
               </w:rPr>
-              <w:instrText xml:space="preserve"> PAGEREF _Toc374703943 \h </w:instrText>
+              <w:instrText xml:space="preserve"> PAGEREF _Toc377132104 \h </w:instrText>
             </w:r>
             <w:r>
               <w:rPr>
@@ -544,7 +544,7 @@
               <w:noProof/>
             </w:rPr>
           </w:pPr>
-          <w:hyperlink w:anchor="_Toc374703944" w:history="1">
+          <w:hyperlink w:anchor="_Toc377132105" w:history="1">
             <w:r>
               <w:rPr>
                 <w:rStyle w:val="Hyperlink"/>
@@ -575,7 +575,7 @@
                 <w:noProof/>
                 <w:webHidden/>
               </w:rPr>
-              <w:instrText xml:space="preserve"> PAGEREF _Toc374703944 \h </w:instrText>
+              <w:instrText xml:space="preserve"> PAGEREF _Toc377132105 \h </w:instrText>
             </w:r>
             <w:r>
               <w:rPr>
@@ -618,7 +618,7 @@
               <w:noProof/>
             </w:rPr>
           </w:pPr>
-          <w:hyperlink w:anchor="_Toc374703945" w:history="1">
+          <w:hyperlink w:anchor="_Toc377132106" w:history="1">
             <w:r>
               <w:rPr>
                 <w:rStyle w:val="Hyperlink"/>
@@ -651,7 +651,7 @@
                 <w:noProof/>
                 <w:webHidden/>
               </w:rPr>
-              <w:instrText xml:space="preserve"> PAGEREF _Toc374703945 \h </w:instrText>
+              <w:instrText xml:space="preserve"> PAGEREF _Toc377132106 \h </w:instrText>
             </w:r>
             <w:r>
               <w:rPr>
@@ -694,7 +694,7 @@
               <w:noProof/>
             </w:rPr>
           </w:pPr>
-          <w:hyperlink w:anchor="_Toc374703946" w:history="1">
+          <w:hyperlink w:anchor="_Toc377132107" w:history="1">
             <w:r>
               <w:rPr>
                 <w:rStyle w:val="Hyperlink"/>
@@ -725,7 +725,7 @@
                 <w:noProof/>
                 <w:webHidden/>
               </w:rPr>
-              <w:instrText xml:space="preserve"> PAGEREF _Toc374703946 \h </w:instrText>
+              <w:instrText xml:space="preserve"> PAGEREF _Toc377132107 \h </w:instrText>
             </w:r>
             <w:r>
               <w:rPr>
@@ -768,7 +768,7 @@
               <w:noProof/>
             </w:rPr>
           </w:pPr>
-          <w:hyperlink w:anchor="_Toc374703947" w:history="1">
+          <w:hyperlink w:anchor="_Toc377132108" w:history="1">
             <w:r>
               <w:rPr>
                 <w:rStyle w:val="Hyperlink"/>
@@ -799,7 +799,7 @@
                 <w:noProof/>
                 <w:webHidden/>
               </w:rPr>
-              <w:instrText xml:space="preserve"> PAGEREF _Toc374703947 \h </w:instrText>
+              <w:instrText xml:space="preserve"> PAGEREF _Toc377132108 \h </w:instrText>
             </w:r>
             <w:r>
               <w:rPr>
@@ -842,7 +842,7 @@
               <w:noProof/>
             </w:rPr>
           </w:pPr>
-          <w:hyperlink w:anchor="_Toc374703948" w:history="1">
+          <w:hyperlink w:anchor="_Toc377132109" w:history="1">
             <w:r>
               <w:rPr>
                 <w:rStyle w:val="Hyperlink"/>
@@ -873,7 +873,7 @@
                 <w:noProof/>
                 <w:webHidden/>
               </w:rPr>
-              <w:instrText xml:space="preserve"> PAGEREF _Toc374703948 \h </w:instrText>
+              <w:instrText xml:space="preserve"> PAGEREF _Toc377132109 \h </w:instrText>
             </w:r>
             <w:r>
               <w:rPr>
@@ -916,7 +916,7 @@
               <w:noProof/>
             </w:rPr>
           </w:pPr>
-          <w:hyperlink w:anchor="_Toc374703949" w:history="1">
+          <w:hyperlink w:anchor="_Toc377132110" w:history="1">
             <w:r>
               <w:rPr>
                 <w:rStyle w:val="Hyperlink"/>
@@ -949,7 +949,7 @@
                 <w:noProof/>
                 <w:webHidden/>
               </w:rPr>
-              <w:instrText xml:space="preserve"> PAGEREF _Toc374703949 \h </w:instrText>
+              <w:instrText xml:space="preserve"> PAGEREF _Toc377132110 \h </w:instrText>
             </w:r>
             <w:r>
               <w:rPr>
@@ -992,7 +992,7 @@
               <w:noProof/>
             </w:rPr>
           </w:pPr>
-          <w:hyperlink w:anchor="_Toc374703951" w:history="1">
+          <w:hyperlink w:anchor="_Toc377132112" w:history="1">
             <w:r>
               <w:rPr>
                 <w:rStyle w:val="Hyperlink"/>
@@ -1038,7 +1038,7 @@
                 <w:noProof/>
                 <w:webHidden/>
               </w:rPr>
-              <w:instrText xml:space="preserve"> PAGEREF _Toc374703951 \h </w:instrText>
+              <w:instrText xml:space="preserve"> PAGEREF _Toc377132112 \h </w:instrText>
             </w:r>
             <w:r>
               <w:rPr>
@@ -1081,7 +1081,7 @@
               <w:noProof/>
             </w:rPr>
           </w:pPr>
-          <w:hyperlink w:anchor="_Toc374703952" w:history="1">
+          <w:hyperlink w:anchor="_Toc377132113" w:history="1">
             <w:r>
               <w:rPr>
                 <w:rStyle w:val="Hyperlink"/>
@@ -1127,7 +1127,7 @@
                 <w:noProof/>
                 <w:webHidden/>
               </w:rPr>
-              <w:instrText xml:space="preserve"> PAGEREF _Toc374703952 \h </w:instrText>
+              <w:instrText xml:space="preserve"> PAGEREF _Toc377132113 \h </w:instrText>
             </w:r>
             <w:r>
               <w:rPr>
@@ -1170,7 +1170,7 @@
               <w:noProof/>
             </w:rPr>
           </w:pPr>
-          <w:hyperlink w:anchor="_Toc374703953" w:history="1">
+          <w:hyperlink w:anchor="_Toc377132114" w:history="1">
             <w:r>
               <w:rPr>
                 <w:rStyle w:val="Hyperlink"/>
@@ -1192,7 +1192,7 @@
                 <w:rFonts w:ascii="Century Schoolbook" w:hAnsi="Century Schoolbook"/>
                 <w:noProof/>
               </w:rPr>
-              <w:t>Configuring the MCU Port</w:t>
+              <w:t>Configuring the MCU Driver Port</w:t>
             </w:r>
             <w:r>
               <w:rPr>
@@ -1216,7 +1216,7 @@
                 <w:noProof/>
                 <w:webHidden/>
               </w:rPr>
-              <w:instrText xml:space="preserve"> PAGEREF _Toc374703953 \h </w:instrText>
+              <w:instrText xml:space="preserve"> PAGEREF _Toc377132114 \h </w:instrText>
             </w:r>
             <w:r>
               <w:rPr>
@@ -1259,14 +1259,14 @@
               <w:noProof/>
             </w:rPr>
           </w:pPr>
-          <w:hyperlink w:anchor="_Toc374703954" w:history="1">
+          <w:hyperlink w:anchor="_Toc377132115" w:history="1">
             <w:r>
               <w:rPr>
                 <w:rStyle w:val="Hyperlink"/>
                 <w:rFonts w:ascii="Century Schoolbook" w:hAnsi="Century Schoolbook"/>
                 <w:noProof/>
               </w:rPr>
-              <w:t xml:space="preserve">2.4 </w:t>
+              <w:t>2.4</w:t>
             </w:r>
             <w:r>
               <w:rPr>
@@ -1281,7 +1281,7 @@
                 <w:rFonts w:ascii="Century Schoolbook" w:hAnsi="Century Schoolbook"/>
                 <w:noProof/>
               </w:rPr>
-              <w:t>Configuring the Clock Generator IP Core</w:t>
+              <w:t>Configuring the MCU UART</w:t>
             </w:r>
             <w:r>
               <w:rPr>
@@ -1305,7 +1305,7 @@
                 <w:noProof/>
                 <w:webHidden/>
               </w:rPr>
-              <w:instrText xml:space="preserve"> PAGEREF _Toc374703954 \h </w:instrText>
+              <w:instrText xml:space="preserve"> PAGEREF _Toc377132115 \h </w:instrText>
             </w:r>
             <w:r>
               <w:rPr>
@@ -1348,7 +1348,7 @@
               <w:noProof/>
             </w:rPr>
           </w:pPr>
-          <w:hyperlink w:anchor="_Toc374703955" w:history="1">
+          <w:hyperlink w:anchor="_Toc377132116" w:history="1">
             <w:r>
               <w:rPr>
                 <w:rStyle w:val="Hyperlink"/>
@@ -1370,7 +1370,7 @@
                 <w:rFonts w:ascii="Century Schoolbook" w:hAnsi="Century Schoolbook"/>
                 <w:noProof/>
               </w:rPr>
-              <w:t>Pin Assignments</w:t>
+              <w:t>Configuring the Clock Generator IP Core</w:t>
             </w:r>
             <w:r>
               <w:rPr>
@@ -1394,7 +1394,7 @@
                 <w:noProof/>
                 <w:webHidden/>
               </w:rPr>
-              <w:instrText xml:space="preserve"> PAGEREF _Toc374703955 \h </w:instrText>
+              <w:instrText xml:space="preserve"> PAGEREF _Toc377132116 \h </w:instrText>
             </w:r>
             <w:r>
               <w:rPr>
@@ -1417,7 +1417,7 @@
                 <w:noProof/>
                 <w:webHidden/>
               </w:rPr>
-              <w:t>12</w:t>
+              <w:t>10</w:t>
             </w:r>
             <w:r>
               <w:rPr>
@@ -1437,13 +1437,102 @@
               <w:noProof/>
             </w:rPr>
           </w:pPr>
-          <w:hyperlink w:anchor="_Toc374703956" w:history="1">
+          <w:hyperlink w:anchor="_Toc377132117" w:history="1">
             <w:r>
               <w:rPr>
                 <w:rStyle w:val="Hyperlink"/>
                 <w:rFonts w:ascii="Century Schoolbook" w:hAnsi="Century Schoolbook"/>
                 <w:noProof/>
               </w:rPr>
+              <w:t xml:space="preserve">2.6 </w:t>
+            </w:r>
+            <w:r>
+              <w:rPr>
+                <w:rFonts w:ascii="Century Schoolbook" w:eastAsiaTheme="minorEastAsia" w:hAnsi="Century Schoolbook"/>
+                <w:noProof/>
+              </w:rPr>
+              <w:tab/>
+            </w:r>
+            <w:r>
+              <w:rPr>
+                <w:rStyle w:val="Hyperlink"/>
+                <w:rFonts w:ascii="Century Schoolbook" w:hAnsi="Century Schoolbook"/>
+                <w:noProof/>
+              </w:rPr>
+              <w:t>Pin Assignments</w:t>
+            </w:r>
+            <w:r>
+              <w:rPr>
+                <w:rFonts w:ascii="Century Schoolbook" w:hAnsi="Century Schoolbook"/>
+                <w:noProof/>
+                <w:webHidden/>
+              </w:rPr>
+              <w:tab/>
+            </w:r>
+            <w:r>
+              <w:rPr>
+                <w:rFonts w:ascii="Century Schoolbook" w:hAnsi="Century Schoolbook"/>
+                <w:noProof/>
+                <w:webHidden/>
+              </w:rPr>
+              <w:fldChar w:fldCharType="begin"/>
+            </w:r>
+            <w:r>
+              <w:rPr>
+                <w:rFonts w:ascii="Century Schoolbook" w:hAnsi="Century Schoolbook"/>
+                <w:noProof/>
+                <w:webHidden/>
+              </w:rPr>
+              <w:instrText xml:space="preserve"> PAGEREF _Toc377132117 \h </w:instrText>
+            </w:r>
+            <w:r>
+              <w:rPr>
+                <w:rFonts w:ascii="Century Schoolbook" w:hAnsi="Century Schoolbook"/>
+                <w:noProof/>
+                <w:webHidden/>
+              </w:rPr>
+            </w:r>
+            <w:r>
+              <w:rPr>
+                <w:rFonts w:ascii="Century Schoolbook" w:hAnsi="Century Schoolbook"/>
+                <w:noProof/>
+                <w:webHidden/>
+              </w:rPr>
+              <w:fldChar w:fldCharType="separate"/>
+            </w:r>
+            <w:r>
+              <w:rPr>
+                <w:rFonts w:ascii="Century Schoolbook" w:hAnsi="Century Schoolbook"/>
+                <w:noProof/>
+                <w:webHidden/>
+              </w:rPr>
+              <w:t>12</w:t>
+            </w:r>
+            <w:r>
+              <w:rPr>
+                <w:rFonts w:ascii="Century Schoolbook" w:hAnsi="Century Schoolbook"/>
+                <w:noProof/>
+                <w:webHidden/>
+              </w:rPr>
+              <w:fldChar w:fldCharType="end"/>
+            </w:r>
+          </w:hyperlink>
+        </w:p>
+        <w:p>
+          <w:pPr>
+            <w:pStyle w:val="TOC2"/>
+            <w:rPr>
+              <w:rFonts w:ascii="Century Schoolbook" w:eastAsiaTheme="minorEastAsia" w:hAnsi="Century Schoolbook"/>
+              <w:noProof/>
+            </w:rPr>
+          </w:pPr>
+          <w:hyperlink w:anchor="_Toc377132118" w:history="1">
+            <w:r>
+              <w:rPr>
+                <w:rStyle w:val="Hyperlink"/>
+                <w:rFonts w:ascii="Century Schoolbook" w:hAnsi="Century Schoolbook"/>
+                <w:noProof/>
+              </w:rPr>
               <w:t xml:space="preserve">2.7 </w:t>
             </w:r>
             <w:r>
@@ -1483,7 +1572,7 @@
                 <w:noProof/>
                 <w:webHidden/>
               </w:rPr>
-              <w:instrText xml:space="preserve"> PAGEREF _Toc374703956 \h </w:instrText>
+              <w:instrText xml:space="preserve"> PAGEREF _Toc377132118 \h </w:instrText>
             </w:r>
             <w:r>
               <w:rPr>
@@ -1526,7 +1615,7 @@
               <w:noProof/>
             </w:rPr>
           </w:pPr>
-          <w:hyperlink w:anchor="_Toc374703957" w:history="1">
+          <w:hyperlink w:anchor="_Toc377132119" w:history="1">
             <w:r>
               <w:rPr>
                 <w:rStyle w:val="Hyperlink"/>
@@ -1559,7 +1648,7 @@
                 <w:noProof/>
                 <w:webHidden/>
               </w:rPr>
-              <w:instrText xml:space="preserve"> PAGEREF _Toc374703957 \h </w:instrText>
+              <w:instrText xml:space="preserve"> PAGEREF _Toc377132119 \h </w:instrText>
             </w:r>
             <w:r>
               <w:rPr>
@@ -1582,7 +1671,7 @@
                 <w:noProof/>
                 <w:webHidden/>
               </w:rPr>
-              <w:t>14</w:t>
+              <w:t>15</w:t>
             </w:r>
             <w:r>
               <w:rPr>
@@ -1602,7 +1691,7 @@
               <w:noProof/>
             </w:rPr>
           </w:pPr>
-          <w:hyperlink w:anchor="_Toc374703959" w:history="1">
+          <w:hyperlink w:anchor="_Toc377132121" w:history="1">
             <w:r>
               <w:rPr>
                 <w:rStyle w:val="Hyperlink"/>
@@ -1648,7 +1737,7 @@
                 <w:noProof/>
                 <w:webHidden/>
               </w:rPr>
-              <w:instrText xml:space="preserve"> PAGEREF _Toc374703959 \h </w:instrText>
+              <w:instrText xml:space="preserve"> PAGEREF _Toc377132121 \h </w:instrText>
             </w:r>
             <w:r>
               <w:rPr>
@@ -1671,7 +1760,7 @@
                 <w:noProof/>
                 <w:webHidden/>
               </w:rPr>
-              <w:t>14</w:t>
+              <w:t>15</w:t>
             </w:r>
             <w:r>
               <w:rPr>
@@ -1691,7 +1780,7 @@
               <w:noProof/>
             </w:rPr>
           </w:pPr>
-          <w:hyperlink w:anchor="_Toc374703960" w:history="1">
+          <w:hyperlink w:anchor="_Toc377132122" w:history="1">
             <w:r>
               <w:rPr>
                 <w:rStyle w:val="Hyperlink"/>
@@ -1737,7 +1826,7 @@
                 <w:noProof/>
                 <w:webHidden/>
               </w:rPr>
-              <w:instrText xml:space="preserve"> PAGEREF _Toc374703960 \h </w:instrText>
+              <w:instrText xml:space="preserve"> PAGEREF _Toc377132122 \h </w:instrText>
             </w:r>
             <w:r>
               <w:rPr>
@@ -1760,7 +1849,7 @@
                 <w:noProof/>
                 <w:webHidden/>
               </w:rPr>
-              <w:t>15</w:t>
+              <w:t>16</w:t>
             </w:r>
             <w:r>
               <w:rPr>
@@ -1780,7 +1869,7 @@
               <w:noProof/>
             </w:rPr>
           </w:pPr>
-          <w:hyperlink w:anchor="_Toc374703961" w:history="1">
+          <w:hyperlink w:anchor="_Toc377132123" w:history="1">
             <w:r>
               <w:rPr>
                 <w:rStyle w:val="Hyperlink"/>
@@ -1826,7 +1915,7 @@
                 <w:noProof/>
                 <w:webHidden/>
               </w:rPr>
-              <w:instrText xml:space="preserve"> PAGEREF _Toc374703961 \h </w:instrText>
+              <w:instrText xml:space="preserve"> PAGEREF _Toc377132123 \h </w:instrText>
             </w:r>
             <w:r>
               <w:rPr>
@@ -1849,7 +1938,7 @@
                 <w:noProof/>
                 <w:webHidden/>
               </w:rPr>
-              <w:t>16</w:t>
+              <w:t>17</w:t>
             </w:r>
             <w:r>
               <w:rPr>
@@ -1869,7 +1958,7 @@
               <w:noProof/>
             </w:rPr>
           </w:pPr>
-          <w:hyperlink w:anchor="_Toc374703962" w:history="1">
+          <w:hyperlink w:anchor="_Toc377132124" w:history="1">
             <w:r>
               <w:rPr>
                 <w:rStyle w:val="Hyperlink"/>
@@ -1902,7 +1991,7 @@
                 <w:noProof/>
                 <w:webHidden/>
               </w:rPr>
-              <w:instrText xml:space="preserve"> PAGEREF _Toc374703962 \h </w:instrText>
+              <w:instrText xml:space="preserve"> PAGEREF _Toc377132124 \h </w:instrText>
             </w:r>
             <w:r>
               <w:rPr>
@@ -1925,7 +2014,7 @@
                 <w:noProof/>
                 <w:webHidden/>
               </w:rPr>
-              <w:t>18</w:t>
+              <w:t>19</w:t>
             </w:r>
             <w:r>
               <w:rPr>
@@ -1945,7 +2034,7 @@
               <w:noProof/>
             </w:rPr>
           </w:pPr>
-          <w:hyperlink w:anchor="_Toc374703963" w:history="1">
+          <w:hyperlink w:anchor="_Toc377132125" w:history="1">
             <w:r>
               <w:rPr>
                 <w:rStyle w:val="Hyperlink"/>
@@ -1991,7 +2080,7 @@
                 <w:noProof/>
                 <w:webHidden/>
               </w:rPr>
-              <w:instrText xml:space="preserve"> PAGEREF _Toc374703963 \h </w:instrText>
+              <w:instrText xml:space="preserve"> PAGEREF _Toc377132125 \h </w:instrText>
             </w:r>
             <w:r>
               <w:rPr>
@@ -2014,7 +2103,7 @@
                 <w:noProof/>
                 <w:webHidden/>
               </w:rPr>
-              <w:t>18</w:t>
+              <w:t>19</w:t>
             </w:r>
             <w:r>
               <w:rPr>
@@ -2034,7 +2123,7 @@
               <w:noProof/>
             </w:rPr>
           </w:pPr>
-          <w:hyperlink w:anchor="_Toc374703964" w:history="1">
+          <w:hyperlink w:anchor="_Toc377132126" w:history="1">
             <w:r>
               <w:rPr>
                 <w:rStyle w:val="Hyperlink"/>
@@ -2080,7 +2169,7 @@
                 <w:noProof/>
                 <w:webHidden/>
               </w:rPr>
-              <w:instrText xml:space="preserve"> PAGEREF _Toc374703964 \h </w:instrText>
+              <w:instrText xml:space="preserve"> PAGEREF _Toc377132126 \h </w:instrText>
             </w:r>
             <w:r>
               <w:rPr>
@@ -2103,7 +2192,7 @@
                 <w:noProof/>
                 <w:webHidden/>
               </w:rPr>
-              <w:t>19</w:t>
+              <w:t>20</w:t>
             </w:r>
             <w:r>
               <w:rPr>
@@ -2212,7 +2301,7 @@
         </w:rPr>
       </w:pPr>
       <w:bookmarkStart w:id="0" w:name="_Toc374546880"/>
-      <w:bookmarkStart w:id="1" w:name="_Toc374703942"/>
+      <w:bookmarkStart w:id="1" w:name="_Toc377132103"/>
       <w:r>
         <w:rPr>
           <w:rFonts w:cs="Calibri"/>
@@ -2510,7 +2599,7 @@
         <w:pStyle w:val="Heading2"/>
       </w:pPr>
       <w:bookmarkStart w:id="2" w:name="_Toc374546881"/>
-      <w:bookmarkStart w:id="3" w:name="_Toc374703943"/>
+      <w:bookmarkStart w:id="3" w:name="_Toc377132104"/>
       <w:r>
         <w:t>Procedure</w:t>
       </w:r>
@@ -2728,7 +2817,7 @@
         <w:pStyle w:val="Heading2"/>
       </w:pPr>
       <w:bookmarkStart w:id="4" w:name="_Toc374546882"/>
-      <w:bookmarkStart w:id="5" w:name="_Toc374703944"/>
+      <w:bookmarkStart w:id="5" w:name="_Toc377132105"/>
       <w:r>
         <w:t>Objectives</w:t>
       </w:r>
@@ -2859,7 +2948,7 @@
         </w:rPr>
       </w:pPr>
       <w:bookmarkStart w:id="6" w:name="_Toc374546976"/>
-      <w:bookmarkStart w:id="7" w:name="_Toc374703945"/>
+      <w:bookmarkStart w:id="7" w:name="_Toc377132106"/>
       <w:r>
         <w:rPr>
           <w:rStyle w:val="Heading1Char"/>
@@ -2953,7 +3042,7 @@
         <w:pStyle w:val="Heading2"/>
       </w:pPr>
       <w:bookmarkStart w:id="19" w:name="_Toc374546978"/>
-      <w:bookmarkStart w:id="20" w:name="_Toc374703946"/>
+      <w:bookmarkStart w:id="20" w:name="_Toc377132107"/>
       <w:r>
         <w:t>1.1</w:t>
       </w:r>
@@ -3192,7 +3281,7 @@
             <w10:borderbottom type="single" width="8"/>
             <w10:borderright type="single" width="8"/>
           </v:shape>
-          <o:OLEObject Type="Embed" ProgID="Word.OpenDocumentText.12" ShapeID="_x0000_i1026" DrawAspect="Content" ObjectID="_1448445854" r:id="rId10"/>
+          <o:OLEObject Type="Embed" ProgID="Word.OpenDocumentText.12" ShapeID="_x0000_i1026" DrawAspect="Content" ObjectID="_1450874730" r:id="rId10"/>
         </w:object>
       </w:r>
     </w:p>
@@ -3245,26 +3334,13 @@
         <w:rPr>
           <w:rFonts w:ascii="Cambria" w:hAnsi="Cambria" w:cs="Times New Roman"/>
         </w:rPr>
-        <w:t xml:space="preserve">Create a new </w:t>
-      </w:r>
-      <w:r>
-        <w:rPr>
-          <w:rFonts w:ascii="Cambria" w:hAnsi="Cambria" w:cs="Times New Roman"/>
-          <w:b/>
-        </w:rPr>
-        <w:t>MATLAB function</w:t>
-      </w:r>
-      <w:r>
-        <w:rPr>
-          <w:rFonts w:ascii="Cambria" w:hAnsi="Cambria" w:cs="Times New Roman"/>
-        </w:rPr>
-        <w:t xml:space="preserve"> with the contents of Figure 1</w:t>
-      </w:r>
-      <w:r>
-        <w:rPr>
-          <w:rFonts w:ascii="Cambria" w:hAnsi="Cambria" w:cs="Times New Roman"/>
-        </w:rPr>
-        <w:t>-1</w:t>
+        <w:t>Create a directory for the project under C:\QPSK_Projects\</w:t>
+      </w:r>
+      <w:r>
+        <w:rPr>
+          <w:rFonts w:ascii="Cambria" w:hAnsi="Cambria" w:cs="Times New Roman"/>
+        </w:rPr>
+        <w:t>Lab_2</w:t>
       </w:r>
       <w:r>
         <w:rPr>
@@ -3287,9 +3363,70 @@
       <w:r>
         <w:rPr>
           <w:rFonts w:ascii="Cambria" w:hAnsi="Cambria" w:cs="Times New Roman"/>
+        </w:rPr>
+        <w:lastRenderedPageBreak/>
+        <w:t>Create a folder inside this directory called MATLAB.</w:t>
+      </w:r>
+    </w:p>
+    <w:p>
+      <w:pPr>
+        <w:pStyle w:val="ListParagraph"/>
+        <w:numPr>
+          <w:ilvl w:val="0"/>
+          <w:numId w:val="28"/>
+        </w:numPr>
+        <w:rPr>
+          <w:rFonts w:ascii="Cambria" w:hAnsi="Cambria" w:cs="Times New Roman"/>
+        </w:rPr>
+      </w:pPr>
+      <w:r>
+        <w:rPr>
+          <w:rFonts w:ascii="Cambria" w:hAnsi="Cambria" w:cs="Times New Roman"/>
+        </w:rPr>
+        <w:t xml:space="preserve">Create a new </w:t>
+      </w:r>
+      <w:r>
+        <w:rPr>
+          <w:rFonts w:ascii="Cambria" w:hAnsi="Cambria" w:cs="Times New Roman"/>
           <w:b/>
         </w:rPr>
-        <w:lastRenderedPageBreak/>
+        <w:t>MATLAB function</w:t>
+      </w:r>
+      <w:r>
+        <w:rPr>
+          <w:rFonts w:ascii="Cambria" w:hAnsi="Cambria" w:cs="Times New Roman"/>
+        </w:rPr>
+        <w:t xml:space="preserve"> with the contents of Figure 1</w:t>
+      </w:r>
+      <w:r>
+        <w:rPr>
+          <w:rFonts w:ascii="Cambria" w:hAnsi="Cambria" w:cs="Times New Roman"/>
+        </w:rPr>
+        <w:t>-1</w:t>
+      </w:r>
+      <w:r>
+        <w:rPr>
+          <w:rFonts w:ascii="Cambria" w:hAnsi="Cambria" w:cs="Times New Roman"/>
+        </w:rPr>
+        <w:t xml:space="preserve">. </w:t>
+      </w:r>
+    </w:p>
+    <w:p>
+      <w:pPr>
+        <w:pStyle w:val="ListParagraph"/>
+        <w:numPr>
+          <w:ilvl w:val="0"/>
+          <w:numId w:val="28"/>
+        </w:numPr>
+        <w:rPr>
+          <w:rFonts w:ascii="Cambria" w:hAnsi="Cambria" w:cs="Times New Roman"/>
+        </w:rPr>
+      </w:pPr>
+      <w:r>
+        <w:rPr>
+          <w:rFonts w:ascii="Cambria" w:hAnsi="Cambria" w:cs="Times New Roman"/>
+          <w:b/>
+        </w:rPr>
         <w:t>Save</w:t>
       </w:r>
       <w:r>
@@ -3428,7 +3565,7 @@
             <w10:borderbottom type="single" width="8"/>
             <w10:borderright type="single" width="8"/>
           </v:shape>
-          <o:OLEObject Type="Embed" ProgID="Word.OpenDocumentText.12" ShapeID="_x0000_i1027" DrawAspect="Content" ObjectID="_1448445855" r:id="rId12"/>
+          <o:OLEObject Type="Embed" ProgID="Word.OpenDocumentText.12" ShapeID="_x0000_i1027" DrawAspect="Content" ObjectID="_1450874731" r:id="rId12"/>
         </w:object>
       </w:r>
     </w:p>
@@ -3696,7 +3833,7 @@
         <w:pStyle w:val="Heading2"/>
       </w:pPr>
       <w:bookmarkStart w:id="23" w:name="_Toc374546979"/>
-      <w:bookmarkStart w:id="24" w:name="_Toc374703947"/>
+      <w:bookmarkStart w:id="24" w:name="_Toc377132108"/>
       <w:r>
         <w:t>1.2</w:t>
       </w:r>
@@ -3725,7 +3862,7 @@
         <w:spacing w:before="0"/>
       </w:pPr>
       <w:bookmarkStart w:id="25" w:name="_Toc374546980"/>
-      <w:bookmarkStart w:id="26" w:name="_Toc374703948"/>
+      <w:bookmarkStart w:id="26" w:name="_Toc377132109"/>
       <w:r>
         <w:t>1.</w:t>
       </w:r>
@@ -3926,6 +4063,7 @@
         <w:rPr>
           <w:rFonts w:ascii="Cambria" w:hAnsi="Cambria" w:cs="Times New Roman"/>
         </w:rPr>
+        <w:lastRenderedPageBreak/>
         <w:t xml:space="preserve">Once inside the workflow advisor screen, </w:t>
       </w:r>
       <w:r>
@@ -3989,7 +4127,6 @@
         <w:rPr>
           <w:rFonts w:ascii="Cambria" w:hAnsi="Cambria" w:cs="Times New Roman"/>
         </w:rPr>
-        <w:lastRenderedPageBreak/>
         <w:t>R</w:t>
       </w:r>
       <w:r>
@@ -4094,7 +4231,7 @@
             <w10:borderbottom type="single" width="8"/>
             <w10:borderright type="single" width="8"/>
           </v:shape>
-          <o:OLEObject Type="Embed" ProgID="PBrush" ShapeID="_x0000_i1028" DrawAspect="Content" ObjectID="_1448445856" r:id="rId14"/>
+          <o:OLEObject Type="Embed" ProgID="PBrush" ShapeID="_x0000_i1028" DrawAspect="Content" ObjectID="_1450874732" r:id="rId14"/>
         </w:object>
       </w:r>
     </w:p>
@@ -4200,7 +4337,7 @@
           <v:shape id="_x0000_i1029" type="#_x0000_t75" style="width:285pt;height:227.25pt" o:ole="">
             <v:imagedata r:id="rId15" o:title=""/>
           </v:shape>
-          <o:OLEObject Type="Embed" ProgID="PBrush" ShapeID="_x0000_i1029" DrawAspect="Content" ObjectID="_1448445857" r:id="rId16"/>
+          <o:OLEObject Type="Embed" ProgID="PBrush" ShapeID="_x0000_i1029" DrawAspect="Content" ObjectID="_1450874733" r:id="rId16"/>
         </w:object>
       </w:r>
     </w:p>
@@ -4274,7 +4411,14 @@
         <w:rPr>
           <w:rFonts w:ascii="Cambria" w:hAnsi="Cambria" w:cs="Times New Roman"/>
         </w:rPr>
-        <w:t xml:space="preserve">.  Here you can select the FPGA you will use for your design. For this Lab, we will not be using any of the built-in </w:t>
+        <w:t xml:space="preserve">.  Here you can select the FPGA you will use for your design. For this Lab, </w:t>
+      </w:r>
+      <w:r>
+        <w:rPr>
+          <w:rFonts w:ascii="Cambria" w:hAnsi="Cambria" w:cs="Times New Roman"/>
+        </w:rPr>
+        <w:lastRenderedPageBreak/>
+        <w:t xml:space="preserve">we will not be using any of the built-in </w:t>
       </w:r>
       <w:proofErr w:type="spellStart"/>
       <w:r>
@@ -4288,14 +4432,7 @@
         <w:rPr>
           <w:rFonts w:ascii="Cambria" w:hAnsi="Cambria" w:cs="Times New Roman"/>
         </w:rPr>
-        <w:t xml:space="preserve"> board functionality within our MATLAB PCores. </w:t>
-      </w:r>
-      <w:r>
-        <w:rPr>
-          <w:rFonts w:ascii="Cambria" w:hAnsi="Cambria" w:cs="Times New Roman"/>
-        </w:rPr>
-        <w:lastRenderedPageBreak/>
-        <w:t>Therefore you can leave the default settings. Ensure your Workf</w:t>
+        <w:t xml:space="preserve"> board functionality within our MATLAB PCores. Therefore you can leave the default settings. Ensure your Workf</w:t>
       </w:r>
       <w:r>
         <w:rPr>
@@ -4331,7 +4468,7 @@
           <v:shape id="_x0000_i1030" type="#_x0000_t75" style="width:437.25pt;height:228.75pt" o:ole="">
             <v:imagedata r:id="rId17" o:title=""/>
           </v:shape>
-          <o:OLEObject Type="Embed" ProgID="PBrush" ShapeID="_x0000_i1030" DrawAspect="Content" ObjectID="_1448445858" r:id="rId18"/>
+          <o:OLEObject Type="Embed" ProgID="PBrush" ShapeID="_x0000_i1030" DrawAspect="Content" ObjectID="_1450874734" r:id="rId18"/>
         </w:object>
       </w:r>
     </w:p>
@@ -4489,7 +4626,7 @@
           <v:shape id="_x0000_i1031" type="#_x0000_t75" style="width:371.25pt;height:132.75pt" o:ole="">
             <v:imagedata r:id="rId19" o:title=""/>
           </v:shape>
-          <o:OLEObject Type="Embed" ProgID="PBrush" ShapeID="_x0000_i1031" DrawAspect="Content" ObjectID="_1448445859" r:id="rId20"/>
+          <o:OLEObject Type="Embed" ProgID="PBrush" ShapeID="_x0000_i1031" DrawAspect="Content" ObjectID="_1450874735" r:id="rId20"/>
         </w:object>
       </w:r>
     </w:p>
@@ -4720,7 +4857,13 @@
         <w:rPr>
           <w:rFonts w:asciiTheme="majorHAnsi" w:hAnsiTheme="majorHAnsi"/>
         </w:rPr>
-        <w:t xml:space="preserve"> to show your newly added User PCores within your EDK project.</w:t>
+        <w:t xml:space="preserve"> to show your newly added u</w:t>
+      </w:r>
+      <w:r>
+        <w:rPr>
+          <w:rFonts w:asciiTheme="majorHAnsi" w:hAnsiTheme="majorHAnsi"/>
+        </w:rPr>
+        <w:t>ser PCores within your EDK project.</w:t>
       </w:r>
     </w:p>
     <w:p>
@@ -4744,7 +4887,7 @@
         </w:rPr>
       </w:pPr>
       <w:bookmarkStart w:id="29" w:name="_Toc374546887"/>
-      <w:bookmarkStart w:id="30" w:name="_Toc374703949"/>
+      <w:bookmarkStart w:id="30" w:name="_Toc377132110"/>
       <w:r>
         <w:rPr>
           <w:rStyle w:val="Heading1Char"/>
@@ -4915,6 +5058,9 @@
       <w:bookmarkStart w:id="52" w:name="_Toc374547053"/>
       <w:bookmarkStart w:id="53" w:name="_Toc374703921"/>
       <w:bookmarkStart w:id="54" w:name="_Toc374703950"/>
+      <w:bookmarkStart w:id="55" w:name="_Toc377054658"/>
+      <w:bookmarkStart w:id="56" w:name="_Toc377115244"/>
+      <w:bookmarkStart w:id="57" w:name="_Toc377132111"/>
       <w:bookmarkEnd w:id="31"/>
       <w:bookmarkEnd w:id="32"/>
       <w:bookmarkEnd w:id="33"/>
@@ -4939,27 +5085,30 @@
       <w:bookmarkEnd w:id="52"/>
       <w:bookmarkEnd w:id="53"/>
       <w:bookmarkEnd w:id="54"/>
-    </w:p>
-    <w:p>
-      <w:pPr>
-        <w:pStyle w:val="Heading2"/>
-      </w:pPr>
-      <w:bookmarkStart w:id="55" w:name="_Toc374546889"/>
-      <w:bookmarkStart w:id="56" w:name="_Toc374703951"/>
-      <w:r>
-        <w:t>2</w:t>
-      </w:r>
-      <w:r>
-        <w:t xml:space="preserve">.1 </w:t>
-      </w:r>
-      <w:r>
-        <w:tab/>
-      </w:r>
-      <w:r>
-        <w:t>Needed IP Cores</w:t>
-      </w:r>
       <w:bookmarkEnd w:id="55"/>
       <w:bookmarkEnd w:id="56"/>
+      <w:bookmarkEnd w:id="57"/>
+    </w:p>
+    <w:p>
+      <w:pPr>
+        <w:pStyle w:val="Heading2"/>
+      </w:pPr>
+      <w:bookmarkStart w:id="58" w:name="_Toc374546889"/>
+      <w:bookmarkStart w:id="59" w:name="_Toc377132112"/>
+      <w:r>
+        <w:t>2</w:t>
+      </w:r>
+      <w:r>
+        <w:t xml:space="preserve">.1 </w:t>
+      </w:r>
+      <w:r>
+        <w:tab/>
+      </w:r>
+      <w:r>
+        <w:t>Needed IP Cores</w:t>
+      </w:r>
+      <w:bookmarkEnd w:id="58"/>
+      <w:bookmarkEnd w:id="59"/>
     </w:p>
     <w:p>
       <w:pPr>
@@ -4982,19 +5131,7 @@
         <w:rPr>
           <w:rFonts w:ascii="Cambria" w:hAnsi="Cambria" w:cs="Times New Roman"/>
         </w:rPr>
-        <w:t xml:space="preserve"> Driver </w:t>
-      </w:r>
-      <w:r>
-        <w:rPr>
-          <w:rFonts w:ascii="Cambria" w:hAnsi="Cambria" w:cs="Times New Roman"/>
-        </w:rPr>
-        <w:t>PCore</w:t>
-      </w:r>
-      <w:r>
-        <w:rPr>
-          <w:rFonts w:ascii="Cambria" w:hAnsi="Cambria" w:cs="Times New Roman"/>
-        </w:rPr>
-        <w:t xml:space="preserve"> created in Simulink</w:t>
+        <w:t xml:space="preserve"> Driver</w:t>
       </w:r>
     </w:p>
     <w:p>
@@ -5018,13 +5155,7 @@
         <w:rPr>
           <w:rFonts w:ascii="Cambria" w:hAnsi="Cambria" w:cs="Times New Roman"/>
         </w:rPr>
-        <w:t>PCore</w:t>
-      </w:r>
-      <w:r>
-        <w:rPr>
-          <w:rFonts w:ascii="Cambria" w:hAnsi="Cambria" w:cs="Times New Roman"/>
-        </w:rPr>
-        <w:t xml:space="preserve"> created in Simulink</w:t>
+        <w:t>Driver</w:t>
       </w:r>
     </w:p>
     <w:p>
@@ -5042,7 +5173,7 @@
         <w:rPr>
           <w:rFonts w:ascii="Cambria" w:hAnsi="Cambria" w:cs="Times New Roman"/>
         </w:rPr>
-        <w:t>Clock Generator IP Core</w:t>
+        <w:t>MCU UART</w:t>
       </w:r>
     </w:p>
     <w:p>
@@ -5060,7 +5191,7 @@
         <w:rPr>
           <w:rFonts w:ascii="Cambria" w:hAnsi="Cambria" w:cs="Times New Roman"/>
         </w:rPr>
-        <w:t>Processing System IP Core</w:t>
+        <w:t>Clock Generator</w:t>
       </w:r>
     </w:p>
     <w:p>
@@ -5078,7 +5209,25 @@
         <w:rPr>
           <w:rFonts w:ascii="Cambria" w:hAnsi="Cambria" w:cs="Times New Roman"/>
         </w:rPr>
-        <w:t>AXI Interconnect IP Core</w:t>
+        <w:t>Processing System</w:t>
+      </w:r>
+    </w:p>
+    <w:p>
+      <w:pPr>
+        <w:pStyle w:val="ListParagraph"/>
+        <w:numPr>
+          <w:ilvl w:val="0"/>
+          <w:numId w:val="4"/>
+        </w:numPr>
+        <w:rPr>
+          <w:rFonts w:ascii="Cambria" w:hAnsi="Cambria" w:cs="Times New Roman"/>
+        </w:rPr>
+      </w:pPr>
+      <w:r>
+        <w:rPr>
+          <w:rFonts w:ascii="Cambria" w:hAnsi="Cambria" w:cs="Times New Roman"/>
+        </w:rPr>
+        <w:t>AXI Interconnect</w:t>
       </w:r>
     </w:p>
     <w:p>
@@ -5132,15 +5281,15 @@
         <w:rPr>
           <w:rFonts w:ascii="Cambria" w:hAnsi="Cambria" w:cs="Times New Roman"/>
         </w:rPr>
-        <w:object w:dxaOrig="6614" w:dyaOrig="3450">
-          <v:shape id="_x0000_i1032" type="#_x0000_t75" style="width:270pt;height:141.75pt" o:ole="" o:bordertopcolor="this" o:borderleftcolor="this" o:borderbottomcolor="this" o:borderrightcolor="this">
+        <w:object w:dxaOrig="7529" w:dyaOrig="2925">
+          <v:shape id="_x0000_i1032" type="#_x0000_t75" style="width:307.5pt;height:120pt" o:ole="" o:bordertopcolor="this" o:borderleftcolor="this" o:borderbottomcolor="this" o:borderrightcolor="this">
             <v:imagedata r:id="rId21" o:title=""/>
             <w10:bordertop type="single" width="4"/>
             <w10:borderleft type="single" width="4"/>
             <w10:borderbottom type="single" width="4"/>
             <w10:borderright type="single" width="4"/>
           </v:shape>
-          <o:OLEObject Type="Embed" ProgID="PBrush" ShapeID="_x0000_i1032" DrawAspect="Content" ObjectID="_1448445860" r:id="rId22"/>
+          <o:OLEObject Type="Embed" ProgID="PBrush" ShapeID="_x0000_i1032" DrawAspect="Content" ObjectID="_1450874736" r:id="rId22"/>
         </w:object>
       </w:r>
     </w:p>
@@ -5190,16 +5339,16 @@
       <w:pPr>
         <w:pStyle w:val="Heading2"/>
       </w:pPr>
-      <w:bookmarkStart w:id="57" w:name="_Toc339888835"/>
-      <w:bookmarkStart w:id="58" w:name="_Toc339888920"/>
-      <w:bookmarkStart w:id="59" w:name="_Toc339889165"/>
-      <w:bookmarkStart w:id="60" w:name="_Toc339889190"/>
-      <w:bookmarkStart w:id="61" w:name="_Toc374546890"/>
-      <w:bookmarkStart w:id="62" w:name="_Toc374703952"/>
-      <w:bookmarkEnd w:id="57"/>
-      <w:bookmarkEnd w:id="58"/>
-      <w:bookmarkEnd w:id="59"/>
+      <w:bookmarkStart w:id="60" w:name="_Toc339888835"/>
+      <w:bookmarkStart w:id="61" w:name="_Toc339888920"/>
+      <w:bookmarkStart w:id="62" w:name="_Toc339889165"/>
+      <w:bookmarkStart w:id="63" w:name="_Toc339889190"/>
+      <w:bookmarkStart w:id="64" w:name="_Toc374546890"/>
+      <w:bookmarkStart w:id="65" w:name="_Toc377132113"/>
       <w:bookmarkEnd w:id="60"/>
+      <w:bookmarkEnd w:id="61"/>
+      <w:bookmarkEnd w:id="62"/>
+      <w:bookmarkEnd w:id="63"/>
       <w:r>
         <w:lastRenderedPageBreak/>
         <w:t>2</w:t>
@@ -5222,8 +5371,8 @@
       <w:r>
         <w:t xml:space="preserve"> Port</w:t>
       </w:r>
-      <w:bookmarkEnd w:id="61"/>
-      <w:bookmarkEnd w:id="62"/>
+      <w:bookmarkEnd w:id="64"/>
+      <w:bookmarkEnd w:id="65"/>
     </w:p>
     <w:p>
       <w:pPr>
@@ -5636,8 +5785,8 @@
         <w:pStyle w:val="Heading2"/>
         <w:spacing w:before="0"/>
       </w:pPr>
-      <w:bookmarkStart w:id="63" w:name="_Toc374546986"/>
-      <w:bookmarkStart w:id="64" w:name="_Toc374703953"/>
+      <w:bookmarkStart w:id="66" w:name="_Toc374546986"/>
+      <w:bookmarkStart w:id="67" w:name="_Toc377132114"/>
       <w:r>
         <w:t>2.3</w:t>
       </w:r>
@@ -5645,10 +5794,16 @@
         <w:tab/>
       </w:r>
       <w:r>
-        <w:t>Configuring the MCU Port</w:t>
-      </w:r>
-      <w:bookmarkEnd w:id="63"/>
-      <w:bookmarkEnd w:id="64"/>
+        <w:t xml:space="preserve">Configuring the MCU </w:t>
+      </w:r>
+      <w:r>
+        <w:t xml:space="preserve">Driver </w:t>
+      </w:r>
+      <w:r>
+        <w:t>Port</w:t>
+      </w:r>
+      <w:bookmarkEnd w:id="66"/>
+      <w:bookmarkEnd w:id="67"/>
     </w:p>
     <w:p>
       <w:pPr>
@@ -5923,7 +6078,6 @@
     </w:p>
     <w:p>
       <w:pPr>
-        <w:spacing w:after="0"/>
         <w:rPr>
           <w:rFonts w:ascii="Cambria" w:hAnsi="Cambria" w:cs="Times New Roman"/>
         </w:rPr>
@@ -5934,13 +6088,129 @@
         <w:pStyle w:val="Heading2"/>
         <w:spacing w:before="0"/>
       </w:pPr>
-      <w:bookmarkStart w:id="65" w:name="_Toc374546892"/>
-      <w:bookmarkStart w:id="66" w:name="_Toc374703954"/>
+      <w:bookmarkStart w:id="68" w:name="_Toc377132115"/>
+      <w:r>
+        <w:t>2.4</w:t>
+      </w:r>
+      <w:r>
+        <w:tab/>
+      </w:r>
+      <w:r>
+        <w:t xml:space="preserve">Configuring the MCU </w:t>
+      </w:r>
+      <w:r>
+        <w:t>UART</w:t>
+      </w:r>
+      <w:bookmarkEnd w:id="68"/>
+    </w:p>
+    <w:p>
+      <w:pPr>
+        <w:pStyle w:val="ListParagraph"/>
+        <w:numPr>
+          <w:ilvl w:val="0"/>
+          <w:numId w:val="32"/>
+        </w:numPr>
+        <w:rPr>
+          <w:rFonts w:asciiTheme="majorHAnsi" w:hAnsiTheme="majorHAnsi"/>
+        </w:rPr>
+      </w:pPr>
+      <w:r>
+        <w:rPr>
+          <w:rFonts w:asciiTheme="majorHAnsi" w:hAnsiTheme="majorHAnsi"/>
+        </w:rPr>
+        <w:t>Under the</w:t>
+      </w:r>
+      <w:r>
+        <w:rPr>
+          <w:rFonts w:asciiTheme="majorHAnsi" w:hAnsiTheme="majorHAnsi"/>
+        </w:rPr>
+        <w:t xml:space="preserve"> Communications Low-Speed section, add the AXI UART (</w:t>
+      </w:r>
+      <w:proofErr w:type="spellStart"/>
+      <w:r>
+        <w:rPr>
+          <w:rFonts w:asciiTheme="majorHAnsi" w:hAnsiTheme="majorHAnsi"/>
+        </w:rPr>
+        <w:t>Lite</w:t>
+      </w:r>
+      <w:proofErr w:type="spellEnd"/>
+      <w:r>
+        <w:rPr>
+          <w:rFonts w:asciiTheme="majorHAnsi" w:hAnsiTheme="majorHAnsi"/>
+        </w:rPr>
+        <w:t>) to your design</w:t>
+      </w:r>
+    </w:p>
+    <w:p>
+      <w:pPr>
+        <w:pStyle w:val="ListParagraph"/>
+        <w:numPr>
+          <w:ilvl w:val="0"/>
+          <w:numId w:val="32"/>
+        </w:numPr>
+        <w:rPr>
+          <w:rFonts w:asciiTheme="majorHAnsi" w:hAnsiTheme="majorHAnsi"/>
+        </w:rPr>
+      </w:pPr>
+      <w:r>
+        <w:rPr>
+          <w:rFonts w:asciiTheme="majorHAnsi" w:hAnsiTheme="majorHAnsi"/>
+        </w:rPr>
+        <w:t xml:space="preserve">Name the core </w:t>
+      </w:r>
+      <w:proofErr w:type="spellStart"/>
+      <w:r>
+        <w:rPr>
+          <w:rFonts w:asciiTheme="majorHAnsi" w:hAnsiTheme="majorHAnsi"/>
+        </w:rPr>
+        <w:t>mcu_uart</w:t>
+      </w:r>
+      <w:proofErr w:type="spellEnd"/>
+      <w:r>
+        <w:rPr>
+          <w:rFonts w:asciiTheme="majorHAnsi" w:hAnsiTheme="majorHAnsi"/>
+        </w:rPr>
+        <w:t xml:space="preserve"> as shown in Figure 2-1. Keep all configuration settings as default.</w:t>
+      </w:r>
+    </w:p>
+    <w:p>
+      <w:pPr>
+        <w:pStyle w:val="ListParagraph"/>
+        <w:numPr>
+          <w:ilvl w:val="0"/>
+          <w:numId w:val="32"/>
+        </w:numPr>
+        <w:rPr>
+          <w:rFonts w:asciiTheme="majorHAnsi" w:hAnsiTheme="majorHAnsi"/>
+        </w:rPr>
+      </w:pPr>
+      <w:r>
+        <w:rPr>
+          <w:rFonts w:asciiTheme="majorHAnsi" w:hAnsiTheme="majorHAnsi"/>
+        </w:rPr>
+        <w:t>This core requires no other customization; just verify the RX and TX pins are set as External ports.</w:t>
+      </w:r>
+    </w:p>
+    <w:p>
+      <w:pPr>
+        <w:spacing w:after="0"/>
+        <w:rPr>
+          <w:rFonts w:ascii="Cambria" w:hAnsi="Cambria" w:cs="Times New Roman"/>
+        </w:rPr>
+      </w:pPr>
+    </w:p>
+    <w:p>
+      <w:pPr>
+        <w:pStyle w:val="Heading2"/>
+        <w:spacing w:before="0"/>
+      </w:pPr>
+      <w:bookmarkStart w:id="69" w:name="_Toc374546892"/>
+      <w:bookmarkStart w:id="70" w:name="_Toc377132116"/>
       <w:r>
         <w:t>2</w:t>
       </w:r>
       <w:r>
-        <w:t>.4</w:t>
+        <w:t>.5</w:t>
       </w:r>
       <w:r>
         <w:t xml:space="preserve"> </w:t>
@@ -5951,8 +6221,8 @@
       <w:r>
         <w:t>Configuring the Clock Generator IP Core</w:t>
       </w:r>
-      <w:bookmarkEnd w:id="65"/>
-      <w:bookmarkEnd w:id="66"/>
+      <w:bookmarkEnd w:id="69"/>
+      <w:bookmarkEnd w:id="70"/>
     </w:p>
     <w:p>
       <w:pPr>
@@ -6165,6 +6435,33 @@
         </w:rPr>
         <w:t xml:space="preserve"> Although no DAC is used within the design, the clock is required for proper initialization of the Chilipepper FMC.</w:t>
       </w:r>
+      <w:r>
+        <w:rPr>
+          <w:rFonts w:ascii="Cambria" w:hAnsi="Cambria" w:cs="Times New Roman"/>
+        </w:rPr>
+        <w:t xml:space="preserve"> For this lab, the Clock Generator has been named </w:t>
+      </w:r>
+      <w:proofErr w:type="spellStart"/>
+      <w:r>
+        <w:rPr>
+          <w:rFonts w:ascii="Cambria" w:hAnsi="Cambria" w:cs="Times New Roman"/>
+        </w:rPr>
+        <w:t>tx_clock_generator</w:t>
+      </w:r>
+      <w:proofErr w:type="spellEnd"/>
+      <w:r>
+        <w:rPr>
+          <w:rFonts w:ascii="Cambria" w:hAnsi="Cambria" w:cs="Times New Roman"/>
+        </w:rPr>
+        <w:t>.</w:t>
+      </w:r>
+    </w:p>
+    <w:p>
+      <w:pPr>
+        <w:rPr>
+          <w:rFonts w:ascii="Cambria" w:hAnsi="Cambria" w:cs="Times New Roman"/>
+        </w:rPr>
+      </w:pPr>
     </w:p>
     <w:p>
       <w:pPr>
@@ -6449,7 +6746,6 @@
         <w:rPr>
           <w:rFonts w:ascii="Cambria" w:hAnsi="Cambria" w:cs="Times New Roman"/>
         </w:rPr>
-        <w:lastRenderedPageBreak/>
         <w:t xml:space="preserve">CLKOUT1 Required Frequency of </w:t>
       </w:r>
       <w:r>
@@ -6536,7 +6832,13 @@
         <w:rPr>
           <w:rFonts w:ascii="Cambria" w:hAnsi="Cambria" w:cs="Times New Roman"/>
         </w:rPr>
-        <w:t xml:space="preserve"> frequency of </w:t>
+        <w:t xml:space="preserve"> F</w:t>
+      </w:r>
+      <w:r>
+        <w:rPr>
+          <w:rFonts w:ascii="Cambria" w:hAnsi="Cambria" w:cs="Times New Roman"/>
+        </w:rPr>
+        <w:t xml:space="preserve">requency of </w:t>
       </w:r>
       <w:r>
         <w:rPr>
@@ -6597,6 +6899,14 @@
         </w:rPr>
         <w:t>rue</w:t>
       </w:r>
+    </w:p>
+    <w:p>
+      <w:pPr>
+        <w:spacing w:after="0"/>
+        <w:rPr>
+          <w:rFonts w:ascii="Cambria" w:hAnsi="Cambria" w:cs="Times New Roman"/>
+        </w:rPr>
+      </w:pPr>
     </w:p>
     <w:p>
       <w:pPr>
@@ -7003,6 +7313,13 @@
           <w:rFonts w:ascii="Cambria" w:hAnsi="Cambria" w:cs="Times New Roman"/>
         </w:rPr>
       </w:pPr>
+    </w:p>
+    <w:p>
+      <w:pPr>
+        <w:rPr>
+          <w:rFonts w:ascii="Cambria" w:hAnsi="Cambria" w:cs="Times New Roman"/>
+        </w:rPr>
+      </w:pPr>
       <w:r>
         <w:rPr>
           <w:rFonts w:ascii="Cambria" w:hAnsi="Cambria" w:cs="Times New Roman"/>
@@ -7041,6 +7358,35 @@
         </w:rPr>
         <w:t xml:space="preserve"> IPCORE_CLK as an External port.</w:t>
       </w:r>
+      <w:r>
+        <w:rPr>
+          <w:rFonts w:ascii="Cambria" w:hAnsi="Cambria" w:cs="Times New Roman"/>
+        </w:rPr>
+        <w:t xml:space="preserve"> Name the port as </w:t>
+      </w:r>
+      <w:proofErr w:type="spellStart"/>
+      <w:r>
+        <w:rPr>
+          <w:rFonts w:ascii="Courier New" w:hAnsi="Courier New" w:cs="Courier New"/>
+          <w:sz w:val="20"/>
+        </w:rPr>
+        <w:t>rx_clk_return_pin</w:t>
+      </w:r>
+      <w:proofErr w:type="spellEnd"/>
+      <w:r>
+        <w:rPr>
+          <w:rFonts w:ascii="Courier New" w:hAnsi="Courier New" w:cs="Courier New"/>
+          <w:sz w:val="20"/>
+        </w:rPr>
+        <w:t>.</w:t>
+      </w:r>
+    </w:p>
+    <w:p>
+      <w:pPr>
+        <w:rPr>
+          <w:rFonts w:ascii="Cambria" w:hAnsi="Cambria" w:cs="Times New Roman"/>
+        </w:rPr>
+      </w:pPr>
     </w:p>
     <w:p>
       <w:pPr>
@@ -7089,10 +7435,10 @@
           <w:rFonts w:ascii="Cambria" w:hAnsi="Cambria" w:cs="Times New Roman"/>
         </w:rPr>
         <w:object w:dxaOrig="9164" w:dyaOrig="4606">
-          <v:shape id="_x0000_i1033" type="#_x0000_t75" style="width:327.75pt;height:164.25pt" o:ole="">
+          <v:shape id="_x0000_i1033" type="#_x0000_t75" style="width:390.75pt;height:195.75pt" o:ole="">
             <v:imagedata r:id="rId23" o:title=""/>
           </v:shape>
-          <o:OLEObject Type="Embed" ProgID="PBrush" ShapeID="_x0000_i1033" DrawAspect="Content" ObjectID="_1448445861" r:id="rId24"/>
+          <o:OLEObject Type="Embed" ProgID="PBrush" ShapeID="_x0000_i1033" DrawAspect="Content" ObjectID="_1450874737" r:id="rId24"/>
         </w:object>
       </w:r>
     </w:p>
@@ -7142,30 +7488,68 @@
         <w:rPr>
           <w:rFonts w:asciiTheme="majorHAnsi" w:hAnsiTheme="majorHAnsi"/>
         </w:rPr>
-        <w:t>Be sure you rename your Exte</w:t>
+        <w:t>Be sure your Exte</w:t>
       </w:r>
       <w:r>
         <w:rPr>
           <w:rFonts w:asciiTheme="majorHAnsi" w:hAnsiTheme="majorHAnsi"/>
         </w:rPr>
-        <w:t>rnal Port pins as shown in the f</w:t>
+        <w:t>rnal Port pins</w:t>
       </w:r>
       <w:r>
         <w:rPr>
           <w:rFonts w:asciiTheme="majorHAnsi" w:hAnsiTheme="majorHAnsi"/>
         </w:rPr>
-        <w:t>igure above.</w:t>
+        <w:t>, as well as your PCores</w:t>
+      </w:r>
+      <w:r>
+        <w:rPr>
+          <w:rFonts w:asciiTheme="majorHAnsi" w:hAnsiTheme="majorHAnsi"/>
+        </w:rPr>
+        <w:t xml:space="preserve"> </w:t>
+      </w:r>
+      <w:r>
+        <w:rPr>
+          <w:rFonts w:asciiTheme="majorHAnsi" w:hAnsiTheme="majorHAnsi"/>
+        </w:rPr>
+        <w:t>match the names</w:t>
+      </w:r>
+      <w:r>
+        <w:rPr>
+          <w:rFonts w:asciiTheme="majorHAnsi" w:hAnsiTheme="majorHAnsi"/>
+        </w:rPr>
+        <w:t xml:space="preserve"> shown in the f</w:t>
+      </w:r>
+      <w:r>
+        <w:rPr>
+          <w:rFonts w:asciiTheme="majorHAnsi" w:hAnsiTheme="majorHAnsi"/>
+        </w:rPr>
+        <w:t>igure</w:t>
+      </w:r>
+      <w:r>
+        <w:rPr>
+          <w:rFonts w:asciiTheme="majorHAnsi" w:hAnsiTheme="majorHAnsi"/>
+        </w:rPr>
+        <w:t>s</w:t>
+      </w:r>
+      <w:r>
+        <w:rPr>
+          <w:rFonts w:asciiTheme="majorHAnsi" w:hAnsiTheme="majorHAnsi"/>
+        </w:rPr>
+        <w:t xml:space="preserve"> above.</w:t>
       </w:r>
     </w:p>
     <w:p>
       <w:pPr>
         <w:pStyle w:val="Heading2"/>
       </w:pPr>
-      <w:bookmarkStart w:id="67" w:name="_Toc374546893"/>
-      <w:bookmarkStart w:id="68" w:name="_Toc374703955"/>
-      <w:r>
-        <w:lastRenderedPageBreak/>
-        <w:t>2.5</w:t>
+      <w:bookmarkStart w:id="71" w:name="_Toc374546893"/>
+      <w:bookmarkStart w:id="72" w:name="_Toc377132117"/>
+      <w:r>
+        <w:t>2.</w:t>
+      </w:r>
+      <w:r>
+        <w:t>6</w:t>
       </w:r>
       <w:r>
         <w:t xml:space="preserve"> </w:t>
@@ -7179,8 +7563,8 @@
       <w:r>
         <w:t xml:space="preserve"> Assignments</w:t>
       </w:r>
-      <w:bookmarkEnd w:id="67"/>
-      <w:bookmarkEnd w:id="68"/>
+      <w:bookmarkEnd w:id="71"/>
+      <w:bookmarkEnd w:id="72"/>
     </w:p>
     <w:p>
       <w:pPr>
@@ -7327,23 +7711,23 @@
         </w:rPr>
       </w:pPr>
     </w:p>
-    <w:bookmarkStart w:id="69" w:name="_MON_1415433365"/>
-    <w:bookmarkEnd w:id="69"/>
+    <w:bookmarkStart w:id="73" w:name="_MON_1415433365"/>
+    <w:bookmarkEnd w:id="73"/>
     <w:p>
       <w:pPr>
         <w:keepNext/>
         <w:jc w:val="center"/>
       </w:pPr>
       <w:r>
-        <w:object w:dxaOrig="9360" w:dyaOrig="9035">
-          <v:shape id="_x0000_i1034" type="#_x0000_t75" style="width:462.75pt;height:447pt" o:ole="" o:bordertopcolor="this" o:borderleftcolor="this" o:borderbottomcolor="this" o:borderrightcolor="this">
+        <w:object w:dxaOrig="9360" w:dyaOrig="9586">
+          <v:shape id="_x0000_i1034" type="#_x0000_t75" style="width:462.75pt;height:474pt" o:ole="" o:bordertopcolor="this" o:borderleftcolor="this" o:borderbottomcolor="this" o:borderrightcolor="this">
             <v:imagedata r:id="rId25" o:title=""/>
             <w10:bordertop type="single" width="6"/>
             <w10:borderleft type="single" width="6"/>
             <w10:borderbottom type="single" width="6"/>
             <w10:borderright type="single" width="6"/>
           </v:shape>
-          <o:OLEObject Type="Embed" ProgID="Word.OpenDocumentText.12" ShapeID="_x0000_i1034" DrawAspect="Content" ObjectID="_1448445862" r:id="rId26"/>
+          <o:OLEObject Type="Embed" ProgID="Word.OpenDocumentText.12" ShapeID="_x0000_i1034" DrawAspect="Content" ObjectID="_1450874738" r:id="rId26"/>
         </w:object>
       </w:r>
     </w:p>
@@ -7371,19 +7755,18 @@
         <w:pStyle w:val="Heading2"/>
         <w:spacing w:after="240"/>
       </w:pPr>
-      <w:bookmarkStart w:id="70" w:name="_Toc374546989"/>
-      <w:bookmarkStart w:id="71" w:name="_Toc374546894"/>
-      <w:bookmarkStart w:id="72" w:name="_Toc374703956"/>
-      <w:r>
-        <w:lastRenderedPageBreak/>
+      <w:bookmarkStart w:id="74" w:name="_Toc374546989"/>
+      <w:bookmarkStart w:id="75" w:name="_Toc374546894"/>
+      <w:bookmarkStart w:id="76" w:name="_Toc377132118"/>
+      <w:r>
         <w:t xml:space="preserve">2.7 </w:t>
       </w:r>
       <w:r>
         <w:tab/>
         <w:t>Adding ChipScope Peripheral</w:t>
       </w:r>
-      <w:bookmarkEnd w:id="70"/>
-      <w:bookmarkEnd w:id="72"/>
+      <w:bookmarkEnd w:id="74"/>
+      <w:bookmarkEnd w:id="76"/>
     </w:p>
     <w:p>
       <w:pPr>
@@ -7513,6 +7896,7 @@
         <w:rPr>
           <w:rFonts w:ascii="Cambria" w:hAnsi="Cambria" w:cs="Times New Roman"/>
         </w:rPr>
+        <w:lastRenderedPageBreak/>
         <w:t xml:space="preserve">Add the </w:t>
       </w:r>
       <w:proofErr w:type="spellStart"/>
@@ -7589,7 +7973,7 @@
           <v:shape id="_x0000_i1035" type="#_x0000_t75" style="width:441pt;height:299.25pt" o:ole="">
             <v:imagedata r:id="rId27" o:title=""/>
           </v:shape>
-          <o:OLEObject Type="Embed" ProgID="PBrush" ShapeID="_x0000_i1035" DrawAspect="Content" ObjectID="_1448445863" r:id="rId28"/>
+          <o:OLEObject Type="Embed" ProgID="PBrush" ShapeID="_x0000_i1035" DrawAspect="Content" ObjectID="_1450874739" r:id="rId28"/>
         </w:object>
       </w:r>
     </w:p>
@@ -7656,7 +8040,7 @@
           <w:szCs w:val="36"/>
         </w:rPr>
       </w:pPr>
-      <w:bookmarkStart w:id="73" w:name="_Toc374703957"/>
+      <w:bookmarkStart w:id="77" w:name="_Toc377132119"/>
       <w:r>
         <w:rPr>
           <w:rStyle w:val="Heading1Char"/>
@@ -7672,8 +8056,8 @@
         </w:rPr>
         <w:t>roject</w:t>
       </w:r>
-      <w:bookmarkEnd w:id="71"/>
-      <w:bookmarkEnd w:id="73"/>
+      <w:bookmarkEnd w:id="75"/>
+      <w:bookmarkEnd w:id="77"/>
       <w:r>
         <w:rPr>
           <w:rFonts w:ascii="Cambria" w:hAnsi="Cambria" w:cs="Times New Roman"/>
@@ -7755,38 +8139,37 @@
           <w:szCs w:val="26"/>
         </w:rPr>
       </w:pPr>
-      <w:bookmarkStart w:id="74" w:name="_Toc339888842"/>
-      <w:bookmarkStart w:id="75" w:name="_Toc339888927"/>
-      <w:bookmarkStart w:id="76" w:name="_Toc339889172"/>
-      <w:bookmarkStart w:id="77" w:name="_Toc339889197"/>
-      <w:bookmarkStart w:id="78" w:name="_Toc339889264"/>
-      <w:bookmarkStart w:id="79" w:name="_Toc339889297"/>
-      <w:bookmarkStart w:id="80" w:name="_Toc339889322"/>
-      <w:bookmarkStart w:id="81" w:name="_Toc339890084"/>
-      <w:bookmarkStart w:id="82" w:name="_Toc339890115"/>
-      <w:bookmarkStart w:id="83" w:name="_Toc340043088"/>
-      <w:bookmarkStart w:id="84" w:name="_Toc340663236"/>
-      <w:bookmarkStart w:id="85" w:name="_Toc340666762"/>
-      <w:bookmarkStart w:id="86" w:name="_Toc340825605"/>
-      <w:bookmarkStart w:id="87" w:name="_Toc340840878"/>
-      <w:bookmarkStart w:id="88" w:name="_Toc341861695"/>
-      <w:bookmarkStart w:id="89" w:name="_Toc342290210"/>
-      <w:bookmarkStart w:id="90" w:name="_Toc343239996"/>
-      <w:bookmarkStart w:id="91" w:name="_Toc343259735"/>
-      <w:bookmarkStart w:id="92" w:name="_Toc343501777"/>
-      <w:bookmarkStart w:id="93" w:name="_Toc343504511"/>
-      <w:bookmarkStart w:id="94" w:name="_Toc343504604"/>
-      <w:bookmarkStart w:id="95" w:name="_Toc343505399"/>
-      <w:bookmarkStart w:id="96" w:name="_Toc343523394"/>
-      <w:bookmarkStart w:id="97" w:name="_Toc374546895"/>
-      <w:bookmarkStart w:id="98" w:name="_Toc374547037"/>
-      <w:bookmarkStart w:id="99" w:name="_Toc374547060"/>
-      <w:bookmarkStart w:id="100" w:name="_Toc374703929"/>
-      <w:bookmarkStart w:id="101" w:name="_Toc374703958"/>
-      <w:bookmarkEnd w:id="74"/>
-      <w:bookmarkEnd w:id="75"/>
-      <w:bookmarkEnd w:id="76"/>
-      <w:bookmarkEnd w:id="77"/>
+      <w:bookmarkStart w:id="78" w:name="_Toc339888842"/>
+      <w:bookmarkStart w:id="79" w:name="_Toc339888927"/>
+      <w:bookmarkStart w:id="80" w:name="_Toc339889172"/>
+      <w:bookmarkStart w:id="81" w:name="_Toc339889197"/>
+      <w:bookmarkStart w:id="82" w:name="_Toc339889264"/>
+      <w:bookmarkStart w:id="83" w:name="_Toc339889297"/>
+      <w:bookmarkStart w:id="84" w:name="_Toc339889322"/>
+      <w:bookmarkStart w:id="85" w:name="_Toc339890084"/>
+      <w:bookmarkStart w:id="86" w:name="_Toc339890115"/>
+      <w:bookmarkStart w:id="87" w:name="_Toc340043088"/>
+      <w:bookmarkStart w:id="88" w:name="_Toc340663236"/>
+      <w:bookmarkStart w:id="89" w:name="_Toc340666762"/>
+      <w:bookmarkStart w:id="90" w:name="_Toc340825605"/>
+      <w:bookmarkStart w:id="91" w:name="_Toc340840878"/>
+      <w:bookmarkStart w:id="92" w:name="_Toc341861695"/>
+      <w:bookmarkStart w:id="93" w:name="_Toc342290210"/>
+      <w:bookmarkStart w:id="94" w:name="_Toc343239996"/>
+      <w:bookmarkStart w:id="95" w:name="_Toc343259735"/>
+      <w:bookmarkStart w:id="96" w:name="_Toc343501777"/>
+      <w:bookmarkStart w:id="97" w:name="_Toc343504511"/>
+      <w:bookmarkStart w:id="98" w:name="_Toc343504604"/>
+      <w:bookmarkStart w:id="99" w:name="_Toc343505399"/>
+      <w:bookmarkStart w:id="100" w:name="_Toc343523394"/>
+      <w:bookmarkStart w:id="101" w:name="_Toc374546895"/>
+      <w:bookmarkStart w:id="102" w:name="_Toc374547037"/>
+      <w:bookmarkStart w:id="103" w:name="_Toc374547060"/>
+      <w:bookmarkStart w:id="104" w:name="_Toc374703929"/>
+      <w:bookmarkStart w:id="105" w:name="_Toc374703958"/>
+      <w:bookmarkStart w:id="106" w:name="_Toc377054667"/>
+      <w:bookmarkStart w:id="107" w:name="_Toc377115253"/>
+      <w:bookmarkStart w:id="108" w:name="_Toc377132120"/>
       <w:bookmarkEnd w:id="78"/>
       <w:bookmarkEnd w:id="79"/>
       <w:bookmarkEnd w:id="80"/>
@@ -7811,27 +8194,34 @@
       <w:bookmarkEnd w:id="99"/>
       <w:bookmarkEnd w:id="100"/>
       <w:bookmarkEnd w:id="101"/>
-    </w:p>
-    <w:p>
-      <w:pPr>
-        <w:pStyle w:val="Heading2"/>
-      </w:pPr>
-      <w:bookmarkStart w:id="102" w:name="_Toc374546896"/>
-      <w:bookmarkStart w:id="103" w:name="_Toc374703959"/>
-      <w:r>
-        <w:t>3</w:t>
-      </w:r>
-      <w:r>
-        <w:t xml:space="preserve">.1 </w:t>
-      </w:r>
-      <w:r>
-        <w:tab/>
-      </w:r>
-      <w:r>
-        <w:t>Creating a new C Project</w:t>
-      </w:r>
       <w:bookmarkEnd w:id="102"/>
       <w:bookmarkEnd w:id="103"/>
+      <w:bookmarkEnd w:id="104"/>
+      <w:bookmarkEnd w:id="105"/>
+      <w:bookmarkEnd w:id="106"/>
+      <w:bookmarkEnd w:id="107"/>
+      <w:bookmarkEnd w:id="108"/>
+    </w:p>
+    <w:p>
+      <w:pPr>
+        <w:pStyle w:val="Heading2"/>
+      </w:pPr>
+      <w:bookmarkStart w:id="109" w:name="_Toc374546896"/>
+      <w:bookmarkStart w:id="110" w:name="_Toc377132121"/>
+      <w:r>
+        <w:t>3</w:t>
+      </w:r>
+      <w:r>
+        <w:t xml:space="preserve">.1 </w:t>
+      </w:r>
+      <w:r>
+        <w:tab/>
+      </w:r>
+      <w:r>
+        <w:t>Creating a new C Project</w:t>
+      </w:r>
+      <w:bookmarkEnd w:id="109"/>
+      <w:bookmarkEnd w:id="110"/>
     </w:p>
     <w:p>
       <w:pPr>
@@ -8445,13 +8835,19 @@
         <w:rPr>
           <w:rFonts w:ascii="Cambria" w:hAnsi="Cambria" w:cs="Times New Roman"/>
         </w:rPr>
+        <w:t>s</w:t>
+      </w:r>
+      <w:r>
+        <w:rPr>
+          <w:rFonts w:ascii="Cambria" w:hAnsi="Cambria" w:cs="Times New Roman"/>
+        </w:rPr>
         <w:t xml:space="preserve"> that should be defined at the top of the file </w:t>
       </w:r>
       <w:r>
         <w:rPr>
           <w:rFonts w:ascii="Cambria" w:hAnsi="Cambria" w:cs="Times New Roman"/>
         </w:rPr>
-        <w:t>is</w:t>
+        <w:t>are</w:t>
       </w:r>
       <w:r>
         <w:rPr>
@@ -8467,6 +8863,12 @@
         <w:t>MCU_Driver</w:t>
       </w:r>
       <w:proofErr w:type="spellEnd"/>
+      <w:r>
+        <w:rPr>
+          <w:rFonts w:ascii="Cambria" w:hAnsi="Cambria" w:cs="Times New Roman"/>
+        </w:rPr>
+        <w:t xml:space="preserve"> and the MCU_UART</w:t>
+      </w:r>
       <w:r>
         <w:rPr>
           <w:rFonts w:ascii="Cambria" w:hAnsi="Cambria" w:cs="Times New Roman"/>
@@ -8645,7 +9047,7 @@
             <v:imagedata r:id="rId29" o:title=""/>
             <w10:wrap type="square" anchorx="margin" anchory="margin"/>
           </v:shape>
-          <o:OLEObject Type="Embed" ProgID="PBrush" ShapeID="_x0000_s1208" DrawAspect="Content" ObjectID="_1448445873" r:id="rId30"/>
+          <o:OLEObject Type="Embed" ProgID="PBrush" ShapeID="_x0000_s1208" DrawAspect="Content" ObjectID="_1450874749" r:id="rId30"/>
         </w:pict>
       </w:r>
       <w:r>
@@ -8771,8 +9173,8 @@
         </w:rPr>
       </w:pPr>
     </w:p>
-    <w:bookmarkStart w:id="104" w:name="_MON_1413626687"/>
-    <w:bookmarkEnd w:id="104"/>
+    <w:bookmarkStart w:id="111" w:name="_MON_1413626687"/>
+    <w:bookmarkEnd w:id="111"/>
     <w:p>
       <w:pPr>
         <w:keepNext/>
@@ -8793,7 +9195,7 @@
             <w10:borderbottom type="single" width="8"/>
             <w10:borderright type="single" width="8"/>
           </v:shape>
-          <o:OLEObject Type="Embed" ProgID="Word.OpenDocumentText.12" ShapeID="_x0000_i1038" DrawAspect="Content" ObjectID="_1448445864" r:id="rId32"/>
+          <o:OLEObject Type="Embed" ProgID="Word.OpenDocumentText.12" ShapeID="_x0000_i1038" DrawAspect="Content" ObjectID="_1450874740" r:id="rId32"/>
         </w:object>
       </w:r>
     </w:p>
@@ -8841,9 +9243,9 @@
       <w:pPr>
         <w:pStyle w:val="Heading2"/>
       </w:pPr>
-      <w:bookmarkStart w:id="105" w:name="_Toc374546993"/>
-      <w:bookmarkStart w:id="106" w:name="_Toc374546899"/>
-      <w:bookmarkStart w:id="107" w:name="_Toc374703960"/>
+      <w:bookmarkStart w:id="112" w:name="_Toc374546993"/>
+      <w:bookmarkStart w:id="113" w:name="_Toc374546899"/>
+      <w:bookmarkStart w:id="114" w:name="_Toc377132122"/>
       <w:r>
         <w:t xml:space="preserve">3.2 </w:t>
       </w:r>
@@ -8851,8 +9253,8 @@
         <w:tab/>
         <w:t>Programming the Board</w:t>
       </w:r>
-      <w:bookmarkEnd w:id="105"/>
-      <w:bookmarkEnd w:id="107"/>
+      <w:bookmarkEnd w:id="112"/>
+      <w:bookmarkEnd w:id="114"/>
     </w:p>
     <w:p>
       <w:pPr>
@@ -9226,7 +9628,7 @@
           <v:shape id="_x0000_i1039" type="#_x0000_t75" style="width:402.75pt;height:166.5pt" o:ole="">
             <v:imagedata r:id="rId33" o:title=""/>
           </v:shape>
-          <o:OLEObject Type="Embed" ProgID="PBrush" ShapeID="_x0000_i1039" DrawAspect="Content" ObjectID="_1448445865" r:id="rId34"/>
+          <o:OLEObject Type="Embed" ProgID="PBrush" ShapeID="_x0000_i1039" DrawAspect="Content" ObjectID="_1450874741" r:id="rId34"/>
         </w:object>
       </w:r>
     </w:p>
@@ -9315,7 +9717,7 @@
           <v:shape id="_x0000_i1040" type="#_x0000_t75" style="width:451.5pt;height:179.25pt" o:ole="">
             <v:imagedata r:id="rId35" o:title=""/>
           </v:shape>
-          <o:OLEObject Type="Embed" ProgID="PBrush" ShapeID="_x0000_i1040" DrawAspect="Content" ObjectID="_1448445866" r:id="rId36"/>
+          <o:OLEObject Type="Embed" ProgID="PBrush" ShapeID="_x0000_i1040" DrawAspect="Content" ObjectID="_1450874742" r:id="rId36"/>
         </w:object>
       </w:r>
     </w:p>
@@ -9344,8 +9746,8 @@
       <w:pPr>
         <w:pStyle w:val="Heading2"/>
       </w:pPr>
-      <w:bookmarkStart w:id="108" w:name="_Toc374546994"/>
-      <w:bookmarkStart w:id="109" w:name="_Toc374703961"/>
+      <w:bookmarkStart w:id="115" w:name="_Toc374546994"/>
+      <w:bookmarkStart w:id="116" w:name="_Toc377132123"/>
       <w:r>
         <w:t xml:space="preserve">3.3 </w:t>
       </w:r>
@@ -9355,8 +9757,8 @@
       <w:r>
         <w:t>Debugging with SDK</w:t>
       </w:r>
-      <w:bookmarkEnd w:id="108"/>
-      <w:bookmarkEnd w:id="109"/>
+      <w:bookmarkEnd w:id="115"/>
+      <w:bookmarkEnd w:id="116"/>
     </w:p>
     <w:p>
       <w:pPr>
@@ -9633,10 +10035,10 @@
           <w:szCs w:val="36"/>
         </w:rPr>
       </w:pPr>
-      <w:bookmarkStart w:id="110" w:name="_Toc345686932"/>
-      <w:bookmarkStart w:id="111" w:name="_Toc374546995"/>
-      <w:bookmarkStart w:id="112" w:name="_Toc374703962"/>
-      <w:bookmarkEnd w:id="106"/>
+      <w:bookmarkStart w:id="117" w:name="_Toc345686932"/>
+      <w:bookmarkStart w:id="118" w:name="_Toc374546995"/>
+      <w:bookmarkStart w:id="119" w:name="_Toc377132124"/>
+      <w:bookmarkEnd w:id="113"/>
       <w:r>
         <w:rPr>
           <w:rStyle w:val="Heading1Char"/>
@@ -9645,9 +10047,9 @@
         <w:lastRenderedPageBreak/>
         <w:t>Testing and Design Verification</w:t>
       </w:r>
-      <w:bookmarkEnd w:id="110"/>
-      <w:bookmarkEnd w:id="111"/>
-      <w:bookmarkEnd w:id="112"/>
+      <w:bookmarkEnd w:id="117"/>
+      <w:bookmarkEnd w:id="118"/>
+      <w:bookmarkEnd w:id="119"/>
       <w:r>
         <w:rPr>
           <w:rFonts w:ascii="Cambria" w:hAnsi="Cambria" w:cs="Times New Roman"/>
@@ -9675,9 +10077,9 @@
       <w:pPr>
         <w:pStyle w:val="Heading2"/>
       </w:pPr>
-      <w:bookmarkStart w:id="113" w:name="_Toc345686933"/>
-      <w:bookmarkStart w:id="114" w:name="_Toc374546996"/>
-      <w:bookmarkStart w:id="115" w:name="_Toc374703963"/>
+      <w:bookmarkStart w:id="120" w:name="_Toc345686933"/>
+      <w:bookmarkStart w:id="121" w:name="_Toc374546996"/>
+      <w:bookmarkStart w:id="122" w:name="_Toc377132125"/>
       <w:r>
         <w:t>4.1</w:t>
       </w:r>
@@ -9685,9 +10087,9 @@
         <w:tab/>
         <w:t>Verification with ChipScope Pro</w:t>
       </w:r>
-      <w:bookmarkEnd w:id="113"/>
-      <w:bookmarkEnd w:id="114"/>
-      <w:bookmarkEnd w:id="115"/>
+      <w:bookmarkEnd w:id="120"/>
+      <w:bookmarkEnd w:id="121"/>
+      <w:bookmarkEnd w:id="122"/>
     </w:p>
     <w:p>
       <w:pPr>
@@ -9803,7 +10205,7 @@
           <v:shape id="_x0000_i1041" type="#_x0000_t75" style="width:18pt;height:16.5pt" o:ole="">
             <v:imagedata r:id="rId37" o:title=""/>
           </v:shape>
-          <o:OLEObject Type="Embed" ProgID="PBrush" ShapeID="_x0000_i1041" DrawAspect="Content" ObjectID="_1448445867" r:id="rId38"/>
+          <o:OLEObject Type="Embed" ProgID="PBrush" ShapeID="_x0000_i1041" DrawAspect="Content" ObjectID="_1450874743" r:id="rId38"/>
         </w:object>
       </w:r>
       <w:r>
@@ -9828,7 +10230,7 @@
           <v:shape id="_x0000_i1042" type="#_x0000_t75" style="width:406.5pt;height:108pt" o:ole="">
             <v:imagedata r:id="rId39" o:title=""/>
           </v:shape>
-          <o:OLEObject Type="Embed" ProgID="PBrush" ShapeID="_x0000_i1042" DrawAspect="Content" ObjectID="_1448445868" r:id="rId40"/>
+          <o:OLEObject Type="Embed" ProgID="PBrush" ShapeID="_x0000_i1042" DrawAspect="Content" ObjectID="_1450874744" r:id="rId40"/>
         </w:object>
       </w:r>
     </w:p>
@@ -10097,7 +10499,31 @@
         <w:rPr>
           <w:rFonts w:ascii="Cambria" w:hAnsi="Cambria" w:cs="Times New Roman"/>
         </w:rPr>
-        <w:t>, which is located in the EDK/implementation/chipscope_ila_0_wrapper folder of your project directory. This file was created for you when you generated your bit file in EDK, assuming you added the ChipScope peripheral appropriately. It tells the ChipScope program how to interpret the data it is receiving from the JTAG port.</w:t>
+        <w:t xml:space="preserve">, which is located in the </w:t>
+      </w:r>
+      <w:r>
+        <w:rPr>
+          <w:rFonts w:ascii="Cambria" w:hAnsi="Cambria" w:cs="Times New Roman"/>
+        </w:rPr>
+        <w:t>&lt;</w:t>
+      </w:r>
+      <w:r>
+        <w:rPr>
+          <w:rFonts w:ascii="Cambria" w:hAnsi="Cambria" w:cs="Times New Roman"/>
+        </w:rPr>
+        <w:t>EDK/implementation/chipscope_ila_0_wrapper</w:t>
+      </w:r>
+      <w:r>
+        <w:rPr>
+          <w:rFonts w:ascii="Cambria" w:hAnsi="Cambria" w:cs="Times New Roman"/>
+        </w:rPr>
+        <w:t>&gt;</w:t>
+      </w:r>
+      <w:r>
+        <w:rPr>
+          <w:rFonts w:ascii="Cambria" w:hAnsi="Cambria" w:cs="Times New Roman"/>
+        </w:rPr>
+        <w:t xml:space="preserve"> folder of your project directory. This file was created for you when you generated your bit file in EDK, assuming you added the ChipScope peripheral appropriately. It tells the ChipScope program how to interpret the data it is receiving from the JTAG port.</w:t>
       </w:r>
     </w:p>
     <w:p>
@@ -10214,7 +10640,7 @@
           <v:shape id="_x0000_i1045" type="#_x0000_t75" style="width:410.25pt;height:309pt" o:ole="">
             <v:imagedata r:id="rId41" o:title=""/>
           </v:shape>
-          <o:OLEObject Type="Embed" ProgID="PBrush" ShapeID="_x0000_i1045" DrawAspect="Content" ObjectID="_1448445869" r:id="rId42"/>
+          <o:OLEObject Type="Embed" ProgID="PBrush" ShapeID="_x0000_i1045" DrawAspect="Content" ObjectID="_1450874745" r:id="rId42"/>
         </w:object>
       </w:r>
     </w:p>
@@ -10250,8 +10676,8 @@
       <w:pPr>
         <w:pStyle w:val="Heading2"/>
       </w:pPr>
-      <w:bookmarkStart w:id="116" w:name="_Toc374546901"/>
-      <w:bookmarkStart w:id="117" w:name="_Toc374703964"/>
+      <w:bookmarkStart w:id="123" w:name="_Toc374546901"/>
+      <w:bookmarkStart w:id="124" w:name="_Toc377132126"/>
       <w:r>
         <w:t>4.2</w:t>
       </w:r>
@@ -10261,8 +10687,8 @@
       <w:r>
         <w:t>MATLAB Analysis</w:t>
       </w:r>
-      <w:bookmarkEnd w:id="116"/>
-      <w:bookmarkEnd w:id="117"/>
+      <w:bookmarkEnd w:id="123"/>
+      <w:bookmarkEnd w:id="124"/>
     </w:p>
     <w:p>
       <w:pPr>
@@ -10760,8 +11186,8 @@
         <w:t>.</w:t>
       </w:r>
     </w:p>
-    <w:bookmarkStart w:id="118" w:name="_MON_1417000679"/>
-    <w:bookmarkEnd w:id="118"/>
+    <w:bookmarkStart w:id="125" w:name="_MON_1417000679"/>
+    <w:bookmarkEnd w:id="125"/>
     <w:p>
       <w:pPr>
         <w:spacing w:before="240"/>
@@ -10782,7 +11208,7 @@
             <w10:borderbottom type="single" width="4"/>
             <w10:borderright type="single" width="4"/>
           </v:shape>
-          <o:OLEObject Type="Embed" ProgID="Word.OpenDocumentText.12" ShapeID="_x0000_i1048" DrawAspect="Content" ObjectID="_1448445870" r:id="rId44"/>
+          <o:OLEObject Type="Embed" ProgID="Word.OpenDocumentText.12" ShapeID="_x0000_i1048" DrawAspect="Content" ObjectID="_1450874746" r:id="rId44"/>
         </w:object>
       </w:r>
     </w:p>
@@ -10837,8 +11263,8 @@
         </w:rPr>
       </w:pPr>
     </w:p>
-    <w:bookmarkStart w:id="119" w:name="_MON_1417001340"/>
-    <w:bookmarkEnd w:id="119"/>
+    <w:bookmarkStart w:id="126" w:name="_MON_1417001340"/>
+    <w:bookmarkEnd w:id="126"/>
     <w:p>
       <w:pPr>
         <w:keepNext/>
@@ -10857,7 +11283,7 @@
             <w10:borderbottom type="single" width="4"/>
             <w10:borderright type="single" width="4"/>
           </v:shape>
-          <o:OLEObject Type="Embed" ProgID="Word.OpenDocumentText.12" ShapeID="_x0000_i1049" DrawAspect="Content" ObjectID="_1448445871" r:id="rId46"/>
+          <o:OLEObject Type="Embed" ProgID="Word.OpenDocumentText.12" ShapeID="_x0000_i1049" DrawAspect="Content" ObjectID="_1450874747" r:id="rId46"/>
         </w:object>
       </w:r>
     </w:p>
@@ -11007,7 +11433,7 @@
           <v:shape id="_x0000_i1050" type="#_x0000_t75" style="width:411pt;height:309pt" o:ole="">
             <v:imagedata r:id="rId47" o:title=""/>
           </v:shape>
-          <o:OLEObject Type="Embed" ProgID="PBrush" ShapeID="_x0000_i1050" DrawAspect="Content" ObjectID="_1448445872" r:id="rId48"/>
+          <o:OLEObject Type="Embed" ProgID="PBrush" ShapeID="_x0000_i1050" DrawAspect="Content" ObjectID="_1450874748" r:id="rId48"/>
         </w:object>
       </w:r>
     </w:p>
@@ -11141,7 +11567,7 @@
               <w:bCs/>
               <w:noProof/>
             </w:rPr>
-            <w:t>3</w:t>
+            <w:t>2</w:t>
           </w:r>
           <w:r>
             <w:rPr>
@@ -13109,6 +13535,95 @@
     </w:lvl>
   </w:abstractNum>
   <w:abstractNum w:abstractNumId="18">
+    <w:nsid w:val="2E4E1BA8"/>
+    <w:multiLevelType w:val="hybridMultilevel"/>
+    <w:tmpl w:val="F6FCC232"/>
+    <w:lvl w:ilvl="0" w:tplc="0409000F">
+      <w:start w:val="1"/>
+      <w:numFmt w:val="decimal"/>
+      <w:lvlText w:val="%1."/>
+      <w:lvlJc w:val="left"/>
+      <w:pPr>
+        <w:ind w:left="720" w:hanging="360"/>
+      </w:pPr>
+      <w:rPr>
+        <w:rFonts w:hint="default"/>
+      </w:rPr>
+    </w:lvl>
+    <w:lvl w:ilvl="1" w:tplc="04090019" w:tentative="1">
+      <w:start w:val="1"/>
+      <w:numFmt w:val="lowerLetter"/>
+      <w:lvlText w:val="%2."/>
+      <w:lvlJc w:val="left"/>
+      <w:pPr>
+        <w:ind w:left="1440" w:hanging="360"/>
+      </w:pPr>
+    </w:lvl>
+    <w:lvl w:ilvl="2" w:tplc="0409001B" w:tentative="1">
+      <w:start w:val="1"/>
+      <w:numFmt w:val="lowerRoman"/>
+      <w:lvlText w:val="%3."/>
+      <w:lvlJc w:val="right"/>
+      <w:pPr>
+        <w:ind w:left="2160" w:hanging="180"/>
+      </w:pPr>
+    </w:lvl>
+    <w:lvl w:ilvl="3" w:tplc="0409000F" w:tentative="1">
+      <w:start w:val="1"/>
+      <w:numFmt w:val="decimal"/>
+      <w:lvlText w:val="%4."/>
+      <w:lvlJc w:val="left"/>
+      <w:pPr>
+        <w:ind w:left="2880" w:hanging="360"/>
+      </w:pPr>
+    </w:lvl>
+    <w:lvl w:ilvl="4" w:tplc="04090019" w:tentative="1">
+      <w:start w:val="1"/>
+      <w:numFmt w:val="lowerLetter"/>
+      <w:lvlText w:val="%5."/>
+      <w:lvlJc w:val="left"/>
+      <w:pPr>
+        <w:ind w:left="3600" w:hanging="360"/>
+      </w:pPr>
+    </w:lvl>
+    <w:lvl w:ilvl="5" w:tplc="0409001B" w:tentative="1">
+      <w:start w:val="1"/>
+      <w:numFmt w:val="lowerRoman"/>
+      <w:lvlText w:val="%6."/>
+      <w:lvlJc w:val="right"/>
+      <w:pPr>
+        <w:ind w:left="4320" w:hanging="180"/>
+      </w:pPr>
+    </w:lvl>
+    <w:lvl w:ilvl="6" w:tplc="0409000F" w:tentative="1">
+      <w:start w:val="1"/>
+      <w:numFmt w:val="decimal"/>
+      <w:lvlText w:val="%7."/>
+      <w:lvlJc w:val="left"/>
+      <w:pPr>
+        <w:ind w:left="5040" w:hanging="360"/>
+      </w:pPr>
+    </w:lvl>
+    <w:lvl w:ilvl="7" w:tplc="04090019" w:tentative="1">
+      <w:start w:val="1"/>
+      <w:numFmt w:val="lowerLetter"/>
+      <w:lvlText w:val="%8."/>
+      <w:lvlJc w:val="left"/>
+      <w:pPr>
+        <w:ind w:left="5760" w:hanging="360"/>
+      </w:pPr>
+    </w:lvl>
+    <w:lvl w:ilvl="8" w:tplc="0409001B" w:tentative="1">
+      <w:start w:val="1"/>
+      <w:numFmt w:val="lowerRoman"/>
+      <w:lvlText w:val="%9."/>
+      <w:lvlJc w:val="right"/>
+      <w:pPr>
+        <w:ind w:left="6480" w:hanging="180"/>
+      </w:pPr>
+    </w:lvl>
+  </w:abstractNum>
+  <w:abstractNum w:abstractNumId="19">
     <w:nsid w:val="2E510695"/>
     <w:multiLevelType w:val="multilevel"/>
     <w:tmpl w:val="AE50C554"/>
@@ -13229,7 +13744,7 @@
       </w:rPr>
     </w:lvl>
   </w:abstractNum>
-  <w:abstractNum w:abstractNumId="19">
+  <w:abstractNum w:abstractNumId="20">
     <w:nsid w:val="31DC06E8"/>
     <w:multiLevelType w:val="hybridMultilevel"/>
     <w:tmpl w:val="93B2A6AA"/>
@@ -13318,7 +13833,7 @@
       </w:pPr>
     </w:lvl>
   </w:abstractNum>
-  <w:abstractNum w:abstractNumId="20">
+  <w:abstractNum w:abstractNumId="21">
     <w:nsid w:val="35F9444C"/>
     <w:multiLevelType w:val="hybridMultilevel"/>
     <w:tmpl w:val="F6FCC232"/>
@@ -13407,7 +13922,96 @@
       </w:pPr>
     </w:lvl>
   </w:abstractNum>
-  <w:abstractNum w:abstractNumId="21">
+  <w:abstractNum w:abstractNumId="22">
+    <w:nsid w:val="458F4FFB"/>
+    <w:multiLevelType w:val="hybridMultilevel"/>
+    <w:tmpl w:val="F6FCC232"/>
+    <w:lvl w:ilvl="0" w:tplc="0409000F">
+      <w:start w:val="1"/>
+      <w:numFmt w:val="decimal"/>
+      <w:lvlText w:val="%1."/>
+      <w:lvlJc w:val="left"/>
+      <w:pPr>
+        <w:ind w:left="720" w:hanging="360"/>
+      </w:pPr>
+      <w:rPr>
+        <w:rFonts w:hint="default"/>
+      </w:rPr>
+    </w:lvl>
+    <w:lvl w:ilvl="1" w:tplc="04090019" w:tentative="1">
+      <w:start w:val="1"/>
+      <w:numFmt w:val="lowerLetter"/>
+      <w:lvlText w:val="%2."/>
+      <w:lvlJc w:val="left"/>
+      <w:pPr>
+        <w:ind w:left="1440" w:hanging="360"/>
+      </w:pPr>
+    </w:lvl>
+    <w:lvl w:ilvl="2" w:tplc="0409001B" w:tentative="1">
+      <w:start w:val="1"/>
+      <w:numFmt w:val="lowerRoman"/>
+      <w:lvlText w:val="%3."/>
+      <w:lvlJc w:val="right"/>
+      <w:pPr>
+        <w:ind w:left="2160" w:hanging="180"/>
+      </w:pPr>
+    </w:lvl>
+    <w:lvl w:ilvl="3" w:tplc="0409000F" w:tentative="1">
+      <w:start w:val="1"/>
+      <w:numFmt w:val="decimal"/>
+      <w:lvlText w:val="%4."/>
+      <w:lvlJc w:val="left"/>
+      <w:pPr>
+        <w:ind w:left="2880" w:hanging="360"/>
+      </w:pPr>
+    </w:lvl>
+    <w:lvl w:ilvl="4" w:tplc="04090019" w:tentative="1">
+      <w:start w:val="1"/>
+      <w:numFmt w:val="lowerLetter"/>
+      <w:lvlText w:val="%5."/>
+      <w:lvlJc w:val="left"/>
+      <w:pPr>
+        <w:ind w:left="3600" w:hanging="360"/>
+      </w:pPr>
+    </w:lvl>
+    <w:lvl w:ilvl="5" w:tplc="0409001B" w:tentative="1">
+      <w:start w:val="1"/>
+      <w:numFmt w:val="lowerRoman"/>
+      <w:lvlText w:val="%6."/>
+      <w:lvlJc w:val="right"/>
+      <w:pPr>
+        <w:ind w:left="4320" w:hanging="180"/>
+      </w:pPr>
+    </w:lvl>
+    <w:lvl w:ilvl="6" w:tplc="0409000F" w:tentative="1">
+      <w:start w:val="1"/>
+      <w:numFmt w:val="decimal"/>
+      <w:lvlText w:val="%7."/>
+      <w:lvlJc w:val="left"/>
+      <w:pPr>
+        <w:ind w:left="5040" w:hanging="360"/>
+      </w:pPr>
+    </w:lvl>
+    <w:lvl w:ilvl="7" w:tplc="04090019" w:tentative="1">
+      <w:start w:val="1"/>
+      <w:numFmt w:val="lowerLetter"/>
+      <w:lvlText w:val="%8."/>
+      <w:lvlJc w:val="left"/>
+      <w:pPr>
+        <w:ind w:left="5760" w:hanging="360"/>
+      </w:pPr>
+    </w:lvl>
+    <w:lvl w:ilvl="8" w:tplc="0409001B" w:tentative="1">
+      <w:start w:val="1"/>
+      <w:numFmt w:val="lowerRoman"/>
+      <w:lvlText w:val="%9."/>
+      <w:lvlJc w:val="right"/>
+      <w:pPr>
+        <w:ind w:left="6480" w:hanging="180"/>
+      </w:pPr>
+    </w:lvl>
+  </w:abstractNum>
+  <w:abstractNum w:abstractNumId="23">
     <w:nsid w:val="4715425D"/>
     <w:multiLevelType w:val="hybridMultilevel"/>
     <w:tmpl w:val="6688E368"/>
@@ -13496,7 +14100,7 @@
       </w:pPr>
     </w:lvl>
   </w:abstractNum>
-  <w:abstractNum w:abstractNumId="22">
+  <w:abstractNum w:abstractNumId="24">
     <w:nsid w:val="501D2230"/>
     <w:multiLevelType w:val="multilevel"/>
     <w:tmpl w:val="0E067636"/>
@@ -13609,7 +14213,7 @@
       </w:rPr>
     </w:lvl>
   </w:abstractNum>
-  <w:abstractNum w:abstractNumId="23">
+  <w:abstractNum w:abstractNumId="25">
     <w:nsid w:val="5247397E"/>
     <w:multiLevelType w:val="hybridMultilevel"/>
     <w:tmpl w:val="9620CE72"/>
@@ -13698,7 +14302,7 @@
       </w:pPr>
     </w:lvl>
   </w:abstractNum>
-  <w:abstractNum w:abstractNumId="24">
+  <w:abstractNum w:abstractNumId="26">
     <w:nsid w:val="551C62BC"/>
     <w:multiLevelType w:val="multilevel"/>
     <w:tmpl w:val="18641450"/>
@@ -13795,7 +14399,7 @@
       </w:pPr>
     </w:lvl>
   </w:abstractNum>
-  <w:abstractNum w:abstractNumId="25">
+  <w:abstractNum w:abstractNumId="27">
     <w:nsid w:val="5FD404A0"/>
     <w:multiLevelType w:val="hybridMultilevel"/>
     <w:tmpl w:val="40BE3596"/>
@@ -13908,7 +14512,7 @@
       </w:rPr>
     </w:lvl>
   </w:abstractNum>
-  <w:abstractNum w:abstractNumId="26">
+  <w:abstractNum w:abstractNumId="28">
     <w:nsid w:val="69F51876"/>
     <w:multiLevelType w:val="hybridMultilevel"/>
     <w:tmpl w:val="AE021C0E"/>
@@ -13997,7 +14601,7 @@
       </w:pPr>
     </w:lvl>
   </w:abstractNum>
-  <w:abstractNum w:abstractNumId="27">
+  <w:abstractNum w:abstractNumId="29">
     <w:nsid w:val="6F612AA9"/>
     <w:multiLevelType w:val="hybridMultilevel"/>
     <w:tmpl w:val="6A8A8890"/>
@@ -14086,7 +14690,7 @@
       </w:pPr>
     </w:lvl>
   </w:abstractNum>
-  <w:abstractNum w:abstractNumId="28">
+  <w:abstractNum w:abstractNumId="30">
     <w:nsid w:val="78A52CBC"/>
     <w:multiLevelType w:val="hybridMultilevel"/>
     <w:tmpl w:val="17B84D10"/>
@@ -14175,7 +14779,7 @@
       </w:pPr>
     </w:lvl>
   </w:abstractNum>
-  <w:abstractNum w:abstractNumId="29">
+  <w:abstractNum w:abstractNumId="31">
     <w:nsid w:val="7A9042A6"/>
     <w:multiLevelType w:val="hybridMultilevel"/>
     <w:tmpl w:val="9478518A"/>
@@ -14266,10 +14870,10 @@
     </w:lvl>
   </w:abstractNum>
   <w:num w:numId="1">
-    <w:abstractNumId w:val="24"/>
+    <w:abstractNumId w:val="26"/>
   </w:num>
   <w:num w:numId="2">
-    <w:abstractNumId w:val="25"/>
+    <w:abstractNumId w:val="27"/>
   </w:num>
   <w:num w:numId="3">
     <w:abstractNumId w:val="17"/>
@@ -14281,28 +14885,28 @@
     <w:abstractNumId w:val="6"/>
   </w:num>
   <w:num w:numId="6">
-    <w:abstractNumId w:val="23"/>
+    <w:abstractNumId w:val="25"/>
   </w:num>
   <w:num w:numId="7">
-    <w:abstractNumId w:val="22"/>
+    <w:abstractNumId w:val="24"/>
   </w:num>
   <w:num w:numId="8">
-    <w:abstractNumId w:val="19"/>
+    <w:abstractNumId w:val="20"/>
   </w:num>
   <w:num w:numId="9">
-    <w:abstractNumId w:val="28"/>
+    <w:abstractNumId w:val="30"/>
   </w:num>
   <w:num w:numId="10">
-    <w:abstractNumId w:val="26"/>
+    <w:abstractNumId w:val="28"/>
   </w:num>
   <w:num w:numId="11">
     <w:abstractNumId w:val="16"/>
   </w:num>
   <w:num w:numId="12">
-    <w:abstractNumId w:val="29"/>
+    <w:abstractNumId w:val="31"/>
   </w:num>
   <w:num w:numId="13">
-    <w:abstractNumId w:val="20"/>
+    <w:abstractNumId w:val="21"/>
   </w:num>
   <w:num w:numId="14">
     <w:abstractNumId w:val="2"/>
@@ -14314,7 +14918,7 @@
     <w:abstractNumId w:val="0"/>
   </w:num>
   <w:num w:numId="17">
-    <w:abstractNumId w:val="27"/>
+    <w:abstractNumId w:val="29"/>
   </w:num>
   <w:num w:numId="18">
     <w:abstractNumId w:val="9"/>
@@ -14326,7 +14930,7 @@
     <w:abstractNumId w:val="11"/>
   </w:num>
   <w:num w:numId="21">
-    <w:abstractNumId w:val="18"/>
+    <w:abstractNumId w:val="19"/>
   </w:num>
   <w:num w:numId="22">
     <w:abstractNumId w:val="8"/>
@@ -14335,7 +14939,7 @@
     <w:abstractNumId w:val="14"/>
   </w:num>
   <w:num w:numId="24">
-    <w:abstractNumId w:val="21"/>
+    <w:abstractNumId w:val="23"/>
   </w:num>
   <w:num w:numId="25">
     <w:abstractNumId w:val="10"/>
@@ -14354,6 +14958,12 @@
   </w:num>
   <w:num w:numId="30">
     <w:abstractNumId w:val="15"/>
+  </w:num>
+  <w:num w:numId="31">
+    <w:abstractNumId w:val="22"/>
+  </w:num>
+  <w:num w:numId="32">
+    <w:abstractNumId w:val="18"/>
   </w:num>
   <w:numIdMacAtCleanup w:val="20"/>
 </w:numbering>
@@ -15643,7 +16253,7 @@
 
 <file path=customXml/item1.xml><?xml version="1.0" encoding="utf-8"?>
 <CoverPageProperties xmlns="http://schemas.microsoft.com/office/2006/coverPageProps">
-  <PublishDate>2013-12-13T00:00:00</PublishDate>
+  <PublishDate>2014-01-09T00:00:00</PublishDate>
   <Abstract/>
   <CompanyAddress/>
   <CompanyPhone/>
@@ -15665,7 +16275,7 @@
 </file>
 
 <file path=customXml/itemProps2.xml><?xml version="1.0" encoding="utf-8"?>
-<ds:datastoreItem xmlns:ds="http://schemas.openxmlformats.org/officeDocument/2006/customXml" ds:itemID="{A03628A5-1EB6-4954-90CA-AFD1456F43C6}">
+<ds:datastoreItem xmlns:ds="http://schemas.openxmlformats.org/officeDocument/2006/customXml" ds:itemID="{6AEAD373-8FA1-4155-8300-D97E91B6D4F1}">
   <ds:schemaRefs>
     <ds:schemaRef ds:uri="http://schemas.openxmlformats.org/officeDocument/2006/bibliography"/>
   </ds:schemaRefs>

</xml_diff>

<commit_message>
slight update to Lab 2 tutorial
</commit_message>
<xml_diff>
--- a/Labs/Lab_2/DemoFilesAndDocumentation/Tutorial/Lab_2.docx
+++ b/Labs/Lab_2/DemoFilesAndDocumentation/Tutorial/Lab_2.docx
@@ -3099,10 +3099,10 @@
             <v:path o:extrusionok="f" gradientshapeok="t" o:connecttype="rect"/>
             <o:lock v:ext="edit" aspectratio="t"/>
           </v:shapetype>
-          <v:shape id="_x0000_i1027" type="#_x0000_t75" style="width:351.85pt;height:404.85pt" o:ole="">
+          <v:shape id="_x0000_i1027" type="#_x0000_t75" style="width:351.75pt;height:405pt" o:ole="">
             <v:imagedata r:id="rId9" o:title=""/>
           </v:shape>
-          <o:OLEObject Type="Embed" ProgID="PBrush" ShapeID="_x0000_i1027" DrawAspect="Content" ObjectID="_1430289294" r:id="rId10"/>
+          <o:OLEObject Type="Embed" ProgID="PBrush" ShapeID="_x0000_i1027" DrawAspect="Content" ObjectID="_1433053985" r:id="rId10"/>
         </w:object>
       </w:r>
     </w:p>
@@ -3162,7 +3162,7 @@
             <v:imagedata r:id="rId11" o:title=""/>
             <w10:wrap type="square" anchorx="margin" anchory="margin"/>
           </v:shape>
-          <o:OLEObject Type="Embed" ProgID="PBrush" ShapeID="_x0000_s1078" DrawAspect="Content" ObjectID="_1430289313" r:id="rId12"/>
+          <o:OLEObject Type="Embed" ProgID="PBrush" ShapeID="_x0000_s1078" DrawAspect="Content" ObjectID="_1433054004" r:id="rId12"/>
         </w:pict>
       </w:r>
       <w:r>
@@ -3546,10 +3546,10 @@
           <w:rFonts w:ascii="Cambria" w:hAnsi="Cambria" w:cs="Times New Roman"/>
         </w:rPr>
         <w:object w:dxaOrig="9374" w:dyaOrig="6151">
-          <v:shape id="_x0000_i1028" type="#_x0000_t75" style="width:468.7pt;height:307.7pt" o:ole="">
+          <v:shape id="_x0000_i1028" type="#_x0000_t75" style="width:468.75pt;height:307.5pt" o:ole="">
             <v:imagedata r:id="rId13" o:title=""/>
           </v:shape>
-          <o:OLEObject Type="Embed" ProgID="PBrush" ShapeID="_x0000_i1028" DrawAspect="Content" ObjectID="_1430289295" r:id="rId14"/>
+          <o:OLEObject Type="Embed" ProgID="PBrush" ShapeID="_x0000_i1028" DrawAspect="Content" ObjectID="_1433053986" r:id="rId14"/>
         </w:object>
       </w:r>
     </w:p>
@@ -3843,14 +3843,14 @@
           <w:rFonts w:ascii="Cambria" w:hAnsi="Cambria" w:cs="Times New Roman"/>
         </w:rPr>
         <w:object w:dxaOrig="8385" w:dyaOrig="3555">
-          <v:shape id="_x0000_i1029" type="#_x0000_t75" style="width:419.1pt;height:177.95pt" o:ole="" o:bordertopcolor="this" o:borderleftcolor="this" o:borderbottomcolor="this" o:borderrightcolor="this">
+          <v:shape id="_x0000_i1029" type="#_x0000_t75" style="width:419.25pt;height:177.75pt" o:ole="" o:bordertopcolor="this" o:borderleftcolor="this" o:borderbottomcolor="this" o:borderrightcolor="this">
             <v:imagedata r:id="rId15" o:title=""/>
             <w10:bordertop type="single" width="4"/>
             <w10:borderleft type="single" width="4"/>
             <w10:borderbottom type="single" width="4"/>
             <w10:borderright type="single" width="4"/>
           </v:shape>
-          <o:OLEObject Type="Embed" ProgID="PBrush" ShapeID="_x0000_i1029" DrawAspect="Content" ObjectID="_1430289296" r:id="rId16"/>
+          <o:OLEObject Type="Embed" ProgID="PBrush" ShapeID="_x0000_i1029" DrawAspect="Content" ObjectID="_1433053987" r:id="rId16"/>
         </w:object>
       </w:r>
     </w:p>
@@ -3952,14 +3952,14 @@
           <w:rFonts w:ascii="Cambria" w:hAnsi="Cambria" w:cs="Times New Roman"/>
         </w:rPr>
         <w:object w:dxaOrig="8684" w:dyaOrig="4454">
-          <v:shape id="_x0000_i1030" type="#_x0000_t75" style="width:434.05pt;height:222.8pt" o:ole="" o:bordertopcolor="this" o:borderleftcolor="this" o:borderbottomcolor="this" o:borderrightcolor="this">
+          <v:shape id="_x0000_i1030" type="#_x0000_t75" style="width:434.25pt;height:222.75pt" o:ole="" o:bordertopcolor="this" o:borderleftcolor="this" o:borderbottomcolor="this" o:borderrightcolor="this">
             <v:imagedata r:id="rId17" o:title=""/>
             <w10:bordertop type="single" width="6"/>
             <w10:borderleft type="single" width="6"/>
             <w10:borderbottom type="single" width="6"/>
             <w10:borderright type="single" width="6"/>
           </v:shape>
-          <o:OLEObject Type="Embed" ProgID="PBrush" ShapeID="_x0000_i1030" DrawAspect="Content" ObjectID="_1430289297" r:id="rId18"/>
+          <o:OLEObject Type="Embed" ProgID="PBrush" ShapeID="_x0000_i1030" DrawAspect="Content" ObjectID="_1433053988" r:id="rId18"/>
         </w:object>
       </w:r>
     </w:p>
@@ -5274,7 +5274,7 @@
             <v:imagedata r:id="rId19" o:title=""/>
             <w10:wrap type="square" anchorx="margin" anchory="margin"/>
           </v:shape>
-          <o:OLEObject Type="Embed" ProgID="PBrush" ShapeID="_x0000_s1077" DrawAspect="Content" ObjectID="_1430289314" r:id="rId20"/>
+          <o:OLEObject Type="Embed" ProgID="PBrush" ShapeID="_x0000_s1077" DrawAspect="Content" ObjectID="_1433054005" r:id="rId20"/>
         </w:pict>
       </w:r>
       <w:r>
@@ -5446,10 +5446,10 @@
           <w:rFonts w:ascii="Cambria" w:hAnsi="Cambria" w:cs="Times New Roman"/>
         </w:rPr>
         <w:object w:dxaOrig="6059" w:dyaOrig="645">
-          <v:shape id="_x0000_i1033" type="#_x0000_t75" style="width:302.95pt;height:31.9pt" o:ole="">
+          <v:shape id="_x0000_i1033" type="#_x0000_t75" style="width:303pt;height:32.25pt" o:ole="">
             <v:imagedata r:id="rId21" o:title=""/>
           </v:shape>
-          <o:OLEObject Type="Embed" ProgID="PBrush" ShapeID="_x0000_i1033" DrawAspect="Content" ObjectID="_1430289298" r:id="rId22"/>
+          <o:OLEObject Type="Embed" ProgID="PBrush" ShapeID="_x0000_i1033" DrawAspect="Content" ObjectID="_1433053989" r:id="rId22"/>
         </w:object>
       </w:r>
     </w:p>
@@ -5484,26 +5484,12 @@
         </w:rPr>
         <w:t xml:space="preserve">axes and select </w:t>
       </w:r>
-      <w:proofErr w:type="spellStart"/>
-      <w:r>
-        <w:rPr>
-          <w:rFonts w:ascii="Cambria" w:hAnsi="Cambria" w:cs="Times New Roman"/>
-        </w:rPr>
-        <w:t>A</w:t>
-      </w:r>
-      <w:r>
-        <w:rPr>
-          <w:rFonts w:ascii="Cambria" w:hAnsi="Cambria" w:cs="Times New Roman"/>
-        </w:rPr>
-        <w:t>utoS</w:t>
-      </w:r>
-      <w:r>
-        <w:rPr>
-          <w:rFonts w:ascii="Cambria" w:hAnsi="Cambria" w:cs="Times New Roman"/>
-        </w:rPr>
-        <w:t>cale</w:t>
-      </w:r>
-      <w:proofErr w:type="spellEnd"/>
+      <w:r>
+        <w:rPr>
+          <w:rFonts w:ascii="Cambria" w:hAnsi="Cambria" w:cs="Times New Roman"/>
+        </w:rPr>
+        <w:t>Auto Scale</w:t>
+      </w:r>
       <w:r>
         <w:rPr>
           <w:rFonts w:ascii="Cambria" w:hAnsi="Cambria" w:cs="Times New Roman"/>
@@ -5532,10 +5518,10 @@
           <w:rFonts w:ascii="Cambria" w:hAnsi="Cambria" w:cs="Times New Roman"/>
         </w:rPr>
         <w:object w:dxaOrig="8474" w:dyaOrig="2760">
-          <v:shape id="_x0000_i1034" type="#_x0000_t75" style="width:423.85pt;height:137.9pt" o:ole="">
+          <v:shape id="_x0000_i1034" type="#_x0000_t75" style="width:423.75pt;height:138pt" o:ole="">
             <v:imagedata r:id="rId23" o:title=""/>
           </v:shape>
-          <o:OLEObject Type="Embed" ProgID="PBrush" ShapeID="_x0000_i1034" DrawAspect="Content" ObjectID="_1430289299" r:id="rId24"/>
+          <o:OLEObject Type="Embed" ProgID="PBrush" ShapeID="_x0000_i1034" DrawAspect="Content" ObjectID="_1433053990" r:id="rId24"/>
         </w:object>
       </w:r>
     </w:p>
@@ -5641,10 +5627,10 @@
       </w:pPr>
       <w:r>
         <w:object w:dxaOrig="8474" w:dyaOrig="3210">
-          <v:shape id="_x0000_i1035" type="#_x0000_t75" style="width:423.85pt;height:160.3pt" o:ole="">
+          <v:shape id="_x0000_i1035" type="#_x0000_t75" style="width:423.75pt;height:160.5pt" o:ole="">
             <v:imagedata r:id="rId25" o:title=""/>
           </v:shape>
-          <o:OLEObject Type="Embed" ProgID="PBrush" ShapeID="_x0000_i1035" DrawAspect="Content" ObjectID="_1430289300" r:id="rId26"/>
+          <o:OLEObject Type="Embed" ProgID="PBrush" ShapeID="_x0000_i1035" DrawAspect="Content" ObjectID="_1433053991" r:id="rId26"/>
         </w:object>
       </w:r>
     </w:p>
@@ -6567,14 +6553,14 @@
           <w:rFonts w:ascii="Cambria" w:hAnsi="Cambria" w:cs="Times New Roman"/>
         </w:rPr>
         <w:object w:dxaOrig="8926" w:dyaOrig="4861">
-          <v:shape id="_x0000_i1036" type="#_x0000_t75" style="width:364.75pt;height:199.7pt" o:ole="" o:bordertopcolor="this" o:borderleftcolor="this" o:borderbottomcolor="this" o:borderrightcolor="this">
+          <v:shape id="_x0000_i1036" type="#_x0000_t75" style="width:364.5pt;height:199.5pt" o:ole="" o:bordertopcolor="this" o:borderleftcolor="this" o:borderbottomcolor="this" o:borderrightcolor="this">
             <v:imagedata r:id="rId27" o:title=""/>
             <w10:bordertop type="single" width="4"/>
             <w10:borderleft type="single" width="4"/>
             <w10:borderbottom type="single" width="4"/>
             <w10:borderright type="single" width="4"/>
           </v:shape>
-          <o:OLEObject Type="Embed" ProgID="PBrush" ShapeID="_x0000_i1036" DrawAspect="Content" ObjectID="_1430289301" r:id="rId28"/>
+          <o:OLEObject Type="Embed" ProgID="PBrush" ShapeID="_x0000_i1036" DrawAspect="Content" ObjectID="_1433053992" r:id="rId28"/>
         </w:object>
       </w:r>
     </w:p>
@@ -8485,10 +8471,10 @@
           <w:rFonts w:ascii="Cambria" w:hAnsi="Cambria" w:cs="Times New Roman"/>
         </w:rPr>
         <w:object w:dxaOrig="9434" w:dyaOrig="5191">
-          <v:shape id="_x0000_i1039" type="#_x0000_t75" style="width:399.4pt;height:219.4pt" o:ole="">
+          <v:shape id="_x0000_i1039" type="#_x0000_t75" style="width:399.75pt;height:219pt" o:ole="">
             <v:imagedata r:id="rId29" o:title=""/>
           </v:shape>
-          <o:OLEObject Type="Embed" ProgID="PBrush" ShapeID="_x0000_i1039" DrawAspect="Content" ObjectID="_1430289302" r:id="rId30"/>
+          <o:OLEObject Type="Embed" ProgID="PBrush" ShapeID="_x0000_i1039" DrawAspect="Content" ObjectID="_1433053993" r:id="rId30"/>
         </w:object>
       </w:r>
     </w:p>
@@ -8773,14 +8759,14 @@
       </w:pPr>
       <w:r>
         <w:object w:dxaOrig="9360" w:dyaOrig="8224">
-          <v:shape id="_x0000_i1040" type="#_x0000_t75" style="width:462.55pt;height:406.85pt" o:ole="" o:bordertopcolor="this" o:borderleftcolor="this" o:borderbottomcolor="this" o:borderrightcolor="this">
+          <v:shape id="_x0000_i1040" type="#_x0000_t75" style="width:462.75pt;height:406.5pt" o:ole="" o:bordertopcolor="this" o:borderleftcolor="this" o:borderbottomcolor="this" o:borderrightcolor="this">
             <v:imagedata r:id="rId31" o:title=""/>
             <w10:bordertop type="single" width="6"/>
             <w10:borderleft type="single" width="6"/>
             <w10:borderbottom type="single" width="6"/>
             <w10:borderright type="single" width="6"/>
           </v:shape>
-          <o:OLEObject Type="Embed" ProgID="Word.OpenDocumentText.12" ShapeID="_x0000_i1040" DrawAspect="Content" ObjectID="_1430289303" r:id="rId32"/>
+          <o:OLEObject Type="Embed" ProgID="Word.OpenDocumentText.12" ShapeID="_x0000_i1040" DrawAspect="Content" ObjectID="_1433053994" r:id="rId32"/>
         </w:object>
       </w:r>
     </w:p>
@@ -10028,14 +10014,14 @@
           <w:rFonts w:ascii="Cambria" w:hAnsi="Cambria" w:cs="Times New Roman"/>
         </w:rPr>
         <w:object w:dxaOrig="7099" w:dyaOrig="8617">
-          <v:shape id="_x0000_i1045" type="#_x0000_t75" style="width:332.15pt;height:400.75pt" o:ole="" o:bordertopcolor="this" o:borderleftcolor="this" o:borderbottomcolor="this" o:borderrightcolor="this">
+          <v:shape id="_x0000_i1045" type="#_x0000_t75" style="width:332.25pt;height:400.5pt" o:ole="" o:bordertopcolor="this" o:borderleftcolor="this" o:borderbottomcolor="this" o:borderrightcolor="this">
             <v:imagedata r:id="rId34" o:title=""/>
             <w10:bordertop type="single" width="8"/>
             <w10:borderleft type="single" width="8"/>
             <w10:borderbottom type="single" width="8"/>
             <w10:borderright type="single" width="8"/>
           </v:shape>
-          <o:OLEObject Type="Embed" ProgID="Word.OpenDocumentText.12" ShapeID="_x0000_i1045" DrawAspect="Content" ObjectID="_1430289304" r:id="rId35"/>
+          <o:OLEObject Type="Embed" ProgID="Word.OpenDocumentText.12" ShapeID="_x0000_i1045" DrawAspect="Content" ObjectID="_1433053995" r:id="rId35"/>
         </w:object>
       </w:r>
     </w:p>
@@ -10572,10 +10558,10 @@
           <w:rFonts w:ascii="Cambria" w:hAnsi="Cambria" w:cs="Times New Roman"/>
         </w:rPr>
         <w:object w:dxaOrig="9104" w:dyaOrig="6991">
-          <v:shape id="_x0000_i1046" type="#_x0000_t75" style="width:455.1pt;height:349.8pt" o:ole="">
+          <v:shape id="_x0000_i1046" type="#_x0000_t75" style="width:455.25pt;height:350.25pt" o:ole="">
             <v:imagedata r:id="rId36" o:title=""/>
           </v:shape>
-          <o:OLEObject Type="Embed" ProgID="PBrush" ShapeID="_x0000_i1046" DrawAspect="Content" ObjectID="_1430289305" r:id="rId37"/>
+          <o:OLEObject Type="Embed" ProgID="PBrush" ShapeID="_x0000_i1046" DrawAspect="Content" ObjectID="_1433053996" r:id="rId37"/>
         </w:object>
       </w:r>
     </w:p>
@@ -10811,10 +10797,10 @@
           <w:rFonts w:ascii="Cambria" w:hAnsi="Cambria" w:cs="Times New Roman"/>
         </w:rPr>
         <w:object w:dxaOrig="225" w:dyaOrig="150">
-          <v:shape id="_x0000_i1047" type="#_x0000_t75" style="width:11.55pt;height:7.45pt" o:ole="">
+          <v:shape id="_x0000_i1047" type="#_x0000_t75" style="width:11.25pt;height:7.5pt" o:ole="">
             <v:imagedata r:id="rId38" o:title=""/>
           </v:shape>
-          <o:OLEObject Type="Embed" ProgID="PBrush" ShapeID="_x0000_i1047" DrawAspect="Content" ObjectID="_1430289306" r:id="rId39"/>
+          <o:OLEObject Type="Embed" ProgID="PBrush" ShapeID="_x0000_i1047" DrawAspect="Content" ObjectID="_1433053997" r:id="rId39"/>
         </w:object>
       </w:r>
       <w:r>
@@ -11030,10 +11016,10 @@
       </w:r>
       <w:r>
         <w:object w:dxaOrig="360" w:dyaOrig="330">
-          <v:shape id="_x0000_i1048" type="#_x0000_t75" style="width:18.35pt;height:16.3pt" o:ole="">
+          <v:shape id="_x0000_i1048" type="#_x0000_t75" style="width:18pt;height:16.5pt" o:ole="">
             <v:imagedata r:id="rId40" o:title=""/>
           </v:shape>
-          <o:OLEObject Type="Embed" ProgID="PBrush" ShapeID="_x0000_i1048" DrawAspect="Content" ObjectID="_1430289307" r:id="rId41"/>
+          <o:OLEObject Type="Embed" ProgID="PBrush" ShapeID="_x0000_i1048" DrawAspect="Content" ObjectID="_1433053998" r:id="rId41"/>
         </w:object>
       </w:r>
       <w:r>
@@ -11055,10 +11041,10 @@
           <w:rFonts w:ascii="Cambria" w:hAnsi="Cambria" w:cs="Times New Roman"/>
         </w:rPr>
         <w:object w:dxaOrig="8129" w:dyaOrig="2160">
-          <v:shape id="_x0000_i1049" type="#_x0000_t75" style="width:406.2pt;height:108pt" o:ole="">
+          <v:shape id="_x0000_i1049" type="#_x0000_t75" style="width:405.75pt;height:108pt" o:ole="">
             <v:imagedata r:id="rId42" o:title=""/>
           </v:shape>
-          <o:OLEObject Type="Embed" ProgID="PBrush" ShapeID="_x0000_i1049" DrawAspect="Content" ObjectID="_1430289308" r:id="rId43"/>
+          <o:OLEObject Type="Embed" ProgID="PBrush" ShapeID="_x0000_i1049" DrawAspect="Content" ObjectID="_1433053999" r:id="rId43"/>
         </w:object>
       </w:r>
     </w:p>
@@ -11399,10 +11385,10 @@
           <w:rFonts w:ascii="Cambria" w:hAnsi="Cambria" w:cs="Times New Roman"/>
         </w:rPr>
         <w:object w:dxaOrig="8536" w:dyaOrig="5941">
-          <v:shape id="_x0000_i1050" type="#_x0000_t75" style="width:426.55pt;height:296.85pt" o:ole="">
+          <v:shape id="_x0000_i1050" type="#_x0000_t75" style="width:426pt;height:297pt" o:ole="">
             <v:imagedata r:id="rId44" o:title=""/>
           </v:shape>
-          <o:OLEObject Type="Embed" ProgID="PBrush" ShapeID="_x0000_i1050" DrawAspect="Content" ObjectID="_1430289309" r:id="rId45"/>
+          <o:OLEObject Type="Embed" ProgID="PBrush" ShapeID="_x0000_i1050" DrawAspect="Content" ObjectID="_1433054000" r:id="rId45"/>
         </w:object>
       </w:r>
     </w:p>
@@ -11935,14 +11921,14 @@
           <w:rFonts w:ascii="Cambria" w:hAnsi="Cambria"/>
         </w:rPr>
         <w:object w:dxaOrig="5511" w:dyaOrig="453">
-          <v:shape id="_x0000_i1053" type="#_x0000_t75" style="width:275.75pt;height:22.4pt" o:ole="" o:bordertopcolor="this" o:borderleftcolor="this" o:borderbottomcolor="this" o:borderrightcolor="this">
+          <v:shape id="_x0000_i1053" type="#_x0000_t75" style="width:275.25pt;height:22.5pt" o:ole="" o:bordertopcolor="this" o:borderleftcolor="this" o:borderbottomcolor="this" o:borderrightcolor="this">
             <v:imagedata r:id="rId46" o:title=""/>
             <w10:bordertop type="single" width="4"/>
             <w10:borderleft type="single" width="4"/>
             <w10:borderbottom type="single" width="4"/>
             <w10:borderright type="single" width="4"/>
           </v:shape>
-          <o:OLEObject Type="Embed" ProgID="Word.OpenDocumentText.12" ShapeID="_x0000_i1053" DrawAspect="Content" ObjectID="_1430289310" r:id="rId47"/>
+          <o:OLEObject Type="Embed" ProgID="Word.OpenDocumentText.12" ShapeID="_x0000_i1053" DrawAspect="Content" ObjectID="_1433054001" r:id="rId47"/>
         </w:object>
       </w:r>
     </w:p>
@@ -12010,14 +11996,14 @@
           <w:rFonts w:ascii="Cambria" w:hAnsi="Cambria"/>
         </w:rPr>
         <w:object w:dxaOrig="7920" w:dyaOrig="4657">
-          <v:shape id="_x0000_i1054" type="#_x0000_t75" style="width:396pt;height:233pt" o:ole="" o:bordertopcolor="this" o:borderleftcolor="this" o:borderbottomcolor="this" o:borderrightcolor="this">
+          <v:shape id="_x0000_i1054" type="#_x0000_t75" style="width:396pt;height:232.5pt" o:ole="" o:bordertopcolor="this" o:borderleftcolor="this" o:borderbottomcolor="this" o:borderrightcolor="this">
             <v:imagedata r:id="rId48" o:title=""/>
             <w10:bordertop type="single" width="4"/>
             <w10:borderleft type="single" width="4"/>
             <w10:borderbottom type="single" width="4"/>
             <w10:borderright type="single" width="4"/>
           </v:shape>
-          <o:OLEObject Type="Embed" ProgID="Word.OpenDocumentText.12" ShapeID="_x0000_i1054" DrawAspect="Content" ObjectID="_1430289311" r:id="rId49"/>
+          <o:OLEObject Type="Embed" ProgID="Word.OpenDocumentText.12" ShapeID="_x0000_i1054" DrawAspect="Content" ObjectID="_1433054002" r:id="rId49"/>
         </w:object>
       </w:r>
     </w:p>
@@ -12183,10 +12169,10 @@
           <w:color w:val="FF0000"/>
         </w:rPr>
         <w:object w:dxaOrig="8431" w:dyaOrig="12568">
-          <v:shape id="_x0000_i1055" type="#_x0000_t75" style="width:410.95pt;height:612.7pt" o:ole="">
+          <v:shape id="_x0000_i1055" type="#_x0000_t75" style="width:411pt;height:612.75pt" o:ole="">
             <v:imagedata r:id="rId50" o:title=""/>
           </v:shape>
-          <o:OLEObject Type="Embed" ProgID="PBrush" ShapeID="_x0000_i1055" DrawAspect="Content" ObjectID="_1430289312" r:id="rId51"/>
+          <o:OLEObject Type="Embed" ProgID="PBrush" ShapeID="_x0000_i1055" DrawAspect="Content" ObjectID="_1433054003" r:id="rId51"/>
         </w:object>
       </w:r>
     </w:p>
@@ -12366,7 +12352,7 @@
               <w:bCs/>
               <w:noProof/>
             </w:rPr>
-            <w:t>2</w:t>
+            <w:t>7</w:t>
           </w:r>
           <w:r>
             <w:rPr>
@@ -16627,7 +16613,7 @@
 </file>
 
 <file path=customXml/itemProps2.xml><?xml version="1.0" encoding="utf-8"?>
-<ds:datastoreItem xmlns:ds="http://schemas.openxmlformats.org/officeDocument/2006/customXml" ds:itemID="{60727D59-CA59-4492-B9F5-0AE5B81DCA2F}">
+<ds:datastoreItem xmlns:ds="http://schemas.openxmlformats.org/officeDocument/2006/customXml" ds:itemID="{2F3A00CF-F4FA-43A7-83FB-A4705358EBD5}">
   <ds:schemaRefs>
     <ds:schemaRef ds:uri="http://schemas.openxmlformats.org/officeDocument/2006/bibliography"/>
   </ds:schemaRefs>

</xml_diff>

<commit_message>
timing updates to Lab 2
</commit_message>
<xml_diff>
--- a/Labs/Lab_2/DemoFilesAndDocumentation/Tutorial/Lab_2.docx
+++ b/Labs/Lab_2/DemoFilesAndDocumentation/Tutorial/Lab_2.docx
@@ -2539,13 +2539,7 @@
         <w:rPr>
           <w:rFonts w:ascii="Cambria" w:hAnsi="Cambria"/>
         </w:rPr>
-        <w:t>MATLAB 2013</w:t>
-      </w:r>
-      <w:r>
-        <w:rPr>
-          <w:rFonts w:ascii="Cambria" w:hAnsi="Cambria"/>
-        </w:rPr>
-        <w:t>b</w:t>
+        <w:t>MATLAB 2014a</w:t>
       </w:r>
     </w:p>
     <w:p>
@@ -3062,27 +3056,13 @@
         <w:rPr>
           <w:rFonts w:ascii="Cambria" w:hAnsi="Cambria" w:cs="Times New Roman"/>
         </w:rPr>
-        <w:t xml:space="preserve">The purpose of the ADC driver within this lab is to properly format </w:t>
-      </w:r>
-      <w:proofErr w:type="gramStart"/>
-      <w:r>
-        <w:rPr>
-          <w:rFonts w:ascii="Cambria" w:hAnsi="Cambria" w:cs="Times New Roman"/>
-        </w:rPr>
-        <w:t xml:space="preserve">the </w:t>
-      </w:r>
-      <w:r>
-        <w:rPr>
-          <w:rFonts w:ascii="Cambria" w:hAnsi="Cambria" w:cs="Times New Roman"/>
-        </w:rPr>
-        <w:t>I</w:t>
-      </w:r>
-      <w:proofErr w:type="gramEnd"/>
-      <w:r>
-        <w:rPr>
-          <w:rFonts w:ascii="Cambria" w:hAnsi="Cambria" w:cs="Times New Roman"/>
-        </w:rPr>
-        <w:t xml:space="preserve">/Q interleaved signal </w:t>
+        <w:t xml:space="preserve">The purpose of the ADC driver within this lab is to properly format the </w:t>
+      </w:r>
+      <w:r>
+        <w:rPr>
+          <w:rFonts w:ascii="Cambria" w:hAnsi="Cambria" w:cs="Times New Roman"/>
+        </w:rPr>
+        <w:t xml:space="preserve">I/Q interleaved signal </w:t>
       </w:r>
       <w:r>
         <w:rPr>
@@ -3130,41 +3110,13 @@
         <w:rPr>
           <w:rFonts w:ascii="Cambria" w:hAnsi="Cambria" w:cs="Times New Roman"/>
         </w:rPr>
-        <w:t xml:space="preserve"> Once separated, </w:t>
-      </w:r>
-      <w:proofErr w:type="gramStart"/>
-      <w:r>
-        <w:rPr>
-          <w:rFonts w:ascii="Cambria" w:hAnsi="Cambria" w:cs="Times New Roman"/>
-        </w:rPr>
-        <w:t>the I</w:t>
-      </w:r>
-      <w:proofErr w:type="gramEnd"/>
-      <w:r>
-        <w:rPr>
-          <w:rFonts w:ascii="Cambria" w:hAnsi="Cambria" w:cs="Times New Roman"/>
-        </w:rPr>
-        <w:t xml:space="preserve"> and Q channels can be used by other cores to process the input signal.</w:t>
-      </w:r>
-      <w:r>
-        <w:rPr>
-          <w:rFonts w:ascii="Cambria" w:hAnsi="Cambria" w:cs="Times New Roman"/>
-        </w:rPr>
-        <w:t xml:space="preserve"> Given that both </w:t>
-      </w:r>
-      <w:proofErr w:type="gramStart"/>
-      <w:r>
-        <w:rPr>
-          <w:rFonts w:ascii="Cambria" w:hAnsi="Cambria" w:cs="Times New Roman"/>
-        </w:rPr>
-        <w:t>the I</w:t>
-      </w:r>
-      <w:proofErr w:type="gramEnd"/>
-      <w:r>
-        <w:rPr>
-          <w:rFonts w:ascii="Cambria" w:hAnsi="Cambria" w:cs="Times New Roman"/>
-        </w:rPr>
-        <w:t xml:space="preserve"> and Q channels are c</w:t>
+        <w:t xml:space="preserve"> Once separated, the I and Q channels can be used by other cores to process the input signal.</w:t>
+      </w:r>
+      <w:r>
+        <w:rPr>
+          <w:rFonts w:ascii="Cambria" w:hAnsi="Cambria" w:cs="Times New Roman"/>
+        </w:rPr>
+        <w:t xml:space="preserve"> Given that both the I and Q channels are c</w:t>
       </w:r>
       <w:r>
         <w:rPr>
@@ -3190,7 +3142,6 @@
         </w:rPr>
         <w:t xml:space="preserve">to </w:t>
       </w:r>
-      <w:proofErr w:type="spellStart"/>
       <w:r>
         <w:rPr>
           <w:rFonts w:ascii="Cambria" w:hAnsi="Cambria" w:cs="Times New Roman"/>
@@ -3201,14 +3152,7 @@
         <w:rPr>
           <w:rFonts w:ascii="Cambria" w:hAnsi="Cambria" w:cs="Times New Roman"/>
         </w:rPr>
-        <w:t>interleave</w:t>
-      </w:r>
-      <w:proofErr w:type="spellEnd"/>
-      <w:r>
-        <w:rPr>
-          <w:rFonts w:ascii="Cambria" w:hAnsi="Cambria" w:cs="Times New Roman"/>
-        </w:rPr>
-        <w:t xml:space="preserve"> the data properly. The MATLAB function used to create the </w:t>
+        <w:t xml:space="preserve">interleave the data properly. The MATLAB function used to create the </w:t>
       </w:r>
       <w:r>
         <w:rPr>
@@ -3281,7 +3225,7 @@
             <w10:borderbottom type="single" width="8"/>
             <w10:borderright type="single" width="8"/>
           </v:shape>
-          <o:OLEObject Type="Embed" ProgID="Word.OpenDocumentText.12" ShapeID="_x0000_i1026" DrawAspect="Content" ObjectID="_1450874730" r:id="rId10"/>
+          <o:OLEObject Type="Embed" ProgID="Word.OpenDocumentText.12" ShapeID="_x0000_i1026" DrawAspect="Content" ObjectID="_1451136941" r:id="rId10"/>
         </w:object>
       </w:r>
     </w:p>
@@ -3302,16 +3246,11 @@
       <w:r>
         <w:t xml:space="preserve">: MATLAB Driver to </w:t>
       </w:r>
-      <w:proofErr w:type="spellStart"/>
       <w:r>
         <w:t>de</w:t>
       </w:r>
       <w:r>
-        <w:t>interleave</w:t>
-      </w:r>
-      <w:proofErr w:type="spellEnd"/>
-      <w:r>
-        <w:t xml:space="preserve"> I and Q channels</w:t>
+        <w:t>interleave I and Q channels</w:t>
       </w:r>
     </w:p>
     <w:p>
@@ -3346,7 +3285,7 @@
         <w:rPr>
           <w:rFonts w:ascii="Cambria" w:hAnsi="Cambria" w:cs="Times New Roman"/>
         </w:rPr>
-        <w:t xml:space="preserve">. </w:t>
+        <w:t>.</w:t>
       </w:r>
     </w:p>
     <w:p>
@@ -3435,7 +3374,6 @@
         </w:rPr>
         <w:t xml:space="preserve"> this function as </w:t>
       </w:r>
-      <w:proofErr w:type="spellStart"/>
       <w:r>
         <w:rPr>
           <w:rFonts w:ascii="Courier New" w:hAnsi="Courier New" w:cs="Courier New"/>
@@ -3460,7 +3398,6 @@
         </w:rPr>
         <w:t>.m</w:t>
       </w:r>
-      <w:proofErr w:type="spellEnd"/>
       <w:r>
         <w:rPr>
           <w:rFonts w:ascii="Cambria" w:hAnsi="Cambria" w:cs="Times New Roman"/>
@@ -3520,18 +3457,8 @@
         <w:rPr>
           <w:rFonts w:ascii="Cambria" w:hAnsi="Cambria" w:cs="Times New Roman"/>
         </w:rPr>
-        <w:t xml:space="preserve">s a basic test bench for the </w:t>
-      </w:r>
-      <w:proofErr w:type="spellStart"/>
-      <w:proofErr w:type="gramStart"/>
-      <w:r>
-        <w:rPr>
-          <w:rFonts w:ascii="Cambria" w:hAnsi="Cambria" w:cs="Times New Roman"/>
-        </w:rPr>
-        <w:t>adc</w:t>
-      </w:r>
-      <w:proofErr w:type="spellEnd"/>
-      <w:proofErr w:type="gramEnd"/>
+        <w:t>s a basic test bench for the adc</w:t>
+      </w:r>
       <w:r>
         <w:rPr>
           <w:rFonts w:ascii="Cambria" w:hAnsi="Cambria" w:cs="Times New Roman"/>
@@ -3565,7 +3492,7 @@
             <w10:borderbottom type="single" width="8"/>
             <w10:borderright type="single" width="8"/>
           </v:shape>
-          <o:OLEObject Type="Embed" ProgID="Word.OpenDocumentText.12" ShapeID="_x0000_i1027" DrawAspect="Content" ObjectID="_1450874731" r:id="rId12"/>
+          <o:OLEObject Type="Embed" ProgID="Word.OpenDocumentText.12" ShapeID="_x0000_i1027" DrawAspect="Content" ObjectID="_1451136942" r:id="rId12"/>
         </w:object>
       </w:r>
     </w:p>
@@ -3589,14 +3516,12 @@
       <w:r>
         <w:t xml:space="preserve">MATLAB code for </w:t>
       </w:r>
-      <w:proofErr w:type="spellStart"/>
       <w:r>
         <w:t>adc</w:t>
       </w:r>
       <w:r>
         <w:t>_driver</w:t>
       </w:r>
-      <w:proofErr w:type="spellEnd"/>
       <w:r>
         <w:t xml:space="preserve"> test bench script</w:t>
       </w:r>
@@ -3676,7 +3601,6 @@
         </w:rPr>
         <w:t xml:space="preserve"> this script as </w:t>
       </w:r>
-      <w:proofErr w:type="spellStart"/>
       <w:r>
         <w:rPr>
           <w:rFonts w:ascii="Courier New" w:hAnsi="Courier New" w:cs="Courier New"/>
@@ -3691,16 +3615,7 @@
           <w:sz w:val="20"/>
           <w:szCs w:val="20"/>
         </w:rPr>
-        <w:t>_driver_tb.m</w:t>
-      </w:r>
-      <w:proofErr w:type="spellEnd"/>
-      <w:r>
-        <w:rPr>
-          <w:rFonts w:ascii="Courier New" w:hAnsi="Courier New" w:cs="Courier New"/>
-          <w:sz w:val="20"/>
-          <w:szCs w:val="20"/>
-        </w:rPr>
-        <w:t xml:space="preserve"> </w:t>
+        <w:t xml:space="preserve">_driver_tb.m </w:t>
       </w:r>
       <w:r>
         <w:rPr>
@@ -3769,7 +3684,6 @@
         </w:rPr>
         <w:t xml:space="preserve"> in MATLAB to test the </w:t>
       </w:r>
-      <w:proofErr w:type="spellStart"/>
       <w:r>
         <w:rPr>
           <w:rFonts w:ascii="Cambria" w:hAnsi="Cambria" w:cs="Times New Roman"/>
@@ -3780,14 +3694,7 @@
         <w:rPr>
           <w:rFonts w:ascii="Cambria" w:hAnsi="Cambria" w:cs="Times New Roman"/>
         </w:rPr>
-        <w:t>interleave</w:t>
-      </w:r>
-      <w:proofErr w:type="spellEnd"/>
-      <w:r>
-        <w:rPr>
-          <w:rFonts w:ascii="Cambria" w:hAnsi="Cambria" w:cs="Times New Roman"/>
-        </w:rPr>
-        <w:t xml:space="preserve"> </w:t>
+        <w:t xml:space="preserve">interleave </w:t>
       </w:r>
       <w:r>
         <w:rPr>
@@ -3946,7 +3853,6 @@
         </w:rPr>
         <w:t xml:space="preserve">, create a new HDL coder project called </w:t>
       </w:r>
-      <w:proofErr w:type="spellStart"/>
       <w:r>
         <w:rPr>
           <w:rFonts w:ascii="Courier New" w:hAnsi="Courier New" w:cs="Courier New"/>
@@ -3954,14 +3860,12 @@
         </w:rPr>
         <w:t>adc_driver</w:t>
       </w:r>
-      <w:proofErr w:type="spellEnd"/>
       <w:r>
         <w:rPr>
           <w:rFonts w:ascii="Cambria" w:hAnsi="Cambria" w:cs="Times New Roman"/>
         </w:rPr>
         <w:t xml:space="preserve">. Add both your </w:t>
       </w:r>
-      <w:proofErr w:type="spellStart"/>
       <w:r>
         <w:rPr>
           <w:rFonts w:ascii="Courier New" w:hAnsi="Courier New" w:cs="Courier New"/>
@@ -3978,14 +3882,12 @@
         </w:rPr>
         <w:t>.m</w:t>
       </w:r>
-      <w:proofErr w:type="spellEnd"/>
       <w:r>
         <w:rPr>
           <w:rFonts w:ascii="Cambria" w:hAnsi="Cambria" w:cs="Times New Roman"/>
         </w:rPr>
         <w:t xml:space="preserve"> file and your </w:t>
       </w:r>
-      <w:proofErr w:type="spellStart"/>
       <w:r>
         <w:rPr>
           <w:rFonts w:ascii="Courier New" w:hAnsi="Courier New" w:cs="Courier New"/>
@@ -4002,7 +3904,6 @@
         </w:rPr>
         <w:t>_tb.m</w:t>
       </w:r>
-      <w:proofErr w:type="spellEnd"/>
       <w:r>
         <w:rPr>
           <w:rFonts w:ascii="Cambria" w:hAnsi="Cambria" w:cs="Times New Roman"/>
@@ -4231,7 +4132,7 @@
             <w10:borderbottom type="single" width="8"/>
             <w10:borderright type="single" width="8"/>
           </v:shape>
-          <o:OLEObject Type="Embed" ProgID="PBrush" ShapeID="_x0000_i1028" DrawAspect="Content" ObjectID="_1450874732" r:id="rId14"/>
+          <o:OLEObject Type="Embed" ProgID="PBrush" ShapeID="_x0000_i1028" DrawAspect="Content" ObjectID="_1451136943" r:id="rId14"/>
         </w:object>
       </w:r>
     </w:p>
@@ -4337,7 +4238,7 @@
           <v:shape id="_x0000_i1029" type="#_x0000_t75" style="width:285pt;height:227.25pt" o:ole="">
             <v:imagedata r:id="rId15" o:title=""/>
           </v:shape>
-          <o:OLEObject Type="Embed" ProgID="PBrush" ShapeID="_x0000_i1029" DrawAspect="Content" ObjectID="_1450874733" r:id="rId16"/>
+          <o:OLEObject Type="Embed" ProgID="PBrush" ShapeID="_x0000_i1029" DrawAspect="Content" ObjectID="_1451136944" r:id="rId16"/>
         </w:object>
       </w:r>
     </w:p>
@@ -4418,21 +4319,7 @@
           <w:rFonts w:ascii="Cambria" w:hAnsi="Cambria" w:cs="Times New Roman"/>
         </w:rPr>
         <w:lastRenderedPageBreak/>
-        <w:t xml:space="preserve">we will not be using any of the built-in </w:t>
-      </w:r>
-      <w:proofErr w:type="spellStart"/>
-      <w:r>
-        <w:rPr>
-          <w:rFonts w:ascii="Cambria" w:hAnsi="Cambria" w:cs="Times New Roman"/>
-        </w:rPr>
-        <w:t>Zynq</w:t>
-      </w:r>
-      <w:proofErr w:type="spellEnd"/>
-      <w:r>
-        <w:rPr>
-          <w:rFonts w:ascii="Cambria" w:hAnsi="Cambria" w:cs="Times New Roman"/>
-        </w:rPr>
-        <w:t xml:space="preserve"> board functionality within our MATLAB PCores. Therefore you can leave the default settings. Ensure your Workf</w:t>
+        <w:t>we will not be using any of the built-in Zynq board functionality within our MATLAB PCores. Therefore you can leave the default settings. Ensure your Workf</w:t>
       </w:r>
       <w:r>
         <w:rPr>
@@ -4468,7 +4355,7 @@
           <v:shape id="_x0000_i1030" type="#_x0000_t75" style="width:437.25pt;height:228.75pt" o:ole="">
             <v:imagedata r:id="rId17" o:title=""/>
           </v:shape>
-          <o:OLEObject Type="Embed" ProgID="PBrush" ShapeID="_x0000_i1030" DrawAspect="Content" ObjectID="_1450874734" r:id="rId18"/>
+          <o:OLEObject Type="Embed" ProgID="PBrush" ShapeID="_x0000_i1030" DrawAspect="Content" ObjectID="_1451136945" r:id="rId18"/>
         </w:object>
       </w:r>
     </w:p>
@@ -4529,7 +4416,6 @@
         </w:rPr>
         <w:t xml:space="preserve"> to </w:t>
       </w:r>
-      <w:proofErr w:type="spellStart"/>
       <w:r>
         <w:rPr>
           <w:rFonts w:ascii="Courier New" w:hAnsi="Courier New" w:cs="Courier New"/>
@@ -4537,7 +4423,6 @@
         </w:rPr>
         <w:t>adc_driver_pcore</w:t>
       </w:r>
-      <w:proofErr w:type="spellEnd"/>
       <w:r>
         <w:rPr>
           <w:rFonts w:asciiTheme="majorHAnsi" w:hAnsiTheme="majorHAnsi"/>
@@ -4549,21 +4434,7 @@
         <w:rPr>
           <w:rFonts w:asciiTheme="majorHAnsi" w:hAnsiTheme="majorHAnsi"/>
         </w:rPr>
-        <w:t xml:space="preserve">or something similar. This is optional as MATLAB will give its default name for each of your cores, as well as a default version, however it is helpful to rename your core for easier </w:t>
-      </w:r>
-      <w:proofErr w:type="spellStart"/>
-      <w:r>
-        <w:rPr>
-          <w:rFonts w:asciiTheme="majorHAnsi" w:hAnsiTheme="majorHAnsi"/>
-        </w:rPr>
-        <w:t>netlist</w:t>
-      </w:r>
-      <w:proofErr w:type="spellEnd"/>
-      <w:r>
-        <w:rPr>
-          <w:rFonts w:asciiTheme="majorHAnsi" w:hAnsiTheme="majorHAnsi"/>
-        </w:rPr>
-        <w:t xml:space="preserve"> configuration later in the lab.</w:t>
+        <w:t>or something similar. This is optional as MATLAB will give its default name for each of your cores, as well as a default version, however it is helpful to rename your core for easier netlist configuration later in the lab.</w:t>
       </w:r>
     </w:p>
     <w:p>
@@ -4626,7 +4497,7 @@
           <v:shape id="_x0000_i1031" type="#_x0000_t75" style="width:371.25pt;height:132.75pt" o:ole="">
             <v:imagedata r:id="rId19" o:title=""/>
           </v:shape>
-          <o:OLEObject Type="Embed" ProgID="PBrush" ShapeID="_x0000_i1031" DrawAspect="Content" ObjectID="_1450874735" r:id="rId20"/>
+          <o:OLEObject Type="Embed" ProgID="PBrush" ShapeID="_x0000_i1031" DrawAspect="Content" ObjectID="_1451136946" r:id="rId20"/>
         </w:object>
       </w:r>
     </w:p>
@@ -4674,35 +4545,7 @@
         <w:rPr>
           <w:rFonts w:asciiTheme="majorHAnsi" w:hAnsiTheme="majorHAnsi"/>
         </w:rPr>
-        <w:t xml:space="preserve"> and select Run This Task. This will create a PCore for your design that can be used directly within Xilinx EDK. By default, the PCore is created in &lt;Project Directory/MATLAB folder/</w:t>
-      </w:r>
-      <w:proofErr w:type="spellStart"/>
-      <w:r>
-        <w:rPr>
-          <w:rFonts w:asciiTheme="majorHAnsi" w:hAnsiTheme="majorHAnsi"/>
-        </w:rPr>
-        <w:t>codegen</w:t>
-      </w:r>
-      <w:proofErr w:type="spellEnd"/>
-      <w:r>
-        <w:rPr>
-          <w:rFonts w:asciiTheme="majorHAnsi" w:hAnsiTheme="majorHAnsi"/>
-        </w:rPr>
-        <w:t>/</w:t>
-      </w:r>
-      <w:proofErr w:type="spellStart"/>
-      <w:r>
-        <w:rPr>
-          <w:rFonts w:asciiTheme="majorHAnsi" w:hAnsiTheme="majorHAnsi"/>
-        </w:rPr>
-        <w:t>ipcore</w:t>
-      </w:r>
-      <w:proofErr w:type="spellEnd"/>
-      <w:r>
-        <w:rPr>
-          <w:rFonts w:asciiTheme="majorHAnsi" w:hAnsiTheme="majorHAnsi"/>
-        </w:rPr>
-        <w:t>&gt;.</w:t>
+        <w:t xml:space="preserve"> and select Run This Task. This will create a PCore for your design that can be used directly within Xilinx EDK. By default, the PCore is created in &lt;Project Directory/MATLAB folder/codegen/ipcore&gt;.</w:t>
       </w:r>
     </w:p>
     <w:p>
@@ -5289,7 +5132,7 @@
             <w10:borderbottom type="single" width="4"/>
             <w10:borderright type="single" width="4"/>
           </v:shape>
-          <o:OLEObject Type="Embed" ProgID="PBrush" ShapeID="_x0000_i1032" DrawAspect="Content" ObjectID="_1450874736" r:id="rId22"/>
+          <o:OLEObject Type="Embed" ProgID="PBrush" ShapeID="_x0000_i1032" DrawAspect="Content" ObjectID="_1451136947" r:id="rId22"/>
         </w:object>
       </w:r>
     </w:p>
@@ -5460,7 +5303,6 @@
         </w:rPr>
         <w:t xml:space="preserve"> the </w:t>
       </w:r>
-      <w:proofErr w:type="spellStart"/>
       <w:r>
         <w:rPr>
           <w:rFonts w:ascii="Courier New" w:hAnsi="Courier New" w:cs="Courier New"/>
@@ -5483,71 +5325,58 @@
           <w:sz w:val="20"/>
           <w:szCs w:val="20"/>
         </w:rPr>
-        <w:t>q_sel</w:t>
-      </w:r>
-      <w:proofErr w:type="spellEnd"/>
+        <w:t>q_sel,</w:t>
+      </w:r>
+      <w:r>
+        <w:rPr>
+          <w:rFonts w:asciiTheme="majorHAnsi" w:hAnsiTheme="majorHAnsi" w:cs="Courier New"/>
+          <w:sz w:val="20"/>
+          <w:szCs w:val="20"/>
+        </w:rPr>
+        <w:t xml:space="preserve"> </w:t>
+      </w:r>
+      <w:r>
+        <w:rPr>
+          <w:rFonts w:asciiTheme="majorHAnsi" w:hAnsiTheme="majorHAnsi" w:cs="Courier New"/>
+        </w:rPr>
+        <w:t>the</w:t>
+      </w:r>
+      <w:r>
+        <w:rPr>
+          <w:rFonts w:asciiTheme="majorHAnsi" w:hAnsiTheme="majorHAnsi" w:cs="Courier New"/>
+          <w:sz w:val="20"/>
+          <w:szCs w:val="20"/>
+        </w:rPr>
+        <w:t xml:space="preserve"> </w:t>
+      </w:r>
       <w:r>
         <w:rPr>
           <w:rFonts w:ascii="Courier New" w:hAnsi="Courier New" w:cs="Courier New"/>
           <w:sz w:val="20"/>
           <w:szCs w:val="20"/>
         </w:rPr>
-        <w:t>,</w:t>
-      </w:r>
-      <w:r>
-        <w:rPr>
-          <w:rFonts w:asciiTheme="majorHAnsi" w:hAnsiTheme="majorHAnsi" w:cs="Courier New"/>
-          <w:sz w:val="20"/>
-          <w:szCs w:val="20"/>
-        </w:rPr>
-        <w:t xml:space="preserve"> </w:t>
-      </w:r>
-      <w:r>
-        <w:rPr>
-          <w:rFonts w:asciiTheme="majorHAnsi" w:hAnsiTheme="majorHAnsi" w:cs="Courier New"/>
-        </w:rPr>
-        <w:t>the</w:t>
-      </w:r>
-      <w:r>
-        <w:rPr>
-          <w:rFonts w:asciiTheme="majorHAnsi" w:hAnsiTheme="majorHAnsi" w:cs="Courier New"/>
-          <w:sz w:val="20"/>
-          <w:szCs w:val="20"/>
-        </w:rPr>
-        <w:t xml:space="preserve"> </w:t>
-      </w:r>
-      <w:proofErr w:type="spellStart"/>
+        <w:t>rxd</w:t>
+      </w:r>
+      <w:r>
+        <w:rPr>
+          <w:rFonts w:ascii="Cambria" w:hAnsi="Cambria" w:cs="Times New Roman"/>
+        </w:rPr>
+        <w:t xml:space="preserve"> and </w:t>
+      </w:r>
+      <w:r>
+        <w:rPr>
+          <w:rFonts w:ascii="Cambria" w:hAnsi="Cambria" w:cs="Times New Roman"/>
+        </w:rPr>
+        <w:t xml:space="preserve">the </w:t>
+      </w:r>
       <w:r>
         <w:rPr>
           <w:rFonts w:ascii="Courier New" w:hAnsi="Courier New" w:cs="Courier New"/>
           <w:sz w:val="20"/>
           <w:szCs w:val="20"/>
         </w:rPr>
-        <w:t>rxd</w:t>
-      </w:r>
-      <w:proofErr w:type="spellEnd"/>
-      <w:r>
-        <w:rPr>
-          <w:rFonts w:ascii="Cambria" w:hAnsi="Cambria" w:cs="Times New Roman"/>
-        </w:rPr>
-        <w:t xml:space="preserve"> and </w:t>
-      </w:r>
-      <w:r>
-        <w:rPr>
-          <w:rFonts w:ascii="Cambria" w:hAnsi="Cambria" w:cs="Times New Roman"/>
-        </w:rPr>
-        <w:t xml:space="preserve">the </w:t>
-      </w:r>
-      <w:proofErr w:type="spellStart"/>
-      <w:r>
-        <w:rPr>
-          <w:rFonts w:ascii="Courier New" w:hAnsi="Courier New" w:cs="Courier New"/>
-          <w:sz w:val="20"/>
-          <w:szCs w:val="20"/>
-        </w:rPr>
         <w:t>bliky</w:t>
       </w:r>
-      <w:proofErr w:type="spellEnd"/>
       <w:r>
         <w:rPr>
           <w:rFonts w:ascii="Cambria" w:hAnsi="Cambria" w:cs="Times New Roman"/>
@@ -5603,7 +5432,6 @@
         </w:rPr>
         <w:t xml:space="preserve">Next are the </w:t>
       </w:r>
-      <w:proofErr w:type="spellStart"/>
       <w:r>
         <w:rPr>
           <w:rFonts w:ascii="Courier New" w:hAnsi="Courier New" w:cs="Courier New"/>
@@ -5612,7 +5440,6 @@
         </w:rPr>
         <w:t>rx_i</w:t>
       </w:r>
-      <w:proofErr w:type="spellEnd"/>
       <w:r>
         <w:rPr>
           <w:rFonts w:asciiTheme="majorHAnsi" w:hAnsiTheme="majorHAnsi" w:cs="Courier New"/>
@@ -5633,7 +5460,6 @@
         </w:rPr>
         <w:t xml:space="preserve"> the </w:t>
       </w:r>
-      <w:proofErr w:type="spellStart"/>
       <w:r>
         <w:rPr>
           <w:rFonts w:ascii="Courier New" w:hAnsi="Courier New" w:cs="Courier New"/>
@@ -5642,7 +5468,6 @@
         </w:rPr>
         <w:t>rq_q</w:t>
       </w:r>
-      <w:proofErr w:type="spellEnd"/>
       <w:r>
         <w:rPr>
           <w:rFonts w:ascii="Cambria" w:hAnsi="Cambria" w:cs="Times New Roman"/>
@@ -6124,21 +5949,7 @@
         <w:rPr>
           <w:rFonts w:asciiTheme="majorHAnsi" w:hAnsiTheme="majorHAnsi"/>
         </w:rPr>
-        <w:t xml:space="preserve"> Communications Low-Speed section, add the AXI UART (</w:t>
-      </w:r>
-      <w:proofErr w:type="spellStart"/>
-      <w:r>
-        <w:rPr>
-          <w:rFonts w:asciiTheme="majorHAnsi" w:hAnsiTheme="majorHAnsi"/>
-        </w:rPr>
-        <w:t>Lite</w:t>
-      </w:r>
-      <w:proofErr w:type="spellEnd"/>
-      <w:r>
-        <w:rPr>
-          <w:rFonts w:asciiTheme="majorHAnsi" w:hAnsiTheme="majorHAnsi"/>
-        </w:rPr>
-        <w:t>) to your design</w:t>
+        <w:t xml:space="preserve"> Communications Low-Speed section, add the AXI UART (Lite) to your design</w:t>
       </w:r>
     </w:p>
     <w:p>
@@ -6156,21 +5967,7 @@
         <w:rPr>
           <w:rFonts w:asciiTheme="majorHAnsi" w:hAnsiTheme="majorHAnsi"/>
         </w:rPr>
-        <w:t xml:space="preserve">Name the core </w:t>
-      </w:r>
-      <w:proofErr w:type="spellStart"/>
-      <w:r>
-        <w:rPr>
-          <w:rFonts w:asciiTheme="majorHAnsi" w:hAnsiTheme="majorHAnsi"/>
-        </w:rPr>
-        <w:t>mcu_uart</w:t>
-      </w:r>
-      <w:proofErr w:type="spellEnd"/>
-      <w:r>
-        <w:rPr>
-          <w:rFonts w:asciiTheme="majorHAnsi" w:hAnsiTheme="majorHAnsi"/>
-        </w:rPr>
-        <w:t xml:space="preserve"> as shown in Figure 2-1. Keep all configuration settings as default.</w:t>
+        <w:t>Name the core mcu_uart as shown in Figure 2-1. Keep all configuration settings as default.</w:t>
       </w:r>
     </w:p>
     <w:p>
@@ -6240,13 +6037,19 @@
         <w:rPr>
           <w:rFonts w:ascii="Cambria" w:hAnsi="Cambria" w:cs="Times New Roman"/>
         </w:rPr>
-        <w:t xml:space="preserve"> required for transmitting the tone</w:t>
-      </w:r>
-      <w:r>
-        <w:rPr>
-          <w:rFonts w:ascii="Cambria" w:hAnsi="Cambria" w:cs="Times New Roman"/>
-        </w:rPr>
-        <w:t xml:space="preserve">, as well as any external hardware which may require a clock signal. For this project, the </w:t>
+        <w:t xml:space="preserve"> required for </w:t>
+      </w:r>
+      <w:r>
+        <w:rPr>
+          <w:rFonts w:ascii="Cambria" w:hAnsi="Cambria" w:cs="Times New Roman"/>
+        </w:rPr>
+        <w:t>receiving a tone,</w:t>
+      </w:r>
+      <w:r>
+        <w:rPr>
+          <w:rFonts w:ascii="Cambria" w:hAnsi="Cambria" w:cs="Times New Roman"/>
+        </w:rPr>
+        <w:t xml:space="preserve"> as well as any external hardware which may require a clock signal. For this project, the </w:t>
       </w:r>
       <w:r>
         <w:rPr>
@@ -6260,7 +6063,6 @@
         </w:rPr>
         <w:t xml:space="preserve">Clock Generator is sourced from the 40 MHz </w:t>
       </w:r>
-      <w:proofErr w:type="spellStart"/>
       <w:r>
         <w:rPr>
           <w:rFonts w:ascii="Courier New" w:hAnsi="Courier New" w:cs="Courier New"/>
@@ -6269,7 +6071,6 @@
         </w:rPr>
         <w:t>pll_clk_out</w:t>
       </w:r>
-      <w:proofErr w:type="spellEnd"/>
       <w:r>
         <w:rPr>
           <w:rFonts w:ascii="Cambria" w:hAnsi="Cambria" w:cs="Times New Roman"/>
@@ -6439,29 +6240,8 @@
         <w:rPr>
           <w:rFonts w:ascii="Cambria" w:hAnsi="Cambria" w:cs="Times New Roman"/>
         </w:rPr>
-        <w:t xml:space="preserve"> For this lab, the Clock Generator has been named </w:t>
-      </w:r>
-      <w:proofErr w:type="spellStart"/>
-      <w:r>
-        <w:rPr>
-          <w:rFonts w:ascii="Cambria" w:hAnsi="Cambria" w:cs="Times New Roman"/>
-        </w:rPr>
-        <w:t>tx_clock_generator</w:t>
-      </w:r>
-      <w:proofErr w:type="spellEnd"/>
-      <w:r>
-        <w:rPr>
-          <w:rFonts w:ascii="Cambria" w:hAnsi="Cambria" w:cs="Times New Roman"/>
-        </w:rPr>
-        <w:t>.</w:t>
-      </w:r>
-    </w:p>
-    <w:p>
-      <w:pPr>
-        <w:rPr>
-          <w:rFonts w:ascii="Cambria" w:hAnsi="Cambria" w:cs="Times New Roman"/>
-        </w:rPr>
-      </w:pPr>
+        <w:t xml:space="preserve"> For this lab, the Clock Generator has been named tx_clock_generator.</w:t>
+      </w:r>
     </w:p>
     <w:p>
       <w:pPr>
@@ -6486,6 +6266,7 @@
           <w:rFonts w:ascii="Cambria" w:hAnsi="Cambria" w:cs="Times New Roman"/>
           <w:b/>
         </w:rPr>
+        <w:lastRenderedPageBreak/>
         <w:t>Double click</w:t>
       </w:r>
       <w:r>
@@ -6588,17 +6369,8 @@
           <w:rFonts w:ascii="Cambria" w:hAnsi="Cambria" w:cs="Times New Roman"/>
           <w:b/>
         </w:rPr>
-        <w:t xml:space="preserve">no Clock </w:t>
-      </w:r>
-      <w:proofErr w:type="spellStart"/>
-      <w:r>
-        <w:rPr>
-          <w:rFonts w:ascii="Cambria" w:hAnsi="Cambria" w:cs="Times New Roman"/>
-          <w:b/>
-        </w:rPr>
-        <w:t>Deskew</w:t>
-      </w:r>
-      <w:proofErr w:type="spellEnd"/>
+        <w:t>no Clock Deskew</w:t>
+      </w:r>
     </w:p>
     <w:p>
       <w:pPr>
@@ -7068,14 +6840,18 @@
         </w:rPr>
         <w:t>::</w:t>
       </w:r>
-      <w:proofErr w:type="spellStart"/>
-      <w:r>
-        <w:rPr>
-          <w:rFonts w:ascii="Cambria" w:hAnsi="Cambria" w:cs="Times New Roman"/>
-        </w:rPr>
-        <w:t>sysgen</w:t>
-      </w:r>
-      <w:proofErr w:type="spellEnd"/>
+      <w:r>
+        <w:rPr>
+          <w:rFonts w:ascii="Cambria" w:hAnsi="Cambria" w:cs="Times New Roman"/>
+        </w:rPr>
+        <w:t xml:space="preserve"> </w:t>
+      </w:r>
+      <w:r>
+        <w:rPr>
+          <w:rFonts w:ascii="Cambria" w:hAnsi="Cambria" w:cs="Times New Roman"/>
+        </w:rPr>
+        <w:t>IPCORE_CLK</w:t>
+      </w:r>
     </w:p>
     <w:p>
       <w:pPr>
@@ -7256,14 +7032,12 @@
         </w:rPr>
         <w:tab/>
       </w:r>
-      <w:proofErr w:type="spellStart"/>
       <w:r>
         <w:rPr>
           <w:rFonts w:ascii="Cambria" w:hAnsi="Cambria" w:cs="Times New Roman"/>
         </w:rPr>
         <w:t>net_gnd</w:t>
       </w:r>
-      <w:proofErr w:type="spellEnd"/>
     </w:p>
     <w:p>
       <w:pPr>
@@ -7342,21 +7116,7 @@
         <w:rPr>
           <w:rFonts w:ascii="Cambria" w:hAnsi="Cambria" w:cs="Times New Roman"/>
         </w:rPr>
-        <w:t xml:space="preserve">Configure the </w:t>
-      </w:r>
-      <w:proofErr w:type="spellStart"/>
-      <w:r>
-        <w:rPr>
-          <w:rFonts w:ascii="Cambria" w:hAnsi="Cambria" w:cs="Times New Roman"/>
-        </w:rPr>
-        <w:t>adc_driver</w:t>
-      </w:r>
-      <w:proofErr w:type="spellEnd"/>
-      <w:r>
-        <w:rPr>
-          <w:rFonts w:ascii="Cambria" w:hAnsi="Cambria" w:cs="Times New Roman"/>
-        </w:rPr>
-        <w:t xml:space="preserve"> IPCORE_CLK as an External port.</w:t>
+        <w:t>Configure the adc_driver IPCORE_CLK as an External port.</w:t>
       </w:r>
       <w:r>
         <w:rPr>
@@ -7364,7 +7124,6 @@
         </w:rPr>
         <w:t xml:space="preserve"> Name the port as </w:t>
       </w:r>
-      <w:proofErr w:type="spellStart"/>
       <w:r>
         <w:rPr>
           <w:rFonts w:ascii="Courier New" w:hAnsi="Courier New" w:cs="Courier New"/>
@@ -7372,7 +7131,6 @@
         </w:rPr>
         <w:t>rx_clk_return_pin</w:t>
       </w:r>
-      <w:proofErr w:type="spellEnd"/>
       <w:r>
         <w:rPr>
           <w:rFonts w:ascii="Courier New" w:hAnsi="Courier New" w:cs="Courier New"/>
@@ -7438,7 +7196,7 @@
           <v:shape id="_x0000_i1033" type="#_x0000_t75" style="width:390.75pt;height:195.75pt" o:ole="">
             <v:imagedata r:id="rId23" o:title=""/>
           </v:shape>
-          <o:OLEObject Type="Embed" ProgID="PBrush" ShapeID="_x0000_i1033" DrawAspect="Content" ObjectID="_1450874737" r:id="rId24"/>
+          <o:OLEObject Type="Embed" ProgID="PBrush" ShapeID="_x0000_i1033" DrawAspect="Content" ObjectID="_1451136948" r:id="rId24"/>
         </w:object>
       </w:r>
     </w:p>
@@ -7720,14 +7478,14 @@
       </w:pPr>
       <w:r>
         <w:object w:dxaOrig="9360" w:dyaOrig="9586">
-          <v:shape id="_x0000_i1034" type="#_x0000_t75" style="width:462.75pt;height:474pt" o:ole="" o:bordertopcolor="this" o:borderleftcolor="this" o:borderbottomcolor="this" o:borderrightcolor="this">
+          <v:shape id="_x0000_i1050" type="#_x0000_t75" style="width:462.75pt;height:474pt" o:ole="">
             <v:imagedata r:id="rId25" o:title=""/>
             <w10:bordertop type="single" width="6"/>
             <w10:borderleft type="single" width="6"/>
             <w10:borderbottom type="single" width="6"/>
             <w10:borderright type="single" width="6"/>
           </v:shape>
-          <o:OLEObject Type="Embed" ProgID="Word.OpenDocumentText.12" ShapeID="_x0000_i1034" DrawAspect="Content" ObjectID="_1450874738" r:id="rId26"/>
+          <o:OLEObject Type="Embed" ProgID="Word.OpenDocumentText.12" ShapeID="_x0000_i1050" DrawAspect="Content" ObjectID="_1451136949" r:id="rId26"/>
         </w:object>
       </w:r>
     </w:p>
@@ -7756,8 +7514,8 @@
         <w:spacing w:after="240"/>
       </w:pPr>
       <w:bookmarkStart w:id="74" w:name="_Toc374546989"/>
-      <w:bookmarkStart w:id="75" w:name="_Toc374546894"/>
-      <w:bookmarkStart w:id="76" w:name="_Toc377132118"/>
+      <w:bookmarkStart w:id="75" w:name="_Toc377132118"/>
+      <w:bookmarkStart w:id="76" w:name="_Toc374546894"/>
       <w:r>
         <w:t xml:space="preserve">2.7 </w:t>
       </w:r>
@@ -7766,7 +7524,7 @@
         <w:t>Adding ChipScope Peripheral</w:t>
       </w:r>
       <w:bookmarkEnd w:id="74"/>
-      <w:bookmarkEnd w:id="76"/>
+      <w:bookmarkEnd w:id="75"/>
     </w:p>
     <w:p>
       <w:pPr>
@@ -7897,49 +7655,7 @@
           <w:rFonts w:ascii="Cambria" w:hAnsi="Cambria" w:cs="Times New Roman"/>
         </w:rPr>
         <w:lastRenderedPageBreak/>
-        <w:t xml:space="preserve">Add the </w:t>
-      </w:r>
-      <w:proofErr w:type="spellStart"/>
-      <w:r>
-        <w:rPr>
-          <w:rFonts w:ascii="Cambria" w:hAnsi="Cambria" w:cs="Times New Roman"/>
-        </w:rPr>
-        <w:t>rx_i</w:t>
-      </w:r>
-      <w:proofErr w:type="spellEnd"/>
-      <w:r>
-        <w:rPr>
-          <w:rFonts w:ascii="Cambria" w:hAnsi="Cambria" w:cs="Times New Roman"/>
-        </w:rPr>
-        <w:t xml:space="preserve"> and </w:t>
-      </w:r>
-      <w:proofErr w:type="spellStart"/>
-      <w:r>
-        <w:rPr>
-          <w:rFonts w:ascii="Cambria" w:hAnsi="Cambria" w:cs="Times New Roman"/>
-        </w:rPr>
-        <w:t>rx_q</w:t>
-      </w:r>
-      <w:proofErr w:type="spellEnd"/>
-      <w:r>
-        <w:rPr>
-          <w:rFonts w:ascii="Cambria" w:hAnsi="Cambria" w:cs="Times New Roman"/>
-        </w:rPr>
-        <w:t xml:space="preserve"> pins from the </w:t>
-      </w:r>
-      <w:proofErr w:type="spellStart"/>
-      <w:r>
-        <w:rPr>
-          <w:rFonts w:ascii="Cambria" w:hAnsi="Cambria" w:cs="Times New Roman"/>
-        </w:rPr>
-        <w:t>adc_driver</w:t>
-      </w:r>
-      <w:proofErr w:type="spellEnd"/>
-      <w:r>
-        <w:rPr>
-          <w:rFonts w:ascii="Cambria" w:hAnsi="Cambria" w:cs="Times New Roman"/>
-        </w:rPr>
-        <w:t xml:space="preserve"> Port.  Additionally, you should set the clock to the same clock used for the core, which for this design is Clockout_0.</w:t>
+        <w:t>Add the rx_i and rx_q pins from the adc_driver Port.  Additionally, you should set the clock to the same clock used for the core, which for this design is Clockout_0.</w:t>
       </w:r>
     </w:p>
     <w:p>
@@ -7970,10 +7686,10 @@
           <w:rFonts w:ascii="Cambria" w:hAnsi="Cambria" w:cs="Times New Roman"/>
         </w:rPr>
         <w:object w:dxaOrig="8821" w:dyaOrig="5986">
-          <v:shape id="_x0000_i1035" type="#_x0000_t75" style="width:441pt;height:299.25pt" o:ole="">
+          <v:shape id="_x0000_i1034" type="#_x0000_t75" style="width:441pt;height:299.25pt" o:ole="">
             <v:imagedata r:id="rId27" o:title=""/>
           </v:shape>
-          <o:OLEObject Type="Embed" ProgID="PBrush" ShapeID="_x0000_i1035" DrawAspect="Content" ObjectID="_1450874739" r:id="rId28"/>
+          <o:OLEObject Type="Embed" ProgID="PBrush" ShapeID="_x0000_i1034" DrawAspect="Content" ObjectID="_1451136950" r:id="rId28"/>
         </w:object>
       </w:r>
     </w:p>
@@ -8056,7 +7772,7 @@
         </w:rPr>
         <w:t>roject</w:t>
       </w:r>
-      <w:bookmarkEnd w:id="75"/>
+      <w:bookmarkEnd w:id="76"/>
       <w:bookmarkEnd w:id="77"/>
       <w:r>
         <w:rPr>
@@ -8085,58 +7801,6 @@
       <w:pPr>
         <w:rPr>
           <w:rFonts w:ascii="Cambria" w:hAnsi="Cambria" w:cs="Times New Roman"/>
-        </w:rPr>
-      </w:pPr>
-      <w:r>
-        <w:rPr>
-          <w:rFonts w:ascii="Cambria" w:hAnsi="Cambria" w:cs="Times New Roman"/>
-        </w:rPr>
-        <w:t>Once the design is compiled and exported, you’ll be greeted with a screen asking you where</w:t>
-      </w:r>
-      <w:r>
-        <w:rPr>
-          <w:rFonts w:ascii="Cambria" w:hAnsi="Cambria" w:cs="Times New Roman"/>
-        </w:rPr>
-        <w:t xml:space="preserve"> you would like</w:t>
-      </w:r>
-      <w:r>
-        <w:rPr>
-          <w:rFonts w:ascii="Cambria" w:hAnsi="Cambria" w:cs="Times New Roman"/>
-        </w:rPr>
-        <w:t xml:space="preserve"> to store your software project. It is very helpful to create the workspace folder in the same directory as your </w:t>
-      </w:r>
-      <w:r>
-        <w:rPr>
-          <w:rFonts w:ascii="Cambria" w:hAnsi="Cambria" w:cs="Times New Roman"/>
-        </w:rPr>
-        <w:t>Sysgen</w:t>
-      </w:r>
-      <w:r>
-        <w:rPr>
-          <w:rFonts w:ascii="Cambria" w:hAnsi="Cambria" w:cs="Times New Roman"/>
-        </w:rPr>
-        <w:t xml:space="preserve"> and EDK folders. Doing this will keep all relevant files in the same location.</w:t>
-      </w:r>
-    </w:p>
-    <w:p>
-      <w:pPr>
-        <w:pStyle w:val="ListParagraph"/>
-        <w:keepNext/>
-        <w:keepLines/>
-        <w:numPr>
-          <w:ilvl w:val="0"/>
-          <w:numId w:val="7"/>
-        </w:numPr>
-        <w:spacing w:before="200" w:after="0"/>
-        <w:outlineLvl w:val="1"/>
-        <w:rPr>
-          <w:rFonts w:ascii="Cambria" w:eastAsiaTheme="majorEastAsia" w:hAnsi="Cambria" w:cs="Times New Roman"/>
-          <w:b/>
-          <w:bCs/>
-          <w:vanish/>
-          <w:color w:val="4F81BD" w:themeColor="accent1"/>
-          <w:sz w:val="26"/>
-          <w:szCs w:val="26"/>
         </w:rPr>
       </w:pPr>
       <w:bookmarkStart w:id="78" w:name="_Toc339888842"/>
@@ -8201,6 +7865,70 @@
       <w:bookmarkEnd w:id="106"/>
       <w:bookmarkEnd w:id="107"/>
       <w:bookmarkEnd w:id="108"/>
+      <w:r>
+        <w:rPr>
+          <w:rFonts w:ascii="Cambria" w:hAnsi="Cambria" w:cs="Times New Roman"/>
+        </w:rPr>
+        <w:t>Once the design is compiled and exported, you’ll be greeted with a screen asking you where</w:t>
+      </w:r>
+      <w:r>
+        <w:rPr>
+          <w:rFonts w:ascii="Cambria" w:hAnsi="Cambria" w:cs="Times New Roman"/>
+        </w:rPr>
+        <w:t xml:space="preserve"> you would like</w:t>
+      </w:r>
+      <w:r>
+        <w:rPr>
+          <w:rFonts w:ascii="Cambria" w:hAnsi="Cambria" w:cs="Times New Roman"/>
+        </w:rPr>
+        <w:t xml:space="preserve"> to store your software project. It is very helpful to create the </w:t>
+      </w:r>
+      <w:r>
+        <w:rPr>
+          <w:rFonts w:ascii="Cambria" w:hAnsi="Cambria" w:cs="Times New Roman"/>
+        </w:rPr>
+        <w:t>SDK</w:t>
+      </w:r>
+      <w:r>
+        <w:rPr>
+          <w:rFonts w:ascii="Cambria" w:hAnsi="Cambria" w:cs="Times New Roman"/>
+        </w:rPr>
+        <w:t xml:space="preserve"> folder in the same directory as your </w:t>
+      </w:r>
+      <w:r>
+        <w:rPr>
+          <w:rFonts w:ascii="Cambria" w:hAnsi="Cambria" w:cs="Times New Roman"/>
+        </w:rPr>
+        <w:t>MATLAB</w:t>
+      </w:r>
+      <w:r>
+        <w:rPr>
+          <w:rFonts w:ascii="Cambria" w:hAnsi="Cambria" w:cs="Times New Roman"/>
+        </w:rPr>
+        <w:t xml:space="preserve"> and EDK folders. Doing this will keep all relevant files in the same location.</w:t>
+      </w:r>
+    </w:p>
+    <w:p>
+      <w:pPr>
+        <w:pStyle w:val="ListParagraph"/>
+        <w:keepNext/>
+        <w:keepLines/>
+        <w:numPr>
+          <w:ilvl w:val="0"/>
+          <w:numId w:val="7"/>
+        </w:numPr>
+        <w:spacing w:before="200" w:after="0"/>
+        <w:outlineLvl w:val="1"/>
+        <w:rPr>
+          <w:rFonts w:ascii="Cambria" w:eastAsiaTheme="majorEastAsia" w:hAnsi="Cambria" w:cs="Times New Roman"/>
+          <w:b/>
+          <w:bCs/>
+          <w:vanish/>
+          <w:color w:val="4F81BD" w:themeColor="accent1"/>
+          <w:sz w:val="26"/>
+          <w:szCs w:val="26"/>
+        </w:rPr>
+      </w:pPr>
     </w:p>
     <w:p>
       <w:pPr>
@@ -8405,16 +8133,8 @@
         <w:rPr>
           <w:rFonts w:ascii="Cambria" w:hAnsi="Cambria" w:cs="Times New Roman"/>
         </w:rPr>
-        <w:t>“</w:t>
-      </w:r>
-      <w:proofErr w:type="spellStart"/>
-      <w:r>
-        <w:rPr>
-          <w:rFonts w:ascii="Cambria" w:hAnsi="Cambria" w:cs="Times New Roman"/>
-        </w:rPr>
-        <w:t>receive_tone</w:t>
-      </w:r>
-      <w:proofErr w:type="spellEnd"/>
+        <w:t>“receive_tone</w:t>
+      </w:r>
       <w:r>
         <w:rPr>
           <w:rFonts w:ascii="Cambria" w:hAnsi="Cambria" w:cs="Times New Roman"/>
@@ -8537,21 +8257,7 @@
         <w:rPr>
           <w:rFonts w:ascii="Cambria" w:hAnsi="Cambria" w:cs="Times New Roman"/>
         </w:rPr>
-        <w:t>(</w:t>
-      </w:r>
-      <w:proofErr w:type="spellStart"/>
-      <w:r>
-        <w:rPr>
-          <w:rFonts w:ascii="Cambria" w:hAnsi="Cambria" w:cs="Times New Roman"/>
-        </w:rPr>
-        <w:t>bsp</w:t>
-      </w:r>
-      <w:proofErr w:type="spellEnd"/>
-      <w:r>
-        <w:rPr>
-          <w:rFonts w:ascii="Cambria" w:hAnsi="Cambria" w:cs="Times New Roman"/>
-        </w:rPr>
-        <w:t xml:space="preserve">) </w:t>
+        <w:t xml:space="preserve">(bsp) </w:t>
       </w:r>
       <w:r>
         <w:rPr>
@@ -8587,23 +8293,8 @@
         <w:rPr>
           <w:rFonts w:ascii="Cambria" w:hAnsi="Cambria" w:cs="Times New Roman"/>
         </w:rPr>
-        <w:t xml:space="preserve"> project folder, and into the </w:t>
-      </w:r>
-      <w:proofErr w:type="spellStart"/>
-      <w:r>
-        <w:rPr>
-          <w:rFonts w:ascii="Cambria" w:hAnsi="Cambria" w:cs="Times New Roman"/>
-        </w:rPr>
-        <w:t>src</w:t>
-      </w:r>
-      <w:proofErr w:type="spellEnd"/>
-      <w:r>
-        <w:rPr>
-          <w:rFonts w:ascii="Cambria" w:hAnsi="Cambria" w:cs="Times New Roman"/>
-        </w:rPr>
-        <w:t xml:space="preserve"> folder, you should see a </w:t>
-      </w:r>
-      <w:proofErr w:type="spellStart"/>
+        <w:t xml:space="preserve"> project folder, and into the src folder, you should see a </w:t>
+      </w:r>
       <w:r>
         <w:rPr>
           <w:rFonts w:ascii="Courier New" w:hAnsi="Courier New" w:cs="Courier New"/>
@@ -8612,7 +8303,6 @@
         </w:rPr>
         <w:t>helloworld.c</w:t>
       </w:r>
-      <w:proofErr w:type="spellEnd"/>
       <w:r>
         <w:rPr>
           <w:rFonts w:ascii="Cambria" w:hAnsi="Cambria" w:cs="Times New Roman"/>
@@ -8629,21 +8319,7 @@
         <w:rPr>
           <w:rFonts w:ascii="Cambria" w:hAnsi="Cambria" w:cs="Times New Roman"/>
         </w:rPr>
-        <w:t xml:space="preserve">Feel free to rename this file to </w:t>
-      </w:r>
-      <w:proofErr w:type="spellStart"/>
-      <w:r>
-        <w:rPr>
-          <w:rFonts w:ascii="Cambria" w:hAnsi="Cambria" w:cs="Times New Roman"/>
-        </w:rPr>
-        <w:t>main.c</w:t>
-      </w:r>
-      <w:proofErr w:type="spellEnd"/>
-      <w:r>
-        <w:rPr>
-          <w:rFonts w:ascii="Cambria" w:hAnsi="Cambria" w:cs="Times New Roman"/>
-        </w:rPr>
-        <w:t xml:space="preserve"> or something more appropriate.</w:t>
+        <w:t>Feel free to rename this file to main.c or something more appropriate.</w:t>
       </w:r>
     </w:p>
     <w:p>
@@ -8721,7 +8397,6 @@
         </w:rPr>
         <w:t xml:space="preserve"> the </w:t>
       </w:r>
-      <w:proofErr w:type="spellStart"/>
       <w:r>
         <w:rPr>
           <w:rFonts w:ascii="Cambria" w:hAnsi="Cambria" w:cs="Times New Roman"/>
@@ -8729,14 +8404,12 @@
         </w:rPr>
         <w:t>Chilipepper.c</w:t>
       </w:r>
-      <w:proofErr w:type="spellEnd"/>
       <w:r>
         <w:rPr>
           <w:rFonts w:ascii="Cambria" w:hAnsi="Cambria" w:cs="Times New Roman"/>
         </w:rPr>
         <w:t xml:space="preserve"> and </w:t>
       </w:r>
-      <w:proofErr w:type="spellStart"/>
       <w:r>
         <w:rPr>
           <w:rFonts w:ascii="Cambria" w:hAnsi="Cambria" w:cs="Times New Roman"/>
@@ -8744,26 +8417,11 @@
         </w:rPr>
         <w:t>Chilipepper.h</w:t>
       </w:r>
-      <w:proofErr w:type="spellEnd"/>
-      <w:r>
-        <w:rPr>
-          <w:rFonts w:ascii="Cambria" w:hAnsi="Cambria" w:cs="Times New Roman"/>
-        </w:rPr>
-        <w:t xml:space="preserve"> files from the </w:t>
-      </w:r>
-      <w:proofErr w:type="spellStart"/>
-      <w:r>
-        <w:rPr>
-          <w:rFonts w:ascii="Cambria" w:hAnsi="Cambria" w:cs="Times New Roman"/>
-        </w:rPr>
-        <w:t>GitHub</w:t>
-      </w:r>
-      <w:proofErr w:type="spellEnd"/>
-      <w:r>
-        <w:rPr>
-          <w:rFonts w:ascii="Cambria" w:hAnsi="Cambria" w:cs="Times New Roman"/>
-        </w:rPr>
-        <w:t xml:space="preserve"> repository</w:t>
+      <w:r>
+        <w:rPr>
+          <w:rFonts w:ascii="Cambria" w:hAnsi="Cambria" w:cs="Times New Roman"/>
+        </w:rPr>
+        <w:t xml:space="preserve"> files from the GitHub repository</w:t>
       </w:r>
       <w:r>
         <w:rPr>
@@ -8776,21 +8434,7 @@
         <w:rPr>
           <w:rFonts w:ascii="Cambria" w:hAnsi="Cambria" w:cs="Times New Roman"/>
         </w:rPr>
-        <w:t xml:space="preserve"> if you don’t already have them. Copy them into the source directory with your </w:t>
-      </w:r>
-      <w:proofErr w:type="spellStart"/>
-      <w:r>
-        <w:rPr>
-          <w:rFonts w:ascii="Cambria" w:hAnsi="Cambria" w:cs="Times New Roman"/>
-        </w:rPr>
-        <w:t>main.c</w:t>
-      </w:r>
-      <w:proofErr w:type="spellEnd"/>
-      <w:r>
-        <w:rPr>
-          <w:rFonts w:ascii="Cambria" w:hAnsi="Cambria" w:cs="Times New Roman"/>
-        </w:rPr>
-        <w:t xml:space="preserve"> file.</w:t>
+        <w:t xml:space="preserve"> if you don’t already have them. Copy them into the source directory with your main.c file.</w:t>
       </w:r>
     </w:p>
     <w:p>
@@ -8809,21 +8453,7 @@
         <w:rPr>
           <w:rFonts w:ascii="Cambria" w:hAnsi="Cambria" w:cs="Times New Roman"/>
         </w:rPr>
-        <w:t xml:space="preserve">Open the </w:t>
-      </w:r>
-      <w:proofErr w:type="spellStart"/>
-      <w:r>
-        <w:rPr>
-          <w:rFonts w:ascii="Cambria" w:hAnsi="Cambria" w:cs="Times New Roman"/>
-        </w:rPr>
-        <w:t>Chilipepper.c</w:t>
-      </w:r>
-      <w:proofErr w:type="spellEnd"/>
-      <w:r>
-        <w:rPr>
-          <w:rFonts w:ascii="Cambria" w:hAnsi="Cambria" w:cs="Times New Roman"/>
-        </w:rPr>
-        <w:t xml:space="preserve"> file and modify </w:t>
+        <w:t xml:space="preserve">Open the Chilipepper.c file and modify </w:t>
       </w:r>
       <w:r>
         <w:rPr>
@@ -8853,21 +8483,13 @@
         <w:rPr>
           <w:rFonts w:ascii="Cambria" w:hAnsi="Cambria" w:cs="Times New Roman"/>
         </w:rPr>
-        <w:t xml:space="preserve"> the </w:t>
-      </w:r>
-      <w:proofErr w:type="spellStart"/>
-      <w:r>
-        <w:rPr>
-          <w:rFonts w:ascii="Cambria" w:hAnsi="Cambria" w:cs="Times New Roman"/>
-        </w:rPr>
-        <w:t>MCU_Driver</w:t>
-      </w:r>
-      <w:proofErr w:type="spellEnd"/>
-      <w:r>
-        <w:rPr>
-          <w:rFonts w:ascii="Cambria" w:hAnsi="Cambria" w:cs="Times New Roman"/>
-        </w:rPr>
-        <w:t xml:space="preserve"> and the MCU_UART</w:t>
+        <w:t xml:space="preserve"> MCU_DRIVER</w:t>
+      </w:r>
+      <w:r>
+        <w:rPr>
+          <w:rFonts w:ascii="Cambria" w:hAnsi="Cambria" w:cs="Times New Roman"/>
+        </w:rPr>
+        <w:t xml:space="preserve"> and MCU_UART</w:t>
       </w:r>
       <w:r>
         <w:rPr>
@@ -8912,7 +8534,7 @@
       </w:r>
       <w:r>
         <w:pict>
-          <v:rect id="_x0000_i1036" style="width:468pt;height:1pt" o:hralign="center" o:hrstd="t" o:hrnoshade="t" o:hr="t" fillcolor="black [3213]" stroked="f"/>
+          <v:rect id="_x0000_i1035" style="width:468pt;height:1pt" o:hralign="center" o:hrstd="t" o:hrnoshade="t" o:hr="t" fillcolor="black [3213]" stroked="f"/>
         </w:pict>
       </w:r>
     </w:p>
@@ -8965,37 +8587,7 @@
         <w:rPr>
           <w:rFonts w:ascii="Cambria" w:hAnsi="Cambria" w:cs="Times New Roman"/>
         </w:rPr>
-        <w:t xml:space="preserve">You may be required to add the Math Library to the project to define the </w:t>
-      </w:r>
-      <w:proofErr w:type="spellStart"/>
-      <w:proofErr w:type="gramStart"/>
-      <w:r>
-        <w:rPr>
-          <w:rFonts w:ascii="Cambria" w:hAnsi="Cambria" w:cs="Times New Roman"/>
-        </w:rPr>
-        <w:t>pow</w:t>
-      </w:r>
-      <w:proofErr w:type="spellEnd"/>
-      <w:proofErr w:type="gramEnd"/>
-      <w:r>
-        <w:rPr>
-          <w:rFonts w:ascii="Cambria" w:hAnsi="Cambria" w:cs="Times New Roman"/>
-        </w:rPr>
-        <w:t xml:space="preserve"> function used in the </w:t>
-      </w:r>
-      <w:proofErr w:type="spellStart"/>
-      <w:r>
-        <w:rPr>
-          <w:rFonts w:ascii="Cambria" w:hAnsi="Cambria" w:cs="Times New Roman"/>
-        </w:rPr>
-        <w:t>Chilipepper.c</w:t>
-      </w:r>
-      <w:proofErr w:type="spellEnd"/>
-      <w:r>
-        <w:rPr>
-          <w:rFonts w:ascii="Cambria" w:hAnsi="Cambria" w:cs="Times New Roman"/>
-        </w:rPr>
-        <w:t xml:space="preserve"> Library file. If so, follow the optional step 9 listed below.</w:t>
+        <w:t>You may be required to add the Math Library to the project to define the pow function used in the Chilipepper.c Library file. If so, follow the optional step 9 listed below.</w:t>
       </w:r>
     </w:p>
     <w:p>
@@ -9011,7 +8603,7 @@
           <w:rFonts w:ascii="Cambria" w:hAnsi="Cambria" w:cs="Times New Roman"/>
         </w:rPr>
         <w:pict>
-          <v:rect id="_x0000_i1037" style="width:468pt;height:1pt" o:hralign="center" o:hrstd="t" o:hrnoshade="t" o:hr="t" fillcolor="black [3213]" stroked="f"/>
+          <v:rect id="_x0000_i1036" style="width:468pt;height:1pt" o:hralign="center" o:hrstd="t" o:hrnoshade="t" o:hr="t" fillcolor="black [3213]" stroked="f"/>
         </w:pict>
       </w:r>
     </w:p>
@@ -9047,7 +8639,7 @@
             <v:imagedata r:id="rId29" o:title=""/>
             <w10:wrap type="square" anchorx="margin" anchory="margin"/>
           </v:shape>
-          <o:OLEObject Type="Embed" ProgID="PBrush" ShapeID="_x0000_s1208" DrawAspect="Content" ObjectID="_1450874749" r:id="rId30"/>
+          <o:OLEObject Type="Embed" ProgID="PBrush" ShapeID="_x0000_s1208" DrawAspect="Content" ObjectID="_1451136960" r:id="rId30"/>
         </w:pict>
       </w:r>
       <w:r>
@@ -9113,48 +8705,32 @@
           <w:rFonts w:asciiTheme="majorHAnsi" w:hAnsiTheme="majorHAnsi"/>
           <w:b/>
         </w:rPr>
-        <w:t xml:space="preserve">ARM </w:t>
-      </w:r>
-      <w:proofErr w:type="spellStart"/>
+        <w:t>ARM gcc linker</w:t>
+      </w:r>
+      <w:r>
+        <w:rPr>
+          <w:rFonts w:asciiTheme="majorHAnsi" w:hAnsiTheme="majorHAnsi"/>
+        </w:rPr>
+        <w:t xml:space="preserve">, click the Libraries folder. Click the button, type the letter </w:t>
+      </w:r>
       <w:r>
         <w:rPr>
           <w:rFonts w:asciiTheme="majorHAnsi" w:hAnsiTheme="majorHAnsi"/>
           <w:b/>
         </w:rPr>
-        <w:t>gcc</w:t>
-      </w:r>
-      <w:proofErr w:type="spellEnd"/>
+        <w:t>m</w:t>
+      </w:r>
+      <w:r>
+        <w:rPr>
+          <w:rFonts w:asciiTheme="majorHAnsi" w:hAnsiTheme="majorHAnsi"/>
+        </w:rPr>
+        <w:t xml:space="preserve"> into the prompt and select ok. </w:t>
+      </w:r>
       <w:r>
         <w:rPr>
           <w:rFonts w:asciiTheme="majorHAnsi" w:hAnsiTheme="majorHAnsi"/>
           <w:b/>
         </w:rPr>
-        <w:t xml:space="preserve"> linker</w:t>
-      </w:r>
-      <w:r>
-        <w:rPr>
-          <w:rFonts w:asciiTheme="majorHAnsi" w:hAnsiTheme="majorHAnsi"/>
-        </w:rPr>
-        <w:t xml:space="preserve">, click the Libraries folder. Click the button, type the letter </w:t>
-      </w:r>
-      <w:r>
-        <w:rPr>
-          <w:rFonts w:asciiTheme="majorHAnsi" w:hAnsiTheme="majorHAnsi"/>
-          <w:b/>
-        </w:rPr>
-        <w:t>m</w:t>
-      </w:r>
-      <w:r>
-        <w:rPr>
-          <w:rFonts w:asciiTheme="majorHAnsi" w:hAnsiTheme="majorHAnsi"/>
-        </w:rPr>
-        <w:t xml:space="preserve"> into the prompt and select ok. </w:t>
-      </w:r>
-      <w:r>
-        <w:rPr>
-          <w:rFonts w:asciiTheme="majorHAnsi" w:hAnsiTheme="majorHAnsi"/>
-          <w:b/>
-        </w:rPr>
         <w:t>Apply</w:t>
       </w:r>
       <w:r>
@@ -9188,14 +8764,14 @@
           <w:rFonts w:ascii="Cambria" w:hAnsi="Cambria" w:cs="Times New Roman"/>
         </w:rPr>
         <w:object w:dxaOrig="7099" w:dyaOrig="5387">
-          <v:shape id="_x0000_i1038" type="#_x0000_t75" style="width:332.25pt;height:250.5pt" o:ole="" o:bordertopcolor="this" o:borderleftcolor="this" o:borderbottomcolor="this" o:borderrightcolor="this">
+          <v:shape id="_x0000_i1037" type="#_x0000_t75" style="width:332.25pt;height:250.5pt" o:ole="" o:bordertopcolor="this" o:borderleftcolor="this" o:borderbottomcolor="this" o:borderrightcolor="this">
             <v:imagedata r:id="rId31" o:title=""/>
             <w10:bordertop type="single" width="8"/>
             <w10:borderleft type="single" width="8"/>
             <w10:borderbottom type="single" width="8"/>
             <w10:borderright type="single" width="8"/>
           </v:shape>
-          <o:OLEObject Type="Embed" ProgID="Word.OpenDocumentText.12" ShapeID="_x0000_i1038" DrawAspect="Content" ObjectID="_1450874740" r:id="rId32"/>
+          <o:OLEObject Type="Embed" ProgID="Word.OpenDocumentText.12" ShapeID="_x0000_i1037" DrawAspect="Content" ObjectID="_1451136951" r:id="rId32"/>
         </w:object>
       </w:r>
     </w:p>
@@ -9244,8 +8820,8 @@
         <w:pStyle w:val="Heading2"/>
       </w:pPr>
       <w:bookmarkStart w:id="112" w:name="_Toc374546993"/>
-      <w:bookmarkStart w:id="113" w:name="_Toc374546899"/>
-      <w:bookmarkStart w:id="114" w:name="_Toc377132122"/>
+      <w:bookmarkStart w:id="113" w:name="_Toc377132122"/>
+      <w:bookmarkStart w:id="114" w:name="_Toc374546899"/>
       <w:r>
         <w:t xml:space="preserve">3.2 </w:t>
       </w:r>
@@ -9254,7 +8830,7 @@
         <w:t>Programming the Board</w:t>
       </w:r>
       <w:bookmarkEnd w:id="112"/>
-      <w:bookmarkEnd w:id="114"/>
+      <w:bookmarkEnd w:id="113"/>
     </w:p>
     <w:p>
       <w:pPr>
@@ -9439,19 +9015,11 @@
         </w:rPr>
         <w:t xml:space="preserve">pen </w:t>
       </w:r>
-      <w:proofErr w:type="spellStart"/>
-      <w:r>
-        <w:rPr>
-          <w:rFonts w:ascii="Cambria" w:hAnsi="Cambria" w:cs="Times New Roman"/>
-        </w:rPr>
-        <w:t>iMPACT</w:t>
-      </w:r>
-      <w:proofErr w:type="spellEnd"/>
-      <w:r>
-        <w:rPr>
-          <w:rFonts w:ascii="Cambria" w:hAnsi="Cambria" w:cs="Times New Roman"/>
-        </w:rPr>
-        <w:t xml:space="preserve"> in the ISE Design tools.</w:t>
+      <w:r>
+        <w:rPr>
+          <w:rFonts w:ascii="Cambria" w:hAnsi="Cambria" w:cs="Times New Roman"/>
+        </w:rPr>
+        <w:t>iMPACT in the ISE Design tools.</w:t>
       </w:r>
     </w:p>
     <w:p>
@@ -9487,21 +9055,7 @@
         <w:rPr>
           <w:rFonts w:ascii="Cambria" w:hAnsi="Cambria" w:cs="Times New Roman"/>
         </w:rPr>
-        <w:t xml:space="preserve">Select yes to allow </w:t>
-      </w:r>
-      <w:proofErr w:type="spellStart"/>
-      <w:r>
-        <w:rPr>
-          <w:rFonts w:ascii="Cambria" w:hAnsi="Cambria" w:cs="Times New Roman"/>
-        </w:rPr>
-        <w:t>iMPACT</w:t>
-      </w:r>
-      <w:proofErr w:type="spellEnd"/>
-      <w:r>
-        <w:rPr>
-          <w:rFonts w:ascii="Cambria" w:hAnsi="Cambria" w:cs="Times New Roman"/>
-        </w:rPr>
-        <w:t xml:space="preserve"> to automatically create a</w:t>
+        <w:t>Select yes to allow iMPACT to automatically create a</w:t>
       </w:r>
       <w:r>
         <w:rPr>
@@ -9592,21 +9146,7 @@
         <w:rPr>
           <w:rFonts w:ascii="Cambria" w:hAnsi="Cambria" w:cs="Times New Roman"/>
         </w:rPr>
-        <w:t xml:space="preserve">Select ok on the next screen verifying that the board displayed is your </w:t>
-      </w:r>
-      <w:proofErr w:type="spellStart"/>
-      <w:r>
-        <w:rPr>
-          <w:rFonts w:ascii="Cambria" w:hAnsi="Cambria" w:cs="Times New Roman"/>
-        </w:rPr>
-        <w:t>Zynq</w:t>
-      </w:r>
-      <w:proofErr w:type="spellEnd"/>
-      <w:r>
-        <w:rPr>
-          <w:rFonts w:ascii="Cambria" w:hAnsi="Cambria" w:cs="Times New Roman"/>
-        </w:rPr>
-        <w:t xml:space="preserve"> xc7z020 board. </w:t>
+        <w:t xml:space="preserve">Select ok on the next screen verifying that the board displayed is your Zynq xc7z020 board. </w:t>
       </w:r>
       <w:r>
         <w:rPr>
@@ -9625,10 +9165,10 @@
           <w:rFonts w:ascii="Cambria" w:hAnsi="Cambria" w:cs="Times New Roman"/>
         </w:rPr>
         <w:object w:dxaOrig="8054" w:dyaOrig="3330">
-          <v:shape id="_x0000_i1039" type="#_x0000_t75" style="width:402.75pt;height:166.5pt" o:ole="">
+          <v:shape id="_x0000_i1038" type="#_x0000_t75" style="width:402.75pt;height:166.5pt" o:ole="">
             <v:imagedata r:id="rId33" o:title=""/>
           </v:shape>
-          <o:OLEObject Type="Embed" ProgID="PBrush" ShapeID="_x0000_i1039" DrawAspect="Content" ObjectID="_1450874741" r:id="rId34"/>
+          <o:OLEObject Type="Embed" ProgID="PBrush" ShapeID="_x0000_i1038" DrawAspect="Content" ObjectID="_1451136952" r:id="rId34"/>
         </w:object>
       </w:r>
     </w:p>
@@ -9714,10 +9254,10 @@
           <w:rFonts w:ascii="Cambria" w:hAnsi="Cambria" w:cs="Times New Roman"/>
         </w:rPr>
         <w:object w:dxaOrig="9029" w:dyaOrig="3586">
-          <v:shape id="_x0000_i1040" type="#_x0000_t75" style="width:451.5pt;height:179.25pt" o:ole="">
+          <v:shape id="_x0000_i1039" type="#_x0000_t75" style="width:451.5pt;height:179.25pt" o:ole="">
             <v:imagedata r:id="rId35" o:title=""/>
           </v:shape>
-          <o:OLEObject Type="Embed" ProgID="PBrush" ShapeID="_x0000_i1040" DrawAspect="Content" ObjectID="_1450874742" r:id="rId36"/>
+          <o:OLEObject Type="Embed" ProgID="PBrush" ShapeID="_x0000_i1039" DrawAspect="Content" ObjectID="_1451136953" r:id="rId36"/>
         </w:object>
       </w:r>
     </w:p>
@@ -9733,13 +9273,8 @@
         <w:noBreakHyphen/>
         <w:t xml:space="preserve">3: </w:t>
       </w:r>
-      <w:proofErr w:type="spellStart"/>
-      <w:r>
-        <w:t>iMPACT</w:t>
-      </w:r>
-      <w:proofErr w:type="spellEnd"/>
-      <w:r>
-        <w:t xml:space="preserve"> configuration screen</w:t>
+      <w:r>
+        <w:t>iMPACT configuration screen</w:t>
       </w:r>
     </w:p>
     <w:p>
@@ -9853,15 +9388,7 @@
           <w:rFonts w:ascii="Cambria" w:hAnsi="Cambria" w:cs="Times New Roman"/>
           <w:b/>
         </w:rPr>
-        <w:t xml:space="preserve">Debug </w:t>
-      </w:r>
-      <w:proofErr w:type="gramStart"/>
-      <w:r>
-        <w:rPr>
-          <w:rFonts w:ascii="Cambria" w:hAnsi="Cambria" w:cs="Times New Roman"/>
-          <w:b/>
-        </w:rPr>
-        <w:t>As</w:t>
+        <w:t>Debug As</w:t>
       </w:r>
       <w:r>
         <w:rPr>
@@ -9875,7 +9402,6 @@
         </w:rPr>
         <w:sym w:font="Wingdings" w:char="F0E0"/>
       </w:r>
-      <w:proofErr w:type="gramEnd"/>
       <w:r>
         <w:rPr>
           <w:rFonts w:ascii="Cambria" w:hAnsi="Cambria" w:cs="Times New Roman"/>
@@ -9926,37 +9452,19 @@
         </w:rPr>
         <w:t xml:space="preserve">the </w:t>
       </w:r>
-      <w:proofErr w:type="spellStart"/>
       <w:r>
         <w:rPr>
           <w:rFonts w:ascii="Courier New" w:hAnsi="Courier New" w:cs="Courier New"/>
           <w:sz w:val="20"/>
         </w:rPr>
-        <w:t>init_</w:t>
-      </w:r>
-      <w:proofErr w:type="gramStart"/>
+        <w:t>init_platform</w:t>
+      </w:r>
       <w:r>
         <w:rPr>
           <w:rFonts w:ascii="Courier New" w:hAnsi="Courier New" w:cs="Courier New"/>
           <w:sz w:val="20"/>
         </w:rPr>
-        <w:t>platform</w:t>
-      </w:r>
-      <w:proofErr w:type="spellEnd"/>
-      <w:r>
-        <w:rPr>
-          <w:rFonts w:ascii="Courier New" w:hAnsi="Courier New" w:cs="Courier New"/>
-          <w:sz w:val="20"/>
-        </w:rPr>
-        <w:t>(</w:t>
-      </w:r>
-      <w:proofErr w:type="gramEnd"/>
-      <w:r>
-        <w:rPr>
-          <w:rFonts w:ascii="Courier New" w:hAnsi="Courier New" w:cs="Courier New"/>
-          <w:sz w:val="20"/>
-        </w:rPr>
-        <w:t>)</w:t>
+        <w:t>()</w:t>
       </w:r>
       <w:r>
         <w:rPr>
@@ -10038,7 +9546,7 @@
       <w:bookmarkStart w:id="117" w:name="_Toc345686932"/>
       <w:bookmarkStart w:id="118" w:name="_Toc374546995"/>
       <w:bookmarkStart w:id="119" w:name="_Toc377132124"/>
-      <w:bookmarkEnd w:id="113"/>
+      <w:bookmarkEnd w:id="114"/>
       <w:r>
         <w:rPr>
           <w:rStyle w:val="Heading1Char"/>
@@ -10202,10 +9710,10 @@
       </w:r>
       <w:r>
         <w:object w:dxaOrig="360" w:dyaOrig="330">
-          <v:shape id="_x0000_i1041" type="#_x0000_t75" style="width:18pt;height:16.5pt" o:ole="">
+          <v:shape id="_x0000_i1040" type="#_x0000_t75" style="width:18pt;height:16.5pt" o:ole="">
             <v:imagedata r:id="rId37" o:title=""/>
           </v:shape>
-          <o:OLEObject Type="Embed" ProgID="PBrush" ShapeID="_x0000_i1041" DrawAspect="Content" ObjectID="_1450874743" r:id="rId38"/>
+          <o:OLEObject Type="Embed" ProgID="PBrush" ShapeID="_x0000_i1040" DrawAspect="Content" ObjectID="_1451136954" r:id="rId38"/>
         </w:object>
       </w:r>
       <w:r>
@@ -10227,10 +9735,10 @@
           <w:rFonts w:ascii="Cambria" w:hAnsi="Cambria" w:cs="Times New Roman"/>
         </w:rPr>
         <w:object w:dxaOrig="8129" w:dyaOrig="2160">
-          <v:shape id="_x0000_i1042" type="#_x0000_t75" style="width:406.5pt;height:108pt" o:ole="">
+          <v:shape id="_x0000_i1041" type="#_x0000_t75" style="width:406.5pt;height:108pt" o:ole="">
             <v:imagedata r:id="rId39" o:title=""/>
           </v:shape>
-          <o:OLEObject Type="Embed" ProgID="PBrush" ShapeID="_x0000_i1042" DrawAspect="Content" ObjectID="_1450874744" r:id="rId40"/>
+          <o:OLEObject Type="Embed" ProgID="PBrush" ShapeID="_x0000_i1041" DrawAspect="Content" ObjectID="_1451136955" r:id="rId40"/>
         </w:object>
       </w:r>
     </w:p>
@@ -10254,7 +9762,7 @@
       </w:r>
       <w:r>
         <w:pict>
-          <v:rect id="_x0000_i1043" style="width:468pt;height:1pt" o:hralign="center" o:hrstd="t" o:hrnoshade="t" o:hr="t" fillcolor="black [3213]" stroked="f"/>
+          <v:rect id="_x0000_i1042" style="width:468pt;height:1pt" o:hralign="center" o:hrstd="t" o:hrnoshade="t" o:hr="t" fillcolor="black [3213]" stroked="f"/>
         </w:pict>
       </w:r>
     </w:p>
@@ -10319,7 +9827,7 @@
           <w:rFonts w:ascii="Cambria" w:hAnsi="Cambria" w:cs="Times New Roman"/>
         </w:rPr>
         <w:pict>
-          <v:rect id="_x0000_i1044" style="width:468pt;height:1pt" o:hralign="center" o:hrstd="t" o:hrnoshade="t" o:hr="t" fillcolor="black [3213]" stroked="f"/>
+          <v:rect id="_x0000_i1043" style="width:468pt;height:1pt" o:hralign="center" o:hrstd="t" o:hrnoshade="t" o:hr="t" fillcolor="black [3213]" stroked="f"/>
         </w:pict>
       </w:r>
     </w:p>
@@ -10373,39 +9881,12 @@
         </w:rPr>
         <w:t>... You will be greeted with a Plug-in Parameters screen. Enter the following in the box, and hit ok. “</w:t>
       </w:r>
-      <w:proofErr w:type="spellStart"/>
-      <w:proofErr w:type="gramStart"/>
       <w:r>
         <w:rPr>
           <w:rFonts w:ascii="Cambria" w:hAnsi="Cambria" w:cs="Times New Roman"/>
           <w:b/>
         </w:rPr>
-        <w:t>xilinx_tcf</w:t>
-      </w:r>
-      <w:proofErr w:type="spellEnd"/>
-      <w:proofErr w:type="gramEnd"/>
-      <w:r>
-        <w:rPr>
-          <w:rFonts w:ascii="Cambria" w:hAnsi="Cambria" w:cs="Times New Roman"/>
-          <w:b/>
-        </w:rPr>
-        <w:t xml:space="preserve"> URL=</w:t>
-      </w:r>
-      <w:proofErr w:type="spellStart"/>
-      <w:r>
-        <w:rPr>
-          <w:rFonts w:ascii="Cambria" w:hAnsi="Cambria" w:cs="Times New Roman"/>
-          <w:b/>
-        </w:rPr>
-        <w:t>tcp</w:t>
-      </w:r>
-      <w:proofErr w:type="spellEnd"/>
-      <w:r>
-        <w:rPr>
-          <w:rFonts w:ascii="Cambria" w:hAnsi="Cambria" w:cs="Times New Roman"/>
-          <w:b/>
-        </w:rPr>
-        <w:t>::3121</w:t>
+        <w:t>xilinx_tcf URL=tcp::3121</w:t>
       </w:r>
       <w:r>
         <w:rPr>
@@ -10553,27 +10034,13 @@
         <w:rPr>
           <w:rFonts w:ascii="Cambria" w:hAnsi="Cambria" w:cs="Times New Roman"/>
         </w:rPr>
-        <w:t xml:space="preserve"> screen, you can view </w:t>
-      </w:r>
-      <w:proofErr w:type="gramStart"/>
-      <w:r>
-        <w:rPr>
-          <w:rFonts w:ascii="Cambria" w:hAnsi="Cambria" w:cs="Times New Roman"/>
-        </w:rPr>
-        <w:t xml:space="preserve">the </w:t>
-      </w:r>
-      <w:r>
-        <w:rPr>
-          <w:rFonts w:ascii="Cambria" w:hAnsi="Cambria" w:cs="Times New Roman"/>
-        </w:rPr>
-        <w:t>I</w:t>
-      </w:r>
-      <w:proofErr w:type="gramEnd"/>
-      <w:r>
-        <w:rPr>
-          <w:rFonts w:ascii="Cambria" w:hAnsi="Cambria" w:cs="Times New Roman"/>
-        </w:rPr>
-        <w:t xml:space="preserve"> and Q channel </w:t>
+        <w:t xml:space="preserve"> screen, you can view the </w:t>
+      </w:r>
+      <w:r>
+        <w:rPr>
+          <w:rFonts w:ascii="Cambria" w:hAnsi="Cambria" w:cs="Times New Roman"/>
+        </w:rPr>
+        <w:t xml:space="preserve">I and Q channel </w:t>
       </w:r>
       <w:r>
         <w:rPr>
@@ -10637,10 +10104,10 @@
           <w:rFonts w:ascii="Cambria" w:hAnsi="Cambria" w:cs="Times New Roman"/>
         </w:rPr>
         <w:object w:dxaOrig="8206" w:dyaOrig="6181">
-          <v:shape id="_x0000_i1045" type="#_x0000_t75" style="width:410.25pt;height:309pt" o:ole="">
+          <v:shape id="_x0000_i1044" type="#_x0000_t75" style="width:410.25pt;height:309pt" o:ole="">
             <v:imagedata r:id="rId41" o:title=""/>
           </v:shape>
-          <o:OLEObject Type="Embed" ProgID="PBrush" ShapeID="_x0000_i1045" DrawAspect="Content" ObjectID="_1450874745" r:id="rId42"/>
+          <o:OLEObject Type="Embed" ProgID="PBrush" ShapeID="_x0000_i1044" DrawAspect="Content" ObjectID="_1451136956" r:id="rId42"/>
         </w:object>
       </w:r>
     </w:p>
@@ -10818,7 +10285,6 @@
         </w:rPr>
         <w:t xml:space="preserve"> to something more descriptive, such as </w:t>
       </w:r>
-      <w:proofErr w:type="spellStart"/>
       <w:r>
         <w:rPr>
           <w:rFonts w:ascii="Courier New" w:hAnsi="Courier New" w:cs="Courier New"/>
@@ -10843,14 +10309,12 @@
         </w:rPr>
         <w:t>i</w:t>
       </w:r>
-      <w:proofErr w:type="spellEnd"/>
       <w:r>
         <w:rPr>
           <w:rFonts w:asciiTheme="majorHAnsi" w:hAnsiTheme="majorHAnsi" w:cs="Courier New"/>
         </w:rPr>
         <w:t xml:space="preserve"> and </w:t>
       </w:r>
-      <w:proofErr w:type="spellStart"/>
       <w:r>
         <w:rPr>
           <w:rFonts w:ascii="Courier New" w:hAnsi="Courier New" w:cs="Courier New"/>
@@ -10875,7 +10339,6 @@
         </w:rPr>
         <w:t>q</w:t>
       </w:r>
-      <w:proofErr w:type="spellEnd"/>
       <w:r>
         <w:rPr>
           <w:rFonts w:asciiTheme="majorHAnsi" w:hAnsiTheme="majorHAnsi" w:cs="Courier New"/>
@@ -10935,23 +10398,7 @@
         <w:rPr>
           <w:rFonts w:ascii="Cambria" w:hAnsi="Cambria" w:cs="Times New Roman"/>
         </w:rPr>
-        <w:t xml:space="preserve">Click the </w:t>
-      </w:r>
-      <w:proofErr w:type="spellStart"/>
-      <w:proofErr w:type="gramStart"/>
-      <w:r>
-        <w:rPr>
-          <w:rFonts w:ascii="Cambria" w:hAnsi="Cambria" w:cs="Times New Roman"/>
-        </w:rPr>
-        <w:t>Ascii</w:t>
-      </w:r>
-      <w:proofErr w:type="spellEnd"/>
-      <w:proofErr w:type="gramEnd"/>
-      <w:r>
-        <w:rPr>
-          <w:rFonts w:ascii="Cambria" w:hAnsi="Cambria" w:cs="Times New Roman"/>
-        </w:rPr>
-        <w:t xml:space="preserve"> ra</w:t>
+        <w:t>Click the Ascii ra</w:t>
       </w:r>
       <w:r>
         <w:rPr>
@@ -11084,7 +10531,7 @@
       </w:r>
       <w:r>
         <w:pict>
-          <v:rect id="_x0000_i1046" style="width:468pt;height:1pt" o:hralign="center" o:hrstd="t" o:hrnoshade="t" o:hr="t" fillcolor="black [3213]" stroked="f"/>
+          <v:rect id="_x0000_i1045" style="width:468pt;height:1pt" o:hralign="center" o:hrstd="t" o:hrnoshade="t" o:hr="t" fillcolor="black [3213]" stroked="f"/>
         </w:pict>
       </w:r>
     </w:p>
@@ -11144,7 +10591,7 @@
       </w:pPr>
       <w:r>
         <w:pict>
-          <v:rect id="_x0000_i1047" style="width:468pt;height:1pt" o:hralign="center" o:hrstd="t" o:hrnoshade="t" o:hr="t" fillcolor="black [3213]" stroked="f"/>
+          <v:rect id="_x0000_i1046" style="width:468pt;height:1pt" o:hralign="center" o:hrstd="t" o:hrnoshade="t" o:hr="t" fillcolor="black [3213]" stroked="f"/>
         </w:pict>
       </w:r>
     </w:p>
@@ -11201,14 +10648,14 @@
           <w:rFonts w:ascii="Cambria" w:hAnsi="Cambria"/>
         </w:rPr>
         <w:object w:dxaOrig="6305" w:dyaOrig="1359">
-          <v:shape id="_x0000_i1048" type="#_x0000_t75" style="width:315pt;height:67.5pt" o:ole="" o:bordertopcolor="this" o:borderleftcolor="this" o:borderbottomcolor="this" o:borderrightcolor="this">
+          <v:shape id="_x0000_i1047" type="#_x0000_t75" style="width:315pt;height:67.5pt" o:ole="" o:bordertopcolor="this" o:borderleftcolor="this" o:borderbottomcolor="this" o:borderrightcolor="this">
             <v:imagedata r:id="rId43" o:title=""/>
             <w10:bordertop type="single" width="4"/>
             <w10:borderleft type="single" width="4"/>
             <w10:borderbottom type="single" width="4"/>
             <w10:borderright type="single" width="4"/>
           </v:shape>
-          <o:OLEObject Type="Embed" ProgID="Word.OpenDocumentText.12" ShapeID="_x0000_i1048" DrawAspect="Content" ObjectID="_1450874746" r:id="rId44"/>
+          <o:OLEObject Type="Embed" ProgID="Word.OpenDocumentText.12" ShapeID="_x0000_i1047" DrawAspect="Content" ObjectID="_1451136957" r:id="rId44"/>
         </w:object>
       </w:r>
     </w:p>
@@ -11276,14 +10723,14 @@
           <w:rFonts w:ascii="Cambria" w:hAnsi="Cambria"/>
         </w:rPr>
         <w:object w:dxaOrig="7920" w:dyaOrig="5567">
-          <v:shape id="_x0000_i1049" type="#_x0000_t75" style="width:396pt;height:278.25pt" o:ole="" o:bordertopcolor="this" o:borderleftcolor="this" o:borderbottomcolor="this" o:borderrightcolor="this">
+          <v:shape id="_x0000_i1048" type="#_x0000_t75" style="width:396pt;height:278.25pt" o:ole="" o:bordertopcolor="this" o:borderleftcolor="this" o:borderbottomcolor="this" o:borderrightcolor="this">
             <v:imagedata r:id="rId45" o:title=""/>
             <w10:bordertop type="single" width="4"/>
             <w10:borderleft type="single" width="4"/>
             <w10:borderbottom type="single" width="4"/>
             <w10:borderright type="single" width="4"/>
           </v:shape>
-          <o:OLEObject Type="Embed" ProgID="Word.OpenDocumentText.12" ShapeID="_x0000_i1049" DrawAspect="Content" ObjectID="_1450874747" r:id="rId46"/>
+          <o:OLEObject Type="Embed" ProgID="Word.OpenDocumentText.12" ShapeID="_x0000_i1048" DrawAspect="Content" ObjectID="_1451136958" r:id="rId46"/>
         </w:object>
       </w:r>
     </w:p>
@@ -11309,15 +10756,7 @@
         <w:t>2</w:t>
       </w:r>
       <w:r>
-        <w:t xml:space="preserve">: </w:t>
-      </w:r>
-      <w:proofErr w:type="spellStart"/>
-      <w:r>
-        <w:t>Matlab</w:t>
-      </w:r>
-      <w:proofErr w:type="spellEnd"/>
-      <w:r>
-        <w:t xml:space="preserve"> code to display FFT plot of the waveforms</w:t>
+        <w:t>: Matlab code to display FFT plot of the waveforms</w:t>
       </w:r>
     </w:p>
     <w:p>
@@ -11363,27 +10802,13 @@
         <w:rPr>
           <w:rFonts w:ascii="Cambria" w:hAnsi="Cambria"/>
         </w:rPr>
-        <w:t xml:space="preserve"> are shown below in Figure 4-3.  The signal in blue is </w:t>
-      </w:r>
-      <w:proofErr w:type="gramStart"/>
+        <w:t xml:space="preserve"> are shown below in Figure 4-3.  The signal in blue is the </w:t>
+      </w:r>
       <w:r>
         <w:rPr>
           <w:rFonts w:ascii="Cambria" w:hAnsi="Cambria"/>
         </w:rPr>
-        <w:t xml:space="preserve">the </w:t>
-      </w:r>
-      <w:r>
-        <w:rPr>
-          <w:rFonts w:ascii="Cambria" w:hAnsi="Cambria"/>
-        </w:rPr>
-        <w:t>I</w:t>
-      </w:r>
-      <w:proofErr w:type="gramEnd"/>
-      <w:r>
-        <w:rPr>
-          <w:rFonts w:ascii="Cambria" w:hAnsi="Cambria"/>
-        </w:rPr>
-        <w:t xml:space="preserve"> channel of the </w:t>
+        <w:t xml:space="preserve">I channel of the </w:t>
       </w:r>
       <w:r>
         <w:rPr>
@@ -11430,10 +10855,10 @@
           <w:color w:val="FF0000"/>
         </w:rPr>
         <w:object w:dxaOrig="8431" w:dyaOrig="6346">
-          <v:shape id="_x0000_i1050" type="#_x0000_t75" style="width:411pt;height:309pt" o:ole="">
+          <v:shape id="_x0000_i1049" type="#_x0000_t75" style="width:411pt;height:309pt" o:ole="">
             <v:imagedata r:id="rId47" o:title=""/>
           </v:shape>
-          <o:OLEObject Type="Embed" ProgID="PBrush" ShapeID="_x0000_i1050" DrawAspect="Content" ObjectID="_1450874748" r:id="rId48"/>
+          <o:OLEObject Type="Embed" ProgID="PBrush" ShapeID="_x0000_i1049" DrawAspect="Content" ObjectID="_1451136959" r:id="rId48"/>
         </w:object>
       </w:r>
     </w:p>
@@ -11497,9 +10922,9 @@
       <w:tblLook w:val="04A0"/>
     </w:tblPr>
     <w:tblGrid>
-      <w:gridCol w:w="4283"/>
-      <w:gridCol w:w="1009"/>
-      <w:gridCol w:w="4284"/>
+      <w:gridCol w:w="4309"/>
+      <w:gridCol w:w="958"/>
+      <w:gridCol w:w="4309"/>
     </w:tblGrid>
     <w:tr>
       <w:trPr>
@@ -11567,7 +10992,7 @@
               <w:bCs/>
               <w:noProof/>
             </w:rPr>
-            <w:t>2</w:t>
+            <w:t>13</w:t>
           </w:r>
           <w:r>
             <w:rPr>
@@ -16275,7 +15700,7 @@
 </file>
 
 <file path=customXml/itemProps2.xml><?xml version="1.0" encoding="utf-8"?>
-<ds:datastoreItem xmlns:ds="http://schemas.openxmlformats.org/officeDocument/2006/customXml" ds:itemID="{6AEAD373-8FA1-4155-8300-D97E91B6D4F1}">
+<ds:datastoreItem xmlns:ds="http://schemas.openxmlformats.org/officeDocument/2006/customXml" ds:itemID="{364EDB3F-AF1F-44CD-8D4A-F3807DEE4643}">
   <ds:schemaRefs>
     <ds:schemaRef ds:uri="http://schemas.openxmlformats.org/officeDocument/2006/bibliography"/>
   </ds:schemaRefs>

</xml_diff>

<commit_message>
update to Lab 2 Lab Tutorial
</commit_message>
<xml_diff>
--- a/Labs/Lab_2/DemoFilesAndDocumentation/Tutorial/Lab_2.docx
+++ b/Labs/Lab_2/DemoFilesAndDocumentation/Tutorial/Lab_2.docx
@@ -396,7 +396,7 @@
             </w:rPr>
             <w:fldChar w:fldCharType="separate"/>
           </w:r>
-          <w:hyperlink w:anchor="_Toc377132103" w:history="1">
+          <w:hyperlink w:anchor="_Toc378696641" w:history="1">
             <w:r>
               <w:rPr>
                 <w:rStyle w:val="Hyperlink"/>
@@ -427,7 +427,7 @@
                 <w:noProof/>
                 <w:webHidden/>
               </w:rPr>
-              <w:instrText xml:space="preserve"> PAGEREF _Toc377132103 \h </w:instrText>
+              <w:instrText xml:space="preserve"> PAGEREF _Toc378696641 \h </w:instrText>
             </w:r>
             <w:r>
               <w:rPr>
@@ -470,7 +470,7 @@
               <w:noProof/>
             </w:rPr>
           </w:pPr>
-          <w:hyperlink w:anchor="_Toc377132104" w:history="1">
+          <w:hyperlink w:anchor="_Toc378696642" w:history="1">
             <w:r>
               <w:rPr>
                 <w:rStyle w:val="Hyperlink"/>
@@ -501,7 +501,7 @@
                 <w:noProof/>
                 <w:webHidden/>
               </w:rPr>
-              <w:instrText xml:space="preserve"> PAGEREF _Toc377132104 \h </w:instrText>
+              <w:instrText xml:space="preserve"> PAGEREF _Toc378696642 \h </w:instrText>
             </w:r>
             <w:r>
               <w:rPr>
@@ -544,7 +544,7 @@
               <w:noProof/>
             </w:rPr>
           </w:pPr>
-          <w:hyperlink w:anchor="_Toc377132105" w:history="1">
+          <w:hyperlink w:anchor="_Toc378696643" w:history="1">
             <w:r>
               <w:rPr>
                 <w:rStyle w:val="Hyperlink"/>
@@ -575,7 +575,7 @@
                 <w:noProof/>
                 <w:webHidden/>
               </w:rPr>
-              <w:instrText xml:space="preserve"> PAGEREF _Toc377132105 \h </w:instrText>
+              <w:instrText xml:space="preserve"> PAGEREF _Toc378696643 \h </w:instrText>
             </w:r>
             <w:r>
               <w:rPr>
@@ -618,7 +618,7 @@
               <w:noProof/>
             </w:rPr>
           </w:pPr>
-          <w:hyperlink w:anchor="_Toc377132106" w:history="1">
+          <w:hyperlink w:anchor="_Toc378696644" w:history="1">
             <w:r>
               <w:rPr>
                 <w:rStyle w:val="Hyperlink"/>
@@ -651,7 +651,7 @@
                 <w:noProof/>
                 <w:webHidden/>
               </w:rPr>
-              <w:instrText xml:space="preserve"> PAGEREF _Toc377132106 \h </w:instrText>
+              <w:instrText xml:space="preserve"> PAGEREF _Toc378696644 \h </w:instrText>
             </w:r>
             <w:r>
               <w:rPr>
@@ -694,7 +694,7 @@
               <w:noProof/>
             </w:rPr>
           </w:pPr>
-          <w:hyperlink w:anchor="_Toc377132107" w:history="1">
+          <w:hyperlink w:anchor="_Toc378696645" w:history="1">
             <w:r>
               <w:rPr>
                 <w:rStyle w:val="Hyperlink"/>
@@ -725,7 +725,7 @@
                 <w:noProof/>
                 <w:webHidden/>
               </w:rPr>
-              <w:instrText xml:space="preserve"> PAGEREF _Toc377132107 \h </w:instrText>
+              <w:instrText xml:space="preserve"> PAGEREF _Toc378696645 \h </w:instrText>
             </w:r>
             <w:r>
               <w:rPr>
@@ -768,7 +768,7 @@
               <w:noProof/>
             </w:rPr>
           </w:pPr>
-          <w:hyperlink w:anchor="_Toc377132108" w:history="1">
+          <w:hyperlink w:anchor="_Toc378696646" w:history="1">
             <w:r>
               <w:rPr>
                 <w:rStyle w:val="Hyperlink"/>
@@ -799,7 +799,7 @@
                 <w:noProof/>
                 <w:webHidden/>
               </w:rPr>
-              <w:instrText xml:space="preserve"> PAGEREF _Toc377132108 \h </w:instrText>
+              <w:instrText xml:space="preserve"> PAGEREF _Toc378696646 \h </w:instrText>
             </w:r>
             <w:r>
               <w:rPr>
@@ -842,7 +842,7 @@
               <w:noProof/>
             </w:rPr>
           </w:pPr>
-          <w:hyperlink w:anchor="_Toc377132109" w:history="1">
+          <w:hyperlink w:anchor="_Toc378696647" w:history="1">
             <w:r>
               <w:rPr>
                 <w:rStyle w:val="Hyperlink"/>
@@ -873,7 +873,7 @@
                 <w:noProof/>
                 <w:webHidden/>
               </w:rPr>
-              <w:instrText xml:space="preserve"> PAGEREF _Toc377132109 \h </w:instrText>
+              <w:instrText xml:space="preserve"> PAGEREF _Toc378696647 \h </w:instrText>
             </w:r>
             <w:r>
               <w:rPr>
@@ -916,7 +916,7 @@
               <w:noProof/>
             </w:rPr>
           </w:pPr>
-          <w:hyperlink w:anchor="_Toc377132110" w:history="1">
+          <w:hyperlink w:anchor="_Toc378696648" w:history="1">
             <w:r>
               <w:rPr>
                 <w:rStyle w:val="Hyperlink"/>
@@ -949,7 +949,7 @@
                 <w:noProof/>
                 <w:webHidden/>
               </w:rPr>
-              <w:instrText xml:space="preserve"> PAGEREF _Toc377132110 \h </w:instrText>
+              <w:instrText xml:space="preserve"> PAGEREF _Toc378696648 \h </w:instrText>
             </w:r>
             <w:r>
               <w:rPr>
@@ -992,7 +992,7 @@
               <w:noProof/>
             </w:rPr>
           </w:pPr>
-          <w:hyperlink w:anchor="_Toc377132112" w:history="1">
+          <w:hyperlink w:anchor="_Toc378696650" w:history="1">
             <w:r>
               <w:rPr>
                 <w:rStyle w:val="Hyperlink"/>
@@ -1038,7 +1038,7 @@
                 <w:noProof/>
                 <w:webHidden/>
               </w:rPr>
-              <w:instrText xml:space="preserve"> PAGEREF _Toc377132112 \h </w:instrText>
+              <w:instrText xml:space="preserve"> PAGEREF _Toc378696650 \h </w:instrText>
             </w:r>
             <w:r>
               <w:rPr>
@@ -1081,7 +1081,7 @@
               <w:noProof/>
             </w:rPr>
           </w:pPr>
-          <w:hyperlink w:anchor="_Toc377132113" w:history="1">
+          <w:hyperlink w:anchor="_Toc378696651" w:history="1">
             <w:r>
               <w:rPr>
                 <w:rStyle w:val="Hyperlink"/>
@@ -1127,7 +1127,7 @@
                 <w:noProof/>
                 <w:webHidden/>
               </w:rPr>
-              <w:instrText xml:space="preserve"> PAGEREF _Toc377132113 \h </w:instrText>
+              <w:instrText xml:space="preserve"> PAGEREF _Toc378696651 \h </w:instrText>
             </w:r>
             <w:r>
               <w:rPr>
@@ -1170,7 +1170,7 @@
               <w:noProof/>
             </w:rPr>
           </w:pPr>
-          <w:hyperlink w:anchor="_Toc377132114" w:history="1">
+          <w:hyperlink w:anchor="_Toc378696652" w:history="1">
             <w:r>
               <w:rPr>
                 <w:rStyle w:val="Hyperlink"/>
@@ -1216,7 +1216,7 @@
                 <w:noProof/>
                 <w:webHidden/>
               </w:rPr>
-              <w:instrText xml:space="preserve"> PAGEREF _Toc377132114 \h </w:instrText>
+              <w:instrText xml:space="preserve"> PAGEREF _Toc378696652 \h </w:instrText>
             </w:r>
             <w:r>
               <w:rPr>
@@ -1259,7 +1259,7 @@
               <w:noProof/>
             </w:rPr>
           </w:pPr>
-          <w:hyperlink w:anchor="_Toc377132115" w:history="1">
+          <w:hyperlink w:anchor="_Toc378696653" w:history="1">
             <w:r>
               <w:rPr>
                 <w:rStyle w:val="Hyperlink"/>
@@ -1305,7 +1305,7 @@
                 <w:noProof/>
                 <w:webHidden/>
               </w:rPr>
-              <w:instrText xml:space="preserve"> PAGEREF _Toc377132115 \h </w:instrText>
+              <w:instrText xml:space="preserve"> PAGEREF _Toc378696653 \h </w:instrText>
             </w:r>
             <w:r>
               <w:rPr>
@@ -1348,7 +1348,7 @@
               <w:noProof/>
             </w:rPr>
           </w:pPr>
-          <w:hyperlink w:anchor="_Toc377132116" w:history="1">
+          <w:hyperlink w:anchor="_Toc378696654" w:history="1">
             <w:r>
               <w:rPr>
                 <w:rStyle w:val="Hyperlink"/>
@@ -1394,7 +1394,7 @@
                 <w:noProof/>
                 <w:webHidden/>
               </w:rPr>
-              <w:instrText xml:space="preserve"> PAGEREF _Toc377132116 \h </w:instrText>
+              <w:instrText xml:space="preserve"> PAGEREF _Toc378696654 \h </w:instrText>
             </w:r>
             <w:r>
               <w:rPr>
@@ -1437,7 +1437,7 @@
               <w:noProof/>
             </w:rPr>
           </w:pPr>
-          <w:hyperlink w:anchor="_Toc377132117" w:history="1">
+          <w:hyperlink w:anchor="_Toc378696655" w:history="1">
             <w:r>
               <w:rPr>
                 <w:rStyle w:val="Hyperlink"/>
@@ -1483,7 +1483,7 @@
                 <w:noProof/>
                 <w:webHidden/>
               </w:rPr>
-              <w:instrText xml:space="preserve"> PAGEREF _Toc377132117 \h </w:instrText>
+              <w:instrText xml:space="preserve"> PAGEREF _Toc378696655 \h </w:instrText>
             </w:r>
             <w:r>
               <w:rPr>
@@ -1526,7 +1526,7 @@
               <w:noProof/>
             </w:rPr>
           </w:pPr>
-          <w:hyperlink w:anchor="_Toc377132118" w:history="1">
+          <w:hyperlink w:anchor="_Toc378696656" w:history="1">
             <w:r>
               <w:rPr>
                 <w:rStyle w:val="Hyperlink"/>
@@ -1572,7 +1572,7 @@
                 <w:noProof/>
                 <w:webHidden/>
               </w:rPr>
-              <w:instrText xml:space="preserve"> PAGEREF _Toc377132118 \h </w:instrText>
+              <w:instrText xml:space="preserve"> PAGEREF _Toc378696656 \h </w:instrText>
             </w:r>
             <w:r>
               <w:rPr>
@@ -1615,7 +1615,7 @@
               <w:noProof/>
             </w:rPr>
           </w:pPr>
-          <w:hyperlink w:anchor="_Toc377132119" w:history="1">
+          <w:hyperlink w:anchor="_Toc378696657" w:history="1">
             <w:r>
               <w:rPr>
                 <w:rStyle w:val="Hyperlink"/>
@@ -1648,7 +1648,7 @@
                 <w:noProof/>
                 <w:webHidden/>
               </w:rPr>
-              <w:instrText xml:space="preserve"> PAGEREF _Toc377132119 \h </w:instrText>
+              <w:instrText xml:space="preserve"> PAGEREF _Toc378696657 \h </w:instrText>
             </w:r>
             <w:r>
               <w:rPr>
@@ -1691,7 +1691,7 @@
               <w:noProof/>
             </w:rPr>
           </w:pPr>
-          <w:hyperlink w:anchor="_Toc377132121" w:history="1">
+          <w:hyperlink w:anchor="_Toc378696659" w:history="1">
             <w:r>
               <w:rPr>
                 <w:rStyle w:val="Hyperlink"/>
@@ -1737,7 +1737,7 @@
                 <w:noProof/>
                 <w:webHidden/>
               </w:rPr>
-              <w:instrText xml:space="preserve"> PAGEREF _Toc377132121 \h </w:instrText>
+              <w:instrText xml:space="preserve"> PAGEREF _Toc378696659 \h </w:instrText>
             </w:r>
             <w:r>
               <w:rPr>
@@ -1780,7 +1780,7 @@
               <w:noProof/>
             </w:rPr>
           </w:pPr>
-          <w:hyperlink w:anchor="_Toc377132122" w:history="1">
+          <w:hyperlink w:anchor="_Toc378696660" w:history="1">
             <w:r>
               <w:rPr>
                 <w:rStyle w:val="Hyperlink"/>
@@ -1826,7 +1826,7 @@
                 <w:noProof/>
                 <w:webHidden/>
               </w:rPr>
-              <w:instrText xml:space="preserve"> PAGEREF _Toc377132122 \h </w:instrText>
+              <w:instrText xml:space="preserve"> PAGEREF _Toc378696660 \h </w:instrText>
             </w:r>
             <w:r>
               <w:rPr>
@@ -1869,7 +1869,7 @@
               <w:noProof/>
             </w:rPr>
           </w:pPr>
-          <w:hyperlink w:anchor="_Toc377132123" w:history="1">
+          <w:hyperlink w:anchor="_Toc378696661" w:history="1">
             <w:r>
               <w:rPr>
                 <w:rStyle w:val="Hyperlink"/>
@@ -1915,7 +1915,7 @@
                 <w:noProof/>
                 <w:webHidden/>
               </w:rPr>
-              <w:instrText xml:space="preserve"> PAGEREF _Toc377132123 \h </w:instrText>
+              <w:instrText xml:space="preserve"> PAGEREF _Toc378696661 \h </w:instrText>
             </w:r>
             <w:r>
               <w:rPr>
@@ -1958,7 +1958,7 @@
               <w:noProof/>
             </w:rPr>
           </w:pPr>
-          <w:hyperlink w:anchor="_Toc377132124" w:history="1">
+          <w:hyperlink w:anchor="_Toc378696662" w:history="1">
             <w:r>
               <w:rPr>
                 <w:rStyle w:val="Hyperlink"/>
@@ -1991,7 +1991,7 @@
                 <w:noProof/>
                 <w:webHidden/>
               </w:rPr>
-              <w:instrText xml:space="preserve"> PAGEREF _Toc377132124 \h </w:instrText>
+              <w:instrText xml:space="preserve"> PAGEREF _Toc378696662 \h </w:instrText>
             </w:r>
             <w:r>
               <w:rPr>
@@ -2034,7 +2034,7 @@
               <w:noProof/>
             </w:rPr>
           </w:pPr>
-          <w:hyperlink w:anchor="_Toc377132125" w:history="1">
+          <w:hyperlink w:anchor="_Toc378696663" w:history="1">
             <w:r>
               <w:rPr>
                 <w:rStyle w:val="Hyperlink"/>
@@ -2080,7 +2080,7 @@
                 <w:noProof/>
                 <w:webHidden/>
               </w:rPr>
-              <w:instrText xml:space="preserve"> PAGEREF _Toc377132125 \h </w:instrText>
+              <w:instrText xml:space="preserve"> PAGEREF _Toc378696663 \h </w:instrText>
             </w:r>
             <w:r>
               <w:rPr>
@@ -2123,7 +2123,7 @@
               <w:noProof/>
             </w:rPr>
           </w:pPr>
-          <w:hyperlink w:anchor="_Toc377132126" w:history="1">
+          <w:hyperlink w:anchor="_Toc378696664" w:history="1">
             <w:r>
               <w:rPr>
                 <w:rStyle w:val="Hyperlink"/>
@@ -2169,7 +2169,7 @@
                 <w:noProof/>
                 <w:webHidden/>
               </w:rPr>
-              <w:instrText xml:space="preserve"> PAGEREF _Toc377132126 \h </w:instrText>
+              <w:instrText xml:space="preserve"> PAGEREF _Toc378696664 \h </w:instrText>
             </w:r>
             <w:r>
               <w:rPr>
@@ -2301,7 +2301,7 @@
         </w:rPr>
       </w:pPr>
       <w:bookmarkStart w:id="0" w:name="_Toc374546880"/>
-      <w:bookmarkStart w:id="1" w:name="_Toc377132103"/>
+      <w:bookmarkStart w:id="1" w:name="_Toc378696641"/>
       <w:r>
         <w:rPr>
           <w:rFonts w:cs="Calibri"/>
@@ -2593,7 +2593,7 @@
         <w:pStyle w:val="Heading2"/>
       </w:pPr>
       <w:bookmarkStart w:id="2" w:name="_Toc374546881"/>
-      <w:bookmarkStart w:id="3" w:name="_Toc377132104"/>
+      <w:bookmarkStart w:id="3" w:name="_Toc378696642"/>
       <w:r>
         <w:t>Procedure</w:t>
       </w:r>
@@ -2811,7 +2811,7 @@
         <w:pStyle w:val="Heading2"/>
       </w:pPr>
       <w:bookmarkStart w:id="4" w:name="_Toc374546882"/>
-      <w:bookmarkStart w:id="5" w:name="_Toc377132105"/>
+      <w:bookmarkStart w:id="5" w:name="_Toc378696643"/>
       <w:r>
         <w:t>Objectives</w:t>
       </w:r>
@@ -2942,7 +2942,7 @@
         </w:rPr>
       </w:pPr>
       <w:bookmarkStart w:id="6" w:name="_Toc374546976"/>
-      <w:bookmarkStart w:id="7" w:name="_Toc377132106"/>
+      <w:bookmarkStart w:id="7" w:name="_Toc378696644"/>
       <w:r>
         <w:rPr>
           <w:rStyle w:val="Heading1Char"/>
@@ -3036,7 +3036,7 @@
         <w:pStyle w:val="Heading2"/>
       </w:pPr>
       <w:bookmarkStart w:id="19" w:name="_Toc374546978"/>
-      <w:bookmarkStart w:id="20" w:name="_Toc377132107"/>
+      <w:bookmarkStart w:id="20" w:name="_Toc378696645"/>
       <w:r>
         <w:t>1.1</w:t>
       </w:r>
@@ -3225,7 +3225,7 @@
             <w10:borderbottom type="single" width="8"/>
             <w10:borderright type="single" width="8"/>
           </v:shape>
-          <o:OLEObject Type="Embed" ProgID="Word.OpenDocumentText.12" ShapeID="_x0000_i1026" DrawAspect="Content" ObjectID="_1451136941" r:id="rId10"/>
+          <o:OLEObject Type="Embed" ProgID="Word.OpenDocumentText.12" ShapeID="_x0000_i1026" DrawAspect="Content" ObjectID="_1452438890" r:id="rId10"/>
         </w:object>
       </w:r>
     </w:p>
@@ -3492,7 +3492,7 @@
             <w10:borderbottom type="single" width="8"/>
             <w10:borderright type="single" width="8"/>
           </v:shape>
-          <o:OLEObject Type="Embed" ProgID="Word.OpenDocumentText.12" ShapeID="_x0000_i1027" DrawAspect="Content" ObjectID="_1451136942" r:id="rId12"/>
+          <o:OLEObject Type="Embed" ProgID="Word.OpenDocumentText.12" ShapeID="_x0000_i1027" DrawAspect="Content" ObjectID="_1452438891" r:id="rId12"/>
         </w:object>
       </w:r>
     </w:p>
@@ -3740,7 +3740,7 @@
         <w:pStyle w:val="Heading2"/>
       </w:pPr>
       <w:bookmarkStart w:id="23" w:name="_Toc374546979"/>
-      <w:bookmarkStart w:id="24" w:name="_Toc377132108"/>
+      <w:bookmarkStart w:id="24" w:name="_Toc378696646"/>
       <w:r>
         <w:t>1.2</w:t>
       </w:r>
@@ -3769,7 +3769,7 @@
         <w:spacing w:before="0"/>
       </w:pPr>
       <w:bookmarkStart w:id="25" w:name="_Toc374546980"/>
-      <w:bookmarkStart w:id="26" w:name="_Toc377132109"/>
+      <w:bookmarkStart w:id="26" w:name="_Toc378696647"/>
       <w:r>
         <w:t>1.</w:t>
       </w:r>
@@ -4132,7 +4132,7 @@
             <w10:borderbottom type="single" width="8"/>
             <w10:borderright type="single" width="8"/>
           </v:shape>
-          <o:OLEObject Type="Embed" ProgID="PBrush" ShapeID="_x0000_i1028" DrawAspect="Content" ObjectID="_1451136943" r:id="rId14"/>
+          <o:OLEObject Type="Embed" ProgID="PBrush" ShapeID="_x0000_i1028" DrawAspect="Content" ObjectID="_1452438892" r:id="rId14"/>
         </w:object>
       </w:r>
     </w:p>
@@ -4238,7 +4238,7 @@
           <v:shape id="_x0000_i1029" type="#_x0000_t75" style="width:285pt;height:227.25pt" o:ole="">
             <v:imagedata r:id="rId15" o:title=""/>
           </v:shape>
-          <o:OLEObject Type="Embed" ProgID="PBrush" ShapeID="_x0000_i1029" DrawAspect="Content" ObjectID="_1451136944" r:id="rId16"/>
+          <o:OLEObject Type="Embed" ProgID="PBrush" ShapeID="_x0000_i1029" DrawAspect="Content" ObjectID="_1452438893" r:id="rId16"/>
         </w:object>
       </w:r>
     </w:p>
@@ -4355,7 +4355,7 @@
           <v:shape id="_x0000_i1030" type="#_x0000_t75" style="width:437.25pt;height:228.75pt" o:ole="">
             <v:imagedata r:id="rId17" o:title=""/>
           </v:shape>
-          <o:OLEObject Type="Embed" ProgID="PBrush" ShapeID="_x0000_i1030" DrawAspect="Content" ObjectID="_1451136945" r:id="rId18"/>
+          <o:OLEObject Type="Embed" ProgID="PBrush" ShapeID="_x0000_i1030" DrawAspect="Content" ObjectID="_1452438894" r:id="rId18"/>
         </w:object>
       </w:r>
     </w:p>
@@ -4497,7 +4497,7 @@
           <v:shape id="_x0000_i1031" type="#_x0000_t75" style="width:371.25pt;height:132.75pt" o:ole="">
             <v:imagedata r:id="rId19" o:title=""/>
           </v:shape>
-          <o:OLEObject Type="Embed" ProgID="PBrush" ShapeID="_x0000_i1031" DrawAspect="Content" ObjectID="_1451136946" r:id="rId20"/>
+          <o:OLEObject Type="Embed" ProgID="PBrush" ShapeID="_x0000_i1031" DrawAspect="Content" ObjectID="_1452438895" r:id="rId20"/>
         </w:object>
       </w:r>
     </w:p>
@@ -4730,7 +4730,7 @@
         </w:rPr>
       </w:pPr>
       <w:bookmarkStart w:id="29" w:name="_Toc374546887"/>
-      <w:bookmarkStart w:id="30" w:name="_Toc377132110"/>
+      <w:bookmarkStart w:id="30" w:name="_Toc378696648"/>
       <w:r>
         <w:rPr>
           <w:rStyle w:val="Heading1Char"/>
@@ -4904,6 +4904,7 @@
       <w:bookmarkStart w:id="55" w:name="_Toc377054658"/>
       <w:bookmarkStart w:id="56" w:name="_Toc377115244"/>
       <w:bookmarkStart w:id="57" w:name="_Toc377132111"/>
+      <w:bookmarkStart w:id="58" w:name="_Toc378696649"/>
       <w:bookmarkEnd w:id="31"/>
       <w:bookmarkEnd w:id="32"/>
       <w:bookmarkEnd w:id="33"/>
@@ -4931,13 +4932,14 @@
       <w:bookmarkEnd w:id="55"/>
       <w:bookmarkEnd w:id="56"/>
       <w:bookmarkEnd w:id="57"/>
+      <w:bookmarkEnd w:id="58"/>
     </w:p>
     <w:p>
       <w:pPr>
         <w:pStyle w:val="Heading2"/>
       </w:pPr>
-      <w:bookmarkStart w:id="58" w:name="_Toc374546889"/>
-      <w:bookmarkStart w:id="59" w:name="_Toc377132112"/>
+      <w:bookmarkStart w:id="59" w:name="_Toc374546889"/>
+      <w:bookmarkStart w:id="60" w:name="_Toc378696650"/>
       <w:r>
         <w:t>2</w:t>
       </w:r>
@@ -4950,8 +4952,8 @@
       <w:r>
         <w:t>Needed IP Cores</w:t>
       </w:r>
-      <w:bookmarkEnd w:id="58"/>
       <w:bookmarkEnd w:id="59"/>
+      <w:bookmarkEnd w:id="60"/>
     </w:p>
     <w:p>
       <w:pPr>
@@ -5132,7 +5134,7 @@
             <w10:borderbottom type="single" width="4"/>
             <w10:borderright type="single" width="4"/>
           </v:shape>
-          <o:OLEObject Type="Embed" ProgID="PBrush" ShapeID="_x0000_i1032" DrawAspect="Content" ObjectID="_1451136947" r:id="rId22"/>
+          <o:OLEObject Type="Embed" ProgID="PBrush" ShapeID="_x0000_i1032" DrawAspect="Content" ObjectID="_1452438896" r:id="rId22"/>
         </w:object>
       </w:r>
     </w:p>
@@ -5182,16 +5184,16 @@
       <w:pPr>
         <w:pStyle w:val="Heading2"/>
       </w:pPr>
-      <w:bookmarkStart w:id="60" w:name="_Toc339888835"/>
-      <w:bookmarkStart w:id="61" w:name="_Toc339888920"/>
-      <w:bookmarkStart w:id="62" w:name="_Toc339889165"/>
-      <w:bookmarkStart w:id="63" w:name="_Toc339889190"/>
-      <w:bookmarkStart w:id="64" w:name="_Toc374546890"/>
-      <w:bookmarkStart w:id="65" w:name="_Toc377132113"/>
-      <w:bookmarkEnd w:id="60"/>
+      <w:bookmarkStart w:id="61" w:name="_Toc339888835"/>
+      <w:bookmarkStart w:id="62" w:name="_Toc339888920"/>
+      <w:bookmarkStart w:id="63" w:name="_Toc339889165"/>
+      <w:bookmarkStart w:id="64" w:name="_Toc339889190"/>
+      <w:bookmarkStart w:id="65" w:name="_Toc374546890"/>
+      <w:bookmarkStart w:id="66" w:name="_Toc378696651"/>
       <w:bookmarkEnd w:id="61"/>
       <w:bookmarkEnd w:id="62"/>
       <w:bookmarkEnd w:id="63"/>
+      <w:bookmarkEnd w:id="64"/>
       <w:r>
         <w:lastRenderedPageBreak/>
         <w:t>2</w:t>
@@ -5214,8 +5216,8 @@
       <w:r>
         <w:t xml:space="preserve"> Port</w:t>
       </w:r>
-      <w:bookmarkEnd w:id="64"/>
       <w:bookmarkEnd w:id="65"/>
+      <w:bookmarkEnd w:id="66"/>
     </w:p>
     <w:p>
       <w:pPr>
@@ -5610,8 +5612,8 @@
         <w:pStyle w:val="Heading2"/>
         <w:spacing w:before="0"/>
       </w:pPr>
-      <w:bookmarkStart w:id="66" w:name="_Toc374546986"/>
-      <w:bookmarkStart w:id="67" w:name="_Toc377132114"/>
+      <w:bookmarkStart w:id="67" w:name="_Toc374546986"/>
+      <w:bookmarkStart w:id="68" w:name="_Toc378696652"/>
       <w:r>
         <w:t>2.3</w:t>
       </w:r>
@@ -5627,8 +5629,8 @@
       <w:r>
         <w:t>Port</w:t>
       </w:r>
-      <w:bookmarkEnd w:id="66"/>
       <w:bookmarkEnd w:id="67"/>
+      <w:bookmarkEnd w:id="68"/>
     </w:p>
     <w:p>
       <w:pPr>
@@ -5913,7 +5915,7 @@
         <w:pStyle w:val="Heading2"/>
         <w:spacing w:before="0"/>
       </w:pPr>
-      <w:bookmarkStart w:id="68" w:name="_Toc377132115"/>
+      <w:bookmarkStart w:id="69" w:name="_Toc378696653"/>
       <w:r>
         <w:t>2.4</w:t>
       </w:r>
@@ -5926,7 +5928,7 @@
       <w:r>
         <w:t>UART</w:t>
       </w:r>
-      <w:bookmarkEnd w:id="68"/>
+      <w:bookmarkEnd w:id="69"/>
     </w:p>
     <w:p>
       <w:pPr>
@@ -6001,8 +6003,8 @@
         <w:pStyle w:val="Heading2"/>
         <w:spacing w:before="0"/>
       </w:pPr>
-      <w:bookmarkStart w:id="69" w:name="_Toc374546892"/>
-      <w:bookmarkStart w:id="70" w:name="_Toc377132116"/>
+      <w:bookmarkStart w:id="70" w:name="_Toc374546892"/>
+      <w:bookmarkStart w:id="71" w:name="_Toc378696654"/>
       <w:r>
         <w:t>2</w:t>
       </w:r>
@@ -6018,8 +6020,8 @@
       <w:r>
         <w:t>Configuring the Clock Generator IP Core</w:t>
       </w:r>
-      <w:bookmarkEnd w:id="69"/>
       <w:bookmarkEnd w:id="70"/>
+      <w:bookmarkEnd w:id="71"/>
     </w:p>
     <w:p>
       <w:pPr>
@@ -6826,19 +6828,11 @@
         </w:rPr>
         <w:t xml:space="preserve"> </w:t>
       </w:r>
-      <w:proofErr w:type="spellStart"/>
-      <w:r>
-        <w:rPr>
-          <w:rFonts w:ascii="Cambria" w:hAnsi="Cambria" w:cs="Times New Roman"/>
-        </w:rPr>
-        <w:t>mcu</w:t>
-      </w:r>
-      <w:proofErr w:type="spellEnd"/>
-      <w:r>
-        <w:rPr>
-          <w:rFonts w:ascii="Cambria" w:hAnsi="Cambria" w:cs="Times New Roman"/>
-        </w:rPr>
-        <w:t>::</w:t>
+      <w:r>
+        <w:rPr>
+          <w:rFonts w:ascii="Cambria" w:hAnsi="Cambria" w:cs="Times New Roman"/>
+        </w:rPr>
+        <w:t>mcu::</w:t>
       </w:r>
       <w:r>
         <w:rPr>
@@ -7196,7 +7190,7 @@
           <v:shape id="_x0000_i1033" type="#_x0000_t75" style="width:390.75pt;height:195.75pt" o:ole="">
             <v:imagedata r:id="rId23" o:title=""/>
           </v:shape>
-          <o:OLEObject Type="Embed" ProgID="PBrush" ShapeID="_x0000_i1033" DrawAspect="Content" ObjectID="_1451136948" r:id="rId24"/>
+          <o:OLEObject Type="Embed" ProgID="PBrush" ShapeID="_x0000_i1033" DrawAspect="Content" ObjectID="_1452438897" r:id="rId24"/>
         </w:object>
       </w:r>
     </w:p>
@@ -7301,8 +7295,8 @@
       <w:pPr>
         <w:pStyle w:val="Heading2"/>
       </w:pPr>
-      <w:bookmarkStart w:id="71" w:name="_Toc374546893"/>
-      <w:bookmarkStart w:id="72" w:name="_Toc377132117"/>
+      <w:bookmarkStart w:id="72" w:name="_Toc374546893"/>
+      <w:bookmarkStart w:id="73" w:name="_Toc378696655"/>
       <w:r>
         <w:t>2.</w:t>
       </w:r>
@@ -7321,8 +7315,8 @@
       <w:r>
         <w:t xml:space="preserve"> Assignments</w:t>
       </w:r>
-      <w:bookmarkEnd w:id="71"/>
       <w:bookmarkEnd w:id="72"/>
+      <w:bookmarkEnd w:id="73"/>
     </w:p>
     <w:p>
       <w:pPr>
@@ -7354,7 +7348,7 @@
         <w:rPr>
           <w:rFonts w:ascii="Cambria" w:hAnsi="Cambria" w:cs="Times New Roman"/>
         </w:rPr>
-        <w:t xml:space="preserve">clock for the other cores should be set as well. The next step is to setup the </w:t>
+        <w:t xml:space="preserve">for the other cores should be set as well. The next step is to setup the </w:t>
       </w:r>
       <w:r>
         <w:rPr>
@@ -7469,8 +7463,8 @@
         </w:rPr>
       </w:pPr>
     </w:p>
-    <w:bookmarkStart w:id="73" w:name="_MON_1415433365"/>
-    <w:bookmarkEnd w:id="73"/>
+    <w:bookmarkStart w:id="74" w:name="_MON_1415433365"/>
+    <w:bookmarkEnd w:id="74"/>
     <w:p>
       <w:pPr>
         <w:keepNext/>
@@ -7478,14 +7472,14 @@
       </w:pPr>
       <w:r>
         <w:object w:dxaOrig="9360" w:dyaOrig="9586">
-          <v:shape id="_x0000_i1050" type="#_x0000_t75" style="width:462.75pt;height:474pt" o:ole="">
+          <v:shape id="_x0000_i1034" type="#_x0000_t75" style="width:462.75pt;height:474pt" o:ole="" o:bordertopcolor="this" o:borderleftcolor="this" o:borderbottomcolor="this" o:borderrightcolor="this">
             <v:imagedata r:id="rId25" o:title=""/>
             <w10:bordertop type="single" width="6"/>
             <w10:borderleft type="single" width="6"/>
             <w10:borderbottom type="single" width="6"/>
             <w10:borderright type="single" width="6"/>
           </v:shape>
-          <o:OLEObject Type="Embed" ProgID="Word.OpenDocumentText.12" ShapeID="_x0000_i1050" DrawAspect="Content" ObjectID="_1451136949" r:id="rId26"/>
+          <o:OLEObject Type="Embed" ProgID="Word.OpenDocumentText.12" ShapeID="_x0000_i1034" DrawAspect="Content" ObjectID="_1452438898" r:id="rId26"/>
         </w:object>
       </w:r>
     </w:p>
@@ -7513,9 +7507,9 @@
         <w:pStyle w:val="Heading2"/>
         <w:spacing w:after="240"/>
       </w:pPr>
-      <w:bookmarkStart w:id="74" w:name="_Toc374546989"/>
-      <w:bookmarkStart w:id="75" w:name="_Toc377132118"/>
+      <w:bookmarkStart w:id="75" w:name="_Toc374546989"/>
       <w:bookmarkStart w:id="76" w:name="_Toc374546894"/>
+      <w:bookmarkStart w:id="77" w:name="_Toc378696656"/>
       <w:r>
         <w:t xml:space="preserve">2.7 </w:t>
       </w:r>
@@ -7523,8 +7517,8 @@
         <w:tab/>
         <w:t>Adding ChipScope Peripheral</w:t>
       </w:r>
-      <w:bookmarkEnd w:id="74"/>
       <w:bookmarkEnd w:id="75"/>
+      <w:bookmarkEnd w:id="77"/>
     </w:p>
     <w:p>
       <w:pPr>
@@ -7686,10 +7680,10 @@
           <w:rFonts w:ascii="Cambria" w:hAnsi="Cambria" w:cs="Times New Roman"/>
         </w:rPr>
         <w:object w:dxaOrig="8821" w:dyaOrig="5986">
-          <v:shape id="_x0000_i1034" type="#_x0000_t75" style="width:441pt;height:299.25pt" o:ole="">
+          <v:shape id="_x0000_i1035" type="#_x0000_t75" style="width:441pt;height:299.25pt" o:ole="">
             <v:imagedata r:id="rId27" o:title=""/>
           </v:shape>
-          <o:OLEObject Type="Embed" ProgID="PBrush" ShapeID="_x0000_i1034" DrawAspect="Content" ObjectID="_1451136950" r:id="rId28"/>
+          <o:OLEObject Type="Embed" ProgID="PBrush" ShapeID="_x0000_i1035" DrawAspect="Content" ObjectID="_1452438899" r:id="rId28"/>
         </w:object>
       </w:r>
     </w:p>
@@ -7756,7 +7750,7 @@
           <w:szCs w:val="36"/>
         </w:rPr>
       </w:pPr>
-      <w:bookmarkStart w:id="77" w:name="_Toc377132119"/>
+      <w:bookmarkStart w:id="78" w:name="_Toc378696657"/>
       <w:r>
         <w:rPr>
           <w:rStyle w:val="Heading1Char"/>
@@ -7773,7 +7767,7 @@
         <w:t>roject</w:t>
       </w:r>
       <w:bookmarkEnd w:id="76"/>
-      <w:bookmarkEnd w:id="77"/>
+      <w:bookmarkEnd w:id="78"/>
       <w:r>
         <w:rPr>
           <w:rFonts w:ascii="Cambria" w:hAnsi="Cambria" w:cs="Times New Roman"/>
@@ -7803,38 +7797,37 @@
           <w:rFonts w:ascii="Cambria" w:hAnsi="Cambria" w:cs="Times New Roman"/>
         </w:rPr>
       </w:pPr>
-      <w:bookmarkStart w:id="78" w:name="_Toc339888842"/>
-      <w:bookmarkStart w:id="79" w:name="_Toc339888927"/>
-      <w:bookmarkStart w:id="80" w:name="_Toc339889172"/>
-      <w:bookmarkStart w:id="81" w:name="_Toc339889197"/>
-      <w:bookmarkStart w:id="82" w:name="_Toc339889264"/>
-      <w:bookmarkStart w:id="83" w:name="_Toc339889297"/>
-      <w:bookmarkStart w:id="84" w:name="_Toc339889322"/>
-      <w:bookmarkStart w:id="85" w:name="_Toc339890084"/>
-      <w:bookmarkStart w:id="86" w:name="_Toc339890115"/>
-      <w:bookmarkStart w:id="87" w:name="_Toc340043088"/>
-      <w:bookmarkStart w:id="88" w:name="_Toc340663236"/>
-      <w:bookmarkStart w:id="89" w:name="_Toc340666762"/>
-      <w:bookmarkStart w:id="90" w:name="_Toc340825605"/>
-      <w:bookmarkStart w:id="91" w:name="_Toc340840878"/>
-      <w:bookmarkStart w:id="92" w:name="_Toc341861695"/>
-      <w:bookmarkStart w:id="93" w:name="_Toc342290210"/>
-      <w:bookmarkStart w:id="94" w:name="_Toc343239996"/>
-      <w:bookmarkStart w:id="95" w:name="_Toc343259735"/>
-      <w:bookmarkStart w:id="96" w:name="_Toc343501777"/>
-      <w:bookmarkStart w:id="97" w:name="_Toc343504511"/>
-      <w:bookmarkStart w:id="98" w:name="_Toc343504604"/>
-      <w:bookmarkStart w:id="99" w:name="_Toc343505399"/>
-      <w:bookmarkStart w:id="100" w:name="_Toc343523394"/>
-      <w:bookmarkStart w:id="101" w:name="_Toc374546895"/>
-      <w:bookmarkStart w:id="102" w:name="_Toc374547037"/>
-      <w:bookmarkStart w:id="103" w:name="_Toc374547060"/>
-      <w:bookmarkStart w:id="104" w:name="_Toc374703929"/>
-      <w:bookmarkStart w:id="105" w:name="_Toc374703958"/>
-      <w:bookmarkStart w:id="106" w:name="_Toc377054667"/>
-      <w:bookmarkStart w:id="107" w:name="_Toc377115253"/>
-      <w:bookmarkStart w:id="108" w:name="_Toc377132120"/>
-      <w:bookmarkEnd w:id="78"/>
+      <w:bookmarkStart w:id="79" w:name="_Toc339888842"/>
+      <w:bookmarkStart w:id="80" w:name="_Toc339888927"/>
+      <w:bookmarkStart w:id="81" w:name="_Toc339889172"/>
+      <w:bookmarkStart w:id="82" w:name="_Toc339889197"/>
+      <w:bookmarkStart w:id="83" w:name="_Toc339889264"/>
+      <w:bookmarkStart w:id="84" w:name="_Toc339889297"/>
+      <w:bookmarkStart w:id="85" w:name="_Toc339889322"/>
+      <w:bookmarkStart w:id="86" w:name="_Toc339890084"/>
+      <w:bookmarkStart w:id="87" w:name="_Toc339890115"/>
+      <w:bookmarkStart w:id="88" w:name="_Toc340043088"/>
+      <w:bookmarkStart w:id="89" w:name="_Toc340663236"/>
+      <w:bookmarkStart w:id="90" w:name="_Toc340666762"/>
+      <w:bookmarkStart w:id="91" w:name="_Toc340825605"/>
+      <w:bookmarkStart w:id="92" w:name="_Toc340840878"/>
+      <w:bookmarkStart w:id="93" w:name="_Toc341861695"/>
+      <w:bookmarkStart w:id="94" w:name="_Toc342290210"/>
+      <w:bookmarkStart w:id="95" w:name="_Toc343239996"/>
+      <w:bookmarkStart w:id="96" w:name="_Toc343259735"/>
+      <w:bookmarkStart w:id="97" w:name="_Toc343501777"/>
+      <w:bookmarkStart w:id="98" w:name="_Toc343504511"/>
+      <w:bookmarkStart w:id="99" w:name="_Toc343504604"/>
+      <w:bookmarkStart w:id="100" w:name="_Toc343505399"/>
+      <w:bookmarkStart w:id="101" w:name="_Toc343523394"/>
+      <w:bookmarkStart w:id="102" w:name="_Toc374546895"/>
+      <w:bookmarkStart w:id="103" w:name="_Toc374547037"/>
+      <w:bookmarkStart w:id="104" w:name="_Toc374547060"/>
+      <w:bookmarkStart w:id="105" w:name="_Toc374703929"/>
+      <w:bookmarkStart w:id="106" w:name="_Toc374703958"/>
+      <w:bookmarkStart w:id="107" w:name="_Toc377054667"/>
+      <w:bookmarkStart w:id="108" w:name="_Toc377115253"/>
+      <w:bookmarkStart w:id="109" w:name="_Toc377132120"/>
       <w:bookmarkEnd w:id="79"/>
       <w:bookmarkEnd w:id="80"/>
       <w:bookmarkEnd w:id="81"/>
@@ -7865,6 +7858,7 @@
       <w:bookmarkEnd w:id="106"/>
       <w:bookmarkEnd w:id="107"/>
       <w:bookmarkEnd w:id="108"/>
+      <w:bookmarkEnd w:id="109"/>
       <w:r>
         <w:rPr>
           <w:rFonts w:ascii="Cambria" w:hAnsi="Cambria" w:cs="Times New Roman"/>
@@ -7929,13 +7923,15 @@
           <w:szCs w:val="26"/>
         </w:rPr>
       </w:pPr>
+      <w:bookmarkStart w:id="110" w:name="_Toc378696658"/>
+      <w:bookmarkEnd w:id="110"/>
     </w:p>
     <w:p>
       <w:pPr>
         <w:pStyle w:val="Heading2"/>
       </w:pPr>
-      <w:bookmarkStart w:id="109" w:name="_Toc374546896"/>
-      <w:bookmarkStart w:id="110" w:name="_Toc377132121"/>
+      <w:bookmarkStart w:id="111" w:name="_Toc374546896"/>
+      <w:bookmarkStart w:id="112" w:name="_Toc378696659"/>
       <w:r>
         <w:t>3</w:t>
       </w:r>
@@ -7948,8 +7944,8 @@
       <w:r>
         <w:t>Creating a new C Project</w:t>
       </w:r>
-      <w:bookmarkEnd w:id="109"/>
-      <w:bookmarkEnd w:id="110"/>
+      <w:bookmarkEnd w:id="111"/>
+      <w:bookmarkEnd w:id="112"/>
     </w:p>
     <w:p>
       <w:pPr>
@@ -8287,13 +8283,19 @@
         <w:rPr>
           <w:rFonts w:ascii="Cambria" w:hAnsi="Cambria" w:cs="Times New Roman"/>
         </w:rPr>
-        <w:t>tone</w:t>
-      </w:r>
-      <w:r>
-        <w:rPr>
-          <w:rFonts w:ascii="Cambria" w:hAnsi="Cambria" w:cs="Times New Roman"/>
-        </w:rPr>
-        <w:t xml:space="preserve"> project folder, and into the src folder, you should see a </w:t>
+        <w:t>receive_tone</w:t>
+      </w:r>
+      <w:r>
+        <w:rPr>
+          <w:rFonts w:ascii="Cambria" w:hAnsi="Cambria" w:cs="Times New Roman"/>
+        </w:rPr>
+        <w:t xml:space="preserve"> </w:t>
+      </w:r>
+      <w:r>
+        <w:rPr>
+          <w:rFonts w:ascii="Cambria" w:hAnsi="Cambria" w:cs="Times New Roman"/>
+        </w:rPr>
+        <w:t xml:space="preserve">project folder, and into the src folder, you should see a </w:t>
       </w:r>
       <w:r>
         <w:rPr>
@@ -8534,7 +8536,7 @@
       </w:r>
       <w:r>
         <w:pict>
-          <v:rect id="_x0000_i1035" style="width:468pt;height:1pt" o:hralign="center" o:hrstd="t" o:hrnoshade="t" o:hr="t" fillcolor="black [3213]" stroked="f"/>
+          <v:rect id="_x0000_i1036" style="width:468pt;height:1pt" o:hralign="center" o:hrstd="t" o:hrnoshade="t" o:hr="t" fillcolor="black [3213]" stroked="f"/>
         </w:pict>
       </w:r>
     </w:p>
@@ -8603,7 +8605,7 @@
           <w:rFonts w:ascii="Cambria" w:hAnsi="Cambria" w:cs="Times New Roman"/>
         </w:rPr>
         <w:pict>
-          <v:rect id="_x0000_i1036" style="width:468pt;height:1pt" o:hralign="center" o:hrstd="t" o:hrnoshade="t" o:hr="t" fillcolor="black [3213]" stroked="f"/>
+          <v:rect id="_x0000_i1037" style="width:468pt;height:1pt" o:hralign="center" o:hrstd="t" o:hrnoshade="t" o:hr="t" fillcolor="black [3213]" stroked="f"/>
         </w:pict>
       </w:r>
     </w:p>
@@ -8639,7 +8641,7 @@
             <v:imagedata r:id="rId29" o:title=""/>
             <w10:wrap type="square" anchorx="margin" anchory="margin"/>
           </v:shape>
-          <o:OLEObject Type="Embed" ProgID="PBrush" ShapeID="_x0000_s1208" DrawAspect="Content" ObjectID="_1451136960" r:id="rId30"/>
+          <o:OLEObject Type="Embed" ProgID="PBrush" ShapeID="_x0000_s1208" DrawAspect="Content" ObjectID="_1452438909" r:id="rId30"/>
         </w:pict>
       </w:r>
       <w:r>
@@ -8749,8 +8751,8 @@
         </w:rPr>
       </w:pPr>
     </w:p>
-    <w:bookmarkStart w:id="111" w:name="_MON_1413626687"/>
-    <w:bookmarkEnd w:id="111"/>
+    <w:bookmarkStart w:id="113" w:name="_MON_1413626687"/>
+    <w:bookmarkEnd w:id="113"/>
     <w:p>
       <w:pPr>
         <w:keepNext/>
@@ -8764,14 +8766,14 @@
           <w:rFonts w:ascii="Cambria" w:hAnsi="Cambria" w:cs="Times New Roman"/>
         </w:rPr>
         <w:object w:dxaOrig="7099" w:dyaOrig="5387">
-          <v:shape id="_x0000_i1037" type="#_x0000_t75" style="width:332.25pt;height:250.5pt" o:ole="" o:bordertopcolor="this" o:borderleftcolor="this" o:borderbottomcolor="this" o:borderrightcolor="this">
+          <v:shape id="_x0000_i1038" type="#_x0000_t75" style="width:332.25pt;height:250.5pt" o:ole="" o:bordertopcolor="this" o:borderleftcolor="this" o:borderbottomcolor="this" o:borderrightcolor="this">
             <v:imagedata r:id="rId31" o:title=""/>
             <w10:bordertop type="single" width="8"/>
             <w10:borderleft type="single" width="8"/>
             <w10:borderbottom type="single" width="8"/>
             <w10:borderright type="single" width="8"/>
           </v:shape>
-          <o:OLEObject Type="Embed" ProgID="Word.OpenDocumentText.12" ShapeID="_x0000_i1037" DrawAspect="Content" ObjectID="_1451136951" r:id="rId32"/>
+          <o:OLEObject Type="Embed" ProgID="Word.OpenDocumentText.12" ShapeID="_x0000_i1038" DrawAspect="Content" ObjectID="_1452438900" r:id="rId32"/>
         </w:object>
       </w:r>
     </w:p>
@@ -8819,9 +8821,9 @@
       <w:pPr>
         <w:pStyle w:val="Heading2"/>
       </w:pPr>
-      <w:bookmarkStart w:id="112" w:name="_Toc374546993"/>
-      <w:bookmarkStart w:id="113" w:name="_Toc377132122"/>
-      <w:bookmarkStart w:id="114" w:name="_Toc374546899"/>
+      <w:bookmarkStart w:id="114" w:name="_Toc374546993"/>
+      <w:bookmarkStart w:id="115" w:name="_Toc374546899"/>
+      <w:bookmarkStart w:id="116" w:name="_Toc378696660"/>
       <w:r>
         <w:t xml:space="preserve">3.2 </w:t>
       </w:r>
@@ -8829,8 +8831,8 @@
         <w:tab/>
         <w:t>Programming the Board</w:t>
       </w:r>
-      <w:bookmarkEnd w:id="112"/>
-      <w:bookmarkEnd w:id="113"/>
+      <w:bookmarkEnd w:id="114"/>
+      <w:bookmarkEnd w:id="116"/>
     </w:p>
     <w:p>
       <w:pPr>
@@ -9165,10 +9167,10 @@
           <w:rFonts w:ascii="Cambria" w:hAnsi="Cambria" w:cs="Times New Roman"/>
         </w:rPr>
         <w:object w:dxaOrig="8054" w:dyaOrig="3330">
-          <v:shape id="_x0000_i1038" type="#_x0000_t75" style="width:402.75pt;height:166.5pt" o:ole="">
+          <v:shape id="_x0000_i1039" type="#_x0000_t75" style="width:402.75pt;height:166.5pt" o:ole="">
             <v:imagedata r:id="rId33" o:title=""/>
           </v:shape>
-          <o:OLEObject Type="Embed" ProgID="PBrush" ShapeID="_x0000_i1038" DrawAspect="Content" ObjectID="_1451136952" r:id="rId34"/>
+          <o:OLEObject Type="Embed" ProgID="PBrush" ShapeID="_x0000_i1039" DrawAspect="Content" ObjectID="_1452438901" r:id="rId34"/>
         </w:object>
       </w:r>
     </w:p>
@@ -9254,10 +9256,10 @@
           <w:rFonts w:ascii="Cambria" w:hAnsi="Cambria" w:cs="Times New Roman"/>
         </w:rPr>
         <w:object w:dxaOrig="9029" w:dyaOrig="3586">
-          <v:shape id="_x0000_i1039" type="#_x0000_t75" style="width:451.5pt;height:179.25pt" o:ole="">
+          <v:shape id="_x0000_i1040" type="#_x0000_t75" style="width:451.5pt;height:179.25pt" o:ole="">
             <v:imagedata r:id="rId35" o:title=""/>
           </v:shape>
-          <o:OLEObject Type="Embed" ProgID="PBrush" ShapeID="_x0000_i1039" DrawAspect="Content" ObjectID="_1451136953" r:id="rId36"/>
+          <o:OLEObject Type="Embed" ProgID="PBrush" ShapeID="_x0000_i1040" DrawAspect="Content" ObjectID="_1452438902" r:id="rId36"/>
         </w:object>
       </w:r>
     </w:p>
@@ -9281,8 +9283,8 @@
       <w:pPr>
         <w:pStyle w:val="Heading2"/>
       </w:pPr>
-      <w:bookmarkStart w:id="115" w:name="_Toc374546994"/>
-      <w:bookmarkStart w:id="116" w:name="_Toc377132123"/>
+      <w:bookmarkStart w:id="117" w:name="_Toc374546994"/>
+      <w:bookmarkStart w:id="118" w:name="_Toc378696661"/>
       <w:r>
         <w:t xml:space="preserve">3.3 </w:t>
       </w:r>
@@ -9292,8 +9294,8 @@
       <w:r>
         <w:t>Debugging with SDK</w:t>
       </w:r>
-      <w:bookmarkEnd w:id="115"/>
-      <w:bookmarkEnd w:id="116"/>
+      <w:bookmarkEnd w:id="117"/>
+      <w:bookmarkEnd w:id="118"/>
     </w:p>
     <w:p>
       <w:pPr>
@@ -9369,7 +9371,7 @@
           <w:sz w:val="20"/>
           <w:szCs w:val="20"/>
         </w:rPr>
-        <w:t>tone</w:t>
+        <w:t>receive_tone</w:t>
       </w:r>
       <w:r>
         <w:rPr>
@@ -9543,10 +9545,10 @@
           <w:szCs w:val="36"/>
         </w:rPr>
       </w:pPr>
-      <w:bookmarkStart w:id="117" w:name="_Toc345686932"/>
-      <w:bookmarkStart w:id="118" w:name="_Toc374546995"/>
-      <w:bookmarkStart w:id="119" w:name="_Toc377132124"/>
-      <w:bookmarkEnd w:id="114"/>
+      <w:bookmarkStart w:id="119" w:name="_Toc345686932"/>
+      <w:bookmarkStart w:id="120" w:name="_Toc374546995"/>
+      <w:bookmarkStart w:id="121" w:name="_Toc378696662"/>
+      <w:bookmarkEnd w:id="115"/>
       <w:r>
         <w:rPr>
           <w:rStyle w:val="Heading1Char"/>
@@ -9555,9 +9557,9 @@
         <w:lastRenderedPageBreak/>
         <w:t>Testing and Design Verification</w:t>
       </w:r>
-      <w:bookmarkEnd w:id="117"/>
-      <w:bookmarkEnd w:id="118"/>
       <w:bookmarkEnd w:id="119"/>
+      <w:bookmarkEnd w:id="120"/>
+      <w:bookmarkEnd w:id="121"/>
       <w:r>
         <w:rPr>
           <w:rFonts w:ascii="Cambria" w:hAnsi="Cambria" w:cs="Times New Roman"/>
@@ -9585,9 +9587,9 @@
       <w:pPr>
         <w:pStyle w:val="Heading2"/>
       </w:pPr>
-      <w:bookmarkStart w:id="120" w:name="_Toc345686933"/>
-      <w:bookmarkStart w:id="121" w:name="_Toc374546996"/>
-      <w:bookmarkStart w:id="122" w:name="_Toc377132125"/>
+      <w:bookmarkStart w:id="122" w:name="_Toc345686933"/>
+      <w:bookmarkStart w:id="123" w:name="_Toc374546996"/>
+      <w:bookmarkStart w:id="124" w:name="_Toc378696663"/>
       <w:r>
         <w:t>4.1</w:t>
       </w:r>
@@ -9595,9 +9597,9 @@
         <w:tab/>
         <w:t>Verification with ChipScope Pro</w:t>
       </w:r>
-      <w:bookmarkEnd w:id="120"/>
-      <w:bookmarkEnd w:id="121"/>
       <w:bookmarkEnd w:id="122"/>
+      <w:bookmarkEnd w:id="123"/>
+      <w:bookmarkEnd w:id="124"/>
     </w:p>
     <w:p>
       <w:pPr>
@@ -9710,10 +9712,10 @@
       </w:r>
       <w:r>
         <w:object w:dxaOrig="360" w:dyaOrig="330">
-          <v:shape id="_x0000_i1040" type="#_x0000_t75" style="width:18pt;height:16.5pt" o:ole="">
+          <v:shape id="_x0000_i1041" type="#_x0000_t75" style="width:18pt;height:16.5pt" o:ole="">
             <v:imagedata r:id="rId37" o:title=""/>
           </v:shape>
-          <o:OLEObject Type="Embed" ProgID="PBrush" ShapeID="_x0000_i1040" DrawAspect="Content" ObjectID="_1451136954" r:id="rId38"/>
+          <o:OLEObject Type="Embed" ProgID="PBrush" ShapeID="_x0000_i1041" DrawAspect="Content" ObjectID="_1452438903" r:id="rId38"/>
         </w:object>
       </w:r>
       <w:r>
@@ -9735,10 +9737,10 @@
           <w:rFonts w:ascii="Cambria" w:hAnsi="Cambria" w:cs="Times New Roman"/>
         </w:rPr>
         <w:object w:dxaOrig="8129" w:dyaOrig="2160">
-          <v:shape id="_x0000_i1041" type="#_x0000_t75" style="width:406.5pt;height:108pt" o:ole="">
+          <v:shape id="_x0000_i1042" type="#_x0000_t75" style="width:406.5pt;height:108pt" o:ole="">
             <v:imagedata r:id="rId39" o:title=""/>
           </v:shape>
-          <o:OLEObject Type="Embed" ProgID="PBrush" ShapeID="_x0000_i1041" DrawAspect="Content" ObjectID="_1451136955" r:id="rId40"/>
+          <o:OLEObject Type="Embed" ProgID="PBrush" ShapeID="_x0000_i1042" DrawAspect="Content" ObjectID="_1452438904" r:id="rId40"/>
         </w:object>
       </w:r>
     </w:p>
@@ -9762,7 +9764,7 @@
       </w:r>
       <w:r>
         <w:pict>
-          <v:rect id="_x0000_i1042" style="width:468pt;height:1pt" o:hralign="center" o:hrstd="t" o:hrnoshade="t" o:hr="t" fillcolor="black [3213]" stroked="f"/>
+          <v:rect id="_x0000_i1043" style="width:468pt;height:1pt" o:hralign="center" o:hrstd="t" o:hrnoshade="t" o:hr="t" fillcolor="black [3213]" stroked="f"/>
         </w:pict>
       </w:r>
     </w:p>
@@ -9827,7 +9829,7 @@
           <w:rFonts w:ascii="Cambria" w:hAnsi="Cambria" w:cs="Times New Roman"/>
         </w:rPr>
         <w:pict>
-          <v:rect id="_x0000_i1043" style="width:468pt;height:1pt" o:hralign="center" o:hrstd="t" o:hrnoshade="t" o:hr="t" fillcolor="black [3213]" stroked="f"/>
+          <v:rect id="_x0000_i1044" style="width:468pt;height:1pt" o:hralign="center" o:hrstd="t" o:hrnoshade="t" o:hr="t" fillcolor="black [3213]" stroked="f"/>
         </w:pict>
       </w:r>
     </w:p>
@@ -10104,10 +10106,10 @@
           <w:rFonts w:ascii="Cambria" w:hAnsi="Cambria" w:cs="Times New Roman"/>
         </w:rPr>
         <w:object w:dxaOrig="8206" w:dyaOrig="6181">
-          <v:shape id="_x0000_i1044" type="#_x0000_t75" style="width:410.25pt;height:309pt" o:ole="">
+          <v:shape id="_x0000_i1045" type="#_x0000_t75" style="width:410.25pt;height:309pt" o:ole="">
             <v:imagedata r:id="rId41" o:title=""/>
           </v:shape>
-          <o:OLEObject Type="Embed" ProgID="PBrush" ShapeID="_x0000_i1044" DrawAspect="Content" ObjectID="_1451136956" r:id="rId42"/>
+          <o:OLEObject Type="Embed" ProgID="PBrush" ShapeID="_x0000_i1045" DrawAspect="Content" ObjectID="_1452438905" r:id="rId42"/>
         </w:object>
       </w:r>
     </w:p>
@@ -10143,8 +10145,8 @@
       <w:pPr>
         <w:pStyle w:val="Heading2"/>
       </w:pPr>
-      <w:bookmarkStart w:id="123" w:name="_Toc374546901"/>
-      <w:bookmarkStart w:id="124" w:name="_Toc377132126"/>
+      <w:bookmarkStart w:id="125" w:name="_Toc374546901"/>
+      <w:bookmarkStart w:id="126" w:name="_Toc378696664"/>
       <w:r>
         <w:t>4.2</w:t>
       </w:r>
@@ -10154,8 +10156,8 @@
       <w:r>
         <w:t>MATLAB Analysis</w:t>
       </w:r>
-      <w:bookmarkEnd w:id="123"/>
-      <w:bookmarkEnd w:id="124"/>
+      <w:bookmarkEnd w:id="125"/>
+      <w:bookmarkEnd w:id="126"/>
     </w:p>
     <w:p>
       <w:pPr>
@@ -10531,7 +10533,7 @@
       </w:r>
       <w:r>
         <w:pict>
-          <v:rect id="_x0000_i1045" style="width:468pt;height:1pt" o:hralign="center" o:hrstd="t" o:hrnoshade="t" o:hr="t" fillcolor="black [3213]" stroked="f"/>
+          <v:rect id="_x0000_i1046" style="width:468pt;height:1pt" o:hralign="center" o:hrstd="t" o:hrnoshade="t" o:hr="t" fillcolor="black [3213]" stroked="f"/>
         </w:pict>
       </w:r>
     </w:p>
@@ -10591,7 +10593,7 @@
       </w:pPr>
       <w:r>
         <w:pict>
-          <v:rect id="_x0000_i1046" style="width:468pt;height:1pt" o:hralign="center" o:hrstd="t" o:hrnoshade="t" o:hr="t" fillcolor="black [3213]" stroked="f"/>
+          <v:rect id="_x0000_i1047" style="width:468pt;height:1pt" o:hralign="center" o:hrstd="t" o:hrnoshade="t" o:hr="t" fillcolor="black [3213]" stroked="f"/>
         </w:pict>
       </w:r>
     </w:p>
@@ -10633,8 +10635,8 @@
         <w:t>.</w:t>
       </w:r>
     </w:p>
-    <w:bookmarkStart w:id="125" w:name="_MON_1417000679"/>
-    <w:bookmarkEnd w:id="125"/>
+    <w:bookmarkStart w:id="127" w:name="_MON_1417000679"/>
+    <w:bookmarkEnd w:id="127"/>
     <w:p>
       <w:pPr>
         <w:spacing w:before="240"/>
@@ -10648,14 +10650,14 @@
           <w:rFonts w:ascii="Cambria" w:hAnsi="Cambria"/>
         </w:rPr>
         <w:object w:dxaOrig="6305" w:dyaOrig="1359">
-          <v:shape id="_x0000_i1047" type="#_x0000_t75" style="width:315pt;height:67.5pt" o:ole="" o:bordertopcolor="this" o:borderleftcolor="this" o:borderbottomcolor="this" o:borderrightcolor="this">
+          <v:shape id="_x0000_i1048" type="#_x0000_t75" style="width:315pt;height:67.5pt" o:ole="" o:bordertopcolor="this" o:borderleftcolor="this" o:borderbottomcolor="this" o:borderrightcolor="this">
             <v:imagedata r:id="rId43" o:title=""/>
             <w10:bordertop type="single" width="4"/>
             <w10:borderleft type="single" width="4"/>
             <w10:borderbottom type="single" width="4"/>
             <w10:borderright type="single" width="4"/>
           </v:shape>
-          <o:OLEObject Type="Embed" ProgID="Word.OpenDocumentText.12" ShapeID="_x0000_i1047" DrawAspect="Content" ObjectID="_1451136957" r:id="rId44"/>
+          <o:OLEObject Type="Embed" ProgID="Word.OpenDocumentText.12" ShapeID="_x0000_i1048" DrawAspect="Content" ObjectID="_1452438906" r:id="rId44"/>
         </w:object>
       </w:r>
     </w:p>
@@ -10710,8 +10712,8 @@
         </w:rPr>
       </w:pPr>
     </w:p>
-    <w:bookmarkStart w:id="126" w:name="_MON_1417001340"/>
-    <w:bookmarkEnd w:id="126"/>
+    <w:bookmarkStart w:id="128" w:name="_MON_1417001340"/>
+    <w:bookmarkEnd w:id="128"/>
     <w:p>
       <w:pPr>
         <w:keepNext/>
@@ -10723,14 +10725,14 @@
           <w:rFonts w:ascii="Cambria" w:hAnsi="Cambria"/>
         </w:rPr>
         <w:object w:dxaOrig="7920" w:dyaOrig="5567">
-          <v:shape id="_x0000_i1048" type="#_x0000_t75" style="width:396pt;height:278.25pt" o:ole="" o:bordertopcolor="this" o:borderleftcolor="this" o:borderbottomcolor="this" o:borderrightcolor="this">
+          <v:shape id="_x0000_i1049" type="#_x0000_t75" style="width:396pt;height:278.25pt" o:ole="" o:bordertopcolor="this" o:borderleftcolor="this" o:borderbottomcolor="this" o:borderrightcolor="this">
             <v:imagedata r:id="rId45" o:title=""/>
             <w10:bordertop type="single" width="4"/>
             <w10:borderleft type="single" width="4"/>
             <w10:borderbottom type="single" width="4"/>
             <w10:borderright type="single" width="4"/>
           </v:shape>
-          <o:OLEObject Type="Embed" ProgID="Word.OpenDocumentText.12" ShapeID="_x0000_i1048" DrawAspect="Content" ObjectID="_1451136958" r:id="rId46"/>
+          <o:OLEObject Type="Embed" ProgID="Word.OpenDocumentText.12" ShapeID="_x0000_i1049" DrawAspect="Content" ObjectID="_1452438907" r:id="rId46"/>
         </w:object>
       </w:r>
     </w:p>
@@ -10855,10 +10857,10 @@
           <w:color w:val="FF0000"/>
         </w:rPr>
         <w:object w:dxaOrig="8431" w:dyaOrig="6346">
-          <v:shape id="_x0000_i1049" type="#_x0000_t75" style="width:411pt;height:309pt" o:ole="">
+          <v:shape id="_x0000_i1050" type="#_x0000_t75" style="width:411pt;height:309pt" o:ole="">
             <v:imagedata r:id="rId47" o:title=""/>
           </v:shape>
-          <o:OLEObject Type="Embed" ProgID="PBrush" ShapeID="_x0000_i1049" DrawAspect="Content" ObjectID="_1451136959" r:id="rId48"/>
+          <o:OLEObject Type="Embed" ProgID="PBrush" ShapeID="_x0000_i1050" DrawAspect="Content" ObjectID="_1452438908" r:id="rId48"/>
         </w:object>
       </w:r>
     </w:p>
@@ -10922,9 +10924,9 @@
       <w:tblLook w:val="04A0"/>
     </w:tblPr>
     <w:tblGrid>
-      <w:gridCol w:w="4309"/>
-      <w:gridCol w:w="958"/>
-      <w:gridCol w:w="4309"/>
+      <w:gridCol w:w="4283"/>
+      <w:gridCol w:w="1009"/>
+      <w:gridCol w:w="4284"/>
     </w:tblGrid>
     <w:tr>
       <w:trPr>
@@ -10992,7 +10994,7 @@
               <w:bCs/>
               <w:noProof/>
             </w:rPr>
-            <w:t>13</w:t>
+            <w:t>2</w:t>
           </w:r>
           <w:r>
             <w:rPr>
@@ -15700,7 +15702,7 @@
 </file>
 
 <file path=customXml/itemProps2.xml><?xml version="1.0" encoding="utf-8"?>
-<ds:datastoreItem xmlns:ds="http://schemas.openxmlformats.org/officeDocument/2006/customXml" ds:itemID="{364EDB3F-AF1F-44CD-8D4A-F3807DEE4643}">
+<ds:datastoreItem xmlns:ds="http://schemas.openxmlformats.org/officeDocument/2006/customXml" ds:itemID="{DE5A9231-67DA-4A5D-91C9-87E056CDC546}">
   <ds:schemaRefs>
     <ds:schemaRef ds:uri="http://schemas.openxmlformats.org/officeDocument/2006/bibliography"/>
   </ds:schemaRefs>

</xml_diff>

<commit_message>
slight update to Lab 2 Documentation
</commit_message>
<xml_diff>
--- a/Labs/Lab_2/DemoFilesAndDocumentation/Tutorial/Lab_2.docx
+++ b/Labs/Lab_2/DemoFilesAndDocumentation/Tutorial/Lab_2.docx
@@ -3225,7 +3225,7 @@
             <w10:borderbottom type="single" width="8"/>
             <w10:borderright type="single" width="8"/>
           </v:shape>
-          <o:OLEObject Type="Embed" ProgID="Word.OpenDocumentText.12" ShapeID="_x0000_i1026" DrawAspect="Content" ObjectID="_1452438890" r:id="rId10"/>
+          <o:OLEObject Type="Embed" ProgID="Word.OpenDocumentText.12" ShapeID="_x0000_i1026" DrawAspect="Content" ObjectID="_1452770562" r:id="rId10"/>
         </w:object>
       </w:r>
     </w:p>
@@ -3492,7 +3492,7 @@
             <w10:borderbottom type="single" width="8"/>
             <w10:borderright type="single" width="8"/>
           </v:shape>
-          <o:OLEObject Type="Embed" ProgID="Word.OpenDocumentText.12" ShapeID="_x0000_i1027" DrawAspect="Content" ObjectID="_1452438891" r:id="rId12"/>
+          <o:OLEObject Type="Embed" ProgID="Word.OpenDocumentText.12" ShapeID="_x0000_i1027" DrawAspect="Content" ObjectID="_1452770564" r:id="rId12"/>
         </w:object>
       </w:r>
     </w:p>
@@ -4132,7 +4132,7 @@
             <w10:borderbottom type="single" width="8"/>
             <w10:borderright type="single" width="8"/>
           </v:shape>
-          <o:OLEObject Type="Embed" ProgID="PBrush" ShapeID="_x0000_i1028" DrawAspect="Content" ObjectID="_1452438892" r:id="rId14"/>
+          <o:OLEObject Type="Embed" ProgID="PBrush" ShapeID="_x0000_i1028" DrawAspect="Content" ObjectID="_1452770565" r:id="rId14"/>
         </w:object>
       </w:r>
     </w:p>
@@ -4238,7 +4238,7 @@
           <v:shape id="_x0000_i1029" type="#_x0000_t75" style="width:285pt;height:227.25pt" o:ole="">
             <v:imagedata r:id="rId15" o:title=""/>
           </v:shape>
-          <o:OLEObject Type="Embed" ProgID="PBrush" ShapeID="_x0000_i1029" DrawAspect="Content" ObjectID="_1452438893" r:id="rId16"/>
+          <o:OLEObject Type="Embed" ProgID="PBrush" ShapeID="_x0000_i1029" DrawAspect="Content" ObjectID="_1452770566" r:id="rId16"/>
         </w:object>
       </w:r>
     </w:p>
@@ -4355,7 +4355,7 @@
           <v:shape id="_x0000_i1030" type="#_x0000_t75" style="width:437.25pt;height:228.75pt" o:ole="">
             <v:imagedata r:id="rId17" o:title=""/>
           </v:shape>
-          <o:OLEObject Type="Embed" ProgID="PBrush" ShapeID="_x0000_i1030" DrawAspect="Content" ObjectID="_1452438894" r:id="rId18"/>
+          <o:OLEObject Type="Embed" ProgID="PBrush" ShapeID="_x0000_i1030" DrawAspect="Content" ObjectID="_1452770567" r:id="rId18"/>
         </w:object>
       </w:r>
     </w:p>
@@ -4497,7 +4497,7 @@
           <v:shape id="_x0000_i1031" type="#_x0000_t75" style="width:371.25pt;height:132.75pt" o:ole="">
             <v:imagedata r:id="rId19" o:title=""/>
           </v:shape>
-          <o:OLEObject Type="Embed" ProgID="PBrush" ShapeID="_x0000_i1031" DrawAspect="Content" ObjectID="_1452438895" r:id="rId20"/>
+          <o:OLEObject Type="Embed" ProgID="PBrush" ShapeID="_x0000_i1031" DrawAspect="Content" ObjectID="_1452770568" r:id="rId20"/>
         </w:object>
       </w:r>
     </w:p>
@@ -5134,7 +5134,7 @@
             <w10:borderbottom type="single" width="4"/>
             <w10:borderright type="single" width="4"/>
           </v:shape>
-          <o:OLEObject Type="Embed" ProgID="PBrush" ShapeID="_x0000_i1032" DrawAspect="Content" ObjectID="_1452438896" r:id="rId22"/>
+          <o:OLEObject Type="Embed" ProgID="PBrush" ShapeID="_x0000_i1032" DrawAspect="Content" ObjectID="_1452770569" r:id="rId22"/>
         </w:object>
       </w:r>
     </w:p>
@@ -7190,7 +7190,7 @@
           <v:shape id="_x0000_i1033" type="#_x0000_t75" style="width:390.75pt;height:195.75pt" o:ole="">
             <v:imagedata r:id="rId23" o:title=""/>
           </v:shape>
-          <o:OLEObject Type="Embed" ProgID="PBrush" ShapeID="_x0000_i1033" DrawAspect="Content" ObjectID="_1452438897" r:id="rId24"/>
+          <o:OLEObject Type="Embed" ProgID="PBrush" ShapeID="_x0000_i1033" DrawAspect="Content" ObjectID="_1452770570" r:id="rId24"/>
         </w:object>
       </w:r>
     </w:p>
@@ -7479,7 +7479,7 @@
             <w10:borderbottom type="single" width="6"/>
             <w10:borderright type="single" width="6"/>
           </v:shape>
-          <o:OLEObject Type="Embed" ProgID="Word.OpenDocumentText.12" ShapeID="_x0000_i1034" DrawAspect="Content" ObjectID="_1452438898" r:id="rId26"/>
+          <o:OLEObject Type="Embed" ProgID="Word.OpenDocumentText.12" ShapeID="_x0000_i1034" DrawAspect="Content" ObjectID="_1452770571" r:id="rId26"/>
         </w:object>
       </w:r>
     </w:p>
@@ -7508,8 +7508,8 @@
         <w:spacing w:after="240"/>
       </w:pPr>
       <w:bookmarkStart w:id="75" w:name="_Toc374546989"/>
-      <w:bookmarkStart w:id="76" w:name="_Toc374546894"/>
-      <w:bookmarkStart w:id="77" w:name="_Toc378696656"/>
+      <w:bookmarkStart w:id="76" w:name="_Toc378696656"/>
+      <w:bookmarkStart w:id="77" w:name="_Toc374546894"/>
       <w:r>
         <w:t xml:space="preserve">2.7 </w:t>
       </w:r>
@@ -7518,7 +7518,7 @@
         <w:t>Adding ChipScope Peripheral</w:t>
       </w:r>
       <w:bookmarkEnd w:id="75"/>
-      <w:bookmarkEnd w:id="77"/>
+      <w:bookmarkEnd w:id="76"/>
     </w:p>
     <w:p>
       <w:pPr>
@@ -7683,7 +7683,7 @@
           <v:shape id="_x0000_i1035" type="#_x0000_t75" style="width:441pt;height:299.25pt" o:ole="">
             <v:imagedata r:id="rId27" o:title=""/>
           </v:shape>
-          <o:OLEObject Type="Embed" ProgID="PBrush" ShapeID="_x0000_i1035" DrawAspect="Content" ObjectID="_1452438899" r:id="rId28"/>
+          <o:OLEObject Type="Embed" ProgID="PBrush" ShapeID="_x0000_i1035" DrawAspect="Content" ObjectID="_1452770572" r:id="rId28"/>
         </w:object>
       </w:r>
     </w:p>
@@ -7766,7 +7766,7 @@
         </w:rPr>
         <w:t>roject</w:t>
       </w:r>
-      <w:bookmarkEnd w:id="76"/>
+      <w:bookmarkEnd w:id="77"/>
       <w:bookmarkEnd w:id="78"/>
       <w:r>
         <w:rPr>
@@ -8641,7 +8641,7 @@
             <v:imagedata r:id="rId29" o:title=""/>
             <w10:wrap type="square" anchorx="margin" anchory="margin"/>
           </v:shape>
-          <o:OLEObject Type="Embed" ProgID="PBrush" ShapeID="_x0000_s1208" DrawAspect="Content" ObjectID="_1452438909" r:id="rId30"/>
+          <o:OLEObject Type="Embed" ProgID="PBrush" ShapeID="_x0000_s1208" DrawAspect="Content" ObjectID="_1452770582" r:id="rId30"/>
         </w:pict>
       </w:r>
       <w:r>
@@ -8773,7 +8773,7 @@
             <w10:borderbottom type="single" width="8"/>
             <w10:borderright type="single" width="8"/>
           </v:shape>
-          <o:OLEObject Type="Embed" ProgID="Word.OpenDocumentText.12" ShapeID="_x0000_i1038" DrawAspect="Content" ObjectID="_1452438900" r:id="rId32"/>
+          <o:OLEObject Type="Embed" ProgID="Word.OpenDocumentText.12" ShapeID="_x0000_i1038" DrawAspect="Content" ObjectID="_1452770573" r:id="rId32"/>
         </w:object>
       </w:r>
     </w:p>
@@ -8822,8 +8822,8 @@
         <w:pStyle w:val="Heading2"/>
       </w:pPr>
       <w:bookmarkStart w:id="114" w:name="_Toc374546993"/>
-      <w:bookmarkStart w:id="115" w:name="_Toc374546899"/>
-      <w:bookmarkStart w:id="116" w:name="_Toc378696660"/>
+      <w:bookmarkStart w:id="115" w:name="_Toc378696660"/>
+      <w:bookmarkStart w:id="116" w:name="_Toc374546899"/>
       <w:r>
         <w:t xml:space="preserve">3.2 </w:t>
       </w:r>
@@ -8832,7 +8832,7 @@
         <w:t>Programming the Board</w:t>
       </w:r>
       <w:bookmarkEnd w:id="114"/>
-      <w:bookmarkEnd w:id="116"/>
+      <w:bookmarkEnd w:id="115"/>
     </w:p>
     <w:p>
       <w:pPr>
@@ -9170,7 +9170,7 @@
           <v:shape id="_x0000_i1039" type="#_x0000_t75" style="width:402.75pt;height:166.5pt" o:ole="">
             <v:imagedata r:id="rId33" o:title=""/>
           </v:shape>
-          <o:OLEObject Type="Embed" ProgID="PBrush" ShapeID="_x0000_i1039" DrawAspect="Content" ObjectID="_1452438901" r:id="rId34"/>
+          <o:OLEObject Type="Embed" ProgID="PBrush" ShapeID="_x0000_i1039" DrawAspect="Content" ObjectID="_1452770574" r:id="rId34"/>
         </w:object>
       </w:r>
     </w:p>
@@ -9196,6 +9196,7 @@
         <w:t>: configuration for Zed Board System.bit file</w:t>
       </w:r>
     </w:p>
+    <w:p/>
     <w:p>
       <w:pPr>
         <w:pStyle w:val="ListParagraph"/>
@@ -9247,6 +9248,14 @@
     </w:p>
     <w:p>
       <w:pPr>
+        <w:spacing w:before="240"/>
+        <w:rPr>
+          <w:rFonts w:ascii="Cambria" w:hAnsi="Cambria" w:cs="Times New Roman"/>
+        </w:rPr>
+      </w:pPr>
+    </w:p>
+    <w:p>
+      <w:pPr>
         <w:keepNext/>
         <w:spacing w:before="240"/>
         <w:jc w:val="center"/>
@@ -9259,7 +9268,7 @@
           <v:shape id="_x0000_i1040" type="#_x0000_t75" style="width:451.5pt;height:179.25pt" o:ole="">
             <v:imagedata r:id="rId35" o:title=""/>
           </v:shape>
-          <o:OLEObject Type="Embed" ProgID="PBrush" ShapeID="_x0000_i1040" DrawAspect="Content" ObjectID="_1452438902" r:id="rId36"/>
+          <o:OLEObject Type="Embed" ProgID="PBrush" ShapeID="_x0000_i1040" DrawAspect="Content" ObjectID="_1452770575" r:id="rId36"/>
         </w:object>
       </w:r>
     </w:p>
@@ -9286,6 +9295,7 @@
       <w:bookmarkStart w:id="117" w:name="_Toc374546994"/>
       <w:bookmarkStart w:id="118" w:name="_Toc378696661"/>
       <w:r>
+        <w:lastRenderedPageBreak/>
         <w:t xml:space="preserve">3.3 </w:t>
       </w:r>
       <w:r>
@@ -9349,7 +9359,6 @@
         <w:rPr>
           <w:rFonts w:ascii="Cambria" w:hAnsi="Cambria" w:cs="Times New Roman"/>
         </w:rPr>
-        <w:lastRenderedPageBreak/>
         <w:t xml:space="preserve">Test it by </w:t>
       </w:r>
       <w:r>
@@ -9548,7 +9557,7 @@
       <w:bookmarkStart w:id="119" w:name="_Toc345686932"/>
       <w:bookmarkStart w:id="120" w:name="_Toc374546995"/>
       <w:bookmarkStart w:id="121" w:name="_Toc378696662"/>
-      <w:bookmarkEnd w:id="115"/>
+      <w:bookmarkEnd w:id="116"/>
       <w:r>
         <w:rPr>
           <w:rStyle w:val="Heading1Char"/>
@@ -9715,7 +9724,7 @@
           <v:shape id="_x0000_i1041" type="#_x0000_t75" style="width:18pt;height:16.5pt" o:ole="">
             <v:imagedata r:id="rId37" o:title=""/>
           </v:shape>
-          <o:OLEObject Type="Embed" ProgID="PBrush" ShapeID="_x0000_i1041" DrawAspect="Content" ObjectID="_1452438903" r:id="rId38"/>
+          <o:OLEObject Type="Embed" ProgID="PBrush" ShapeID="_x0000_i1041" DrawAspect="Content" ObjectID="_1452770576" r:id="rId38"/>
         </w:object>
       </w:r>
       <w:r>
@@ -9740,7 +9749,7 @@
           <v:shape id="_x0000_i1042" type="#_x0000_t75" style="width:406.5pt;height:108pt" o:ole="">
             <v:imagedata r:id="rId39" o:title=""/>
           </v:shape>
-          <o:OLEObject Type="Embed" ProgID="PBrush" ShapeID="_x0000_i1042" DrawAspect="Content" ObjectID="_1452438904" r:id="rId40"/>
+          <o:OLEObject Type="Embed" ProgID="PBrush" ShapeID="_x0000_i1042" DrawAspect="Content" ObjectID="_1452770577" r:id="rId40"/>
         </w:object>
       </w:r>
     </w:p>
@@ -10109,7 +10118,7 @@
           <v:shape id="_x0000_i1045" type="#_x0000_t75" style="width:410.25pt;height:309pt" o:ole="">
             <v:imagedata r:id="rId41" o:title=""/>
           </v:shape>
-          <o:OLEObject Type="Embed" ProgID="PBrush" ShapeID="_x0000_i1045" DrawAspect="Content" ObjectID="_1452438905" r:id="rId42"/>
+          <o:OLEObject Type="Embed" ProgID="PBrush" ShapeID="_x0000_i1045" DrawAspect="Content" ObjectID="_1452770578" r:id="rId42"/>
         </w:object>
       </w:r>
     </w:p>
@@ -10657,7 +10666,7 @@
             <w10:borderbottom type="single" width="4"/>
             <w10:borderright type="single" width="4"/>
           </v:shape>
-          <o:OLEObject Type="Embed" ProgID="Word.OpenDocumentText.12" ShapeID="_x0000_i1048" DrawAspect="Content" ObjectID="_1452438906" r:id="rId44"/>
+          <o:OLEObject Type="Embed" ProgID="Word.OpenDocumentText.12" ShapeID="_x0000_i1048" DrawAspect="Content" ObjectID="_1452770579" r:id="rId44"/>
         </w:object>
       </w:r>
     </w:p>
@@ -10732,7 +10741,7 @@
             <w10:borderbottom type="single" width="4"/>
             <w10:borderright type="single" width="4"/>
           </v:shape>
-          <o:OLEObject Type="Embed" ProgID="Word.OpenDocumentText.12" ShapeID="_x0000_i1049" DrawAspect="Content" ObjectID="_1452438907" r:id="rId46"/>
+          <o:OLEObject Type="Embed" ProgID="Word.OpenDocumentText.12" ShapeID="_x0000_i1049" DrawAspect="Content" ObjectID="_1452770580" r:id="rId46"/>
         </w:object>
       </w:r>
     </w:p>
@@ -10860,7 +10869,7 @@
           <v:shape id="_x0000_i1050" type="#_x0000_t75" style="width:411pt;height:309pt" o:ole="">
             <v:imagedata r:id="rId47" o:title=""/>
           </v:shape>
-          <o:OLEObject Type="Embed" ProgID="PBrush" ShapeID="_x0000_i1050" DrawAspect="Content" ObjectID="_1452438908" r:id="rId48"/>
+          <o:OLEObject Type="Embed" ProgID="PBrush" ShapeID="_x0000_i1050" DrawAspect="Content" ObjectID="_1452770581" r:id="rId48"/>
         </w:object>
       </w:r>
     </w:p>
@@ -10924,9 +10933,9 @@
       <w:tblLook w:val="04A0"/>
     </w:tblPr>
     <w:tblGrid>
-      <w:gridCol w:w="4283"/>
-      <w:gridCol w:w="1009"/>
-      <w:gridCol w:w="4284"/>
+      <w:gridCol w:w="4309"/>
+      <w:gridCol w:w="958"/>
+      <w:gridCol w:w="4309"/>
     </w:tblGrid>
     <w:tr>
       <w:trPr>
@@ -10994,7 +11003,7 @@
               <w:bCs/>
               <w:noProof/>
             </w:rPr>
-            <w:t>2</w:t>
+            <w:t>22</w:t>
           </w:r>
           <w:r>
             <w:rPr>
@@ -15702,7 +15711,7 @@
 </file>
 
 <file path=customXml/itemProps2.xml><?xml version="1.0" encoding="utf-8"?>
-<ds:datastoreItem xmlns:ds="http://schemas.openxmlformats.org/officeDocument/2006/customXml" ds:itemID="{DE5A9231-67DA-4A5D-91C9-87E056CDC546}">
+<ds:datastoreItem xmlns:ds="http://schemas.openxmlformats.org/officeDocument/2006/customXml" ds:itemID="{33819A66-3013-4079-86B3-21755E1ECABF}">
   <ds:schemaRefs>
     <ds:schemaRef ds:uri="http://schemas.openxmlformats.org/officeDocument/2006/bibliography"/>
   </ds:schemaRefs>

</xml_diff>